<commit_message>
Updated report - intro done
</commit_message>
<xml_diff>
--- a/FrancescoFrassineti_Report.docx
+++ b/FrancescoFrassineti_Report.docx
@@ -26,7 +26,19 @@
         <w:framePr w:wrap="notBeside"/>
       </w:pPr>
       <w:r>
-        <w:t>Iteration on Fruit 360</w:t>
+        <w:t>Iteration on</w:t>
+      </w:r>
+      <w:r>
+        <w:t xml:space="preserve"> the</w:t>
+      </w:r>
+      <w:r>
+        <w:t xml:space="preserve"> Fruit</w:t>
+      </w:r>
+      <w:r>
+        <w:t>-</w:t>
+      </w:r>
+      <w:r>
+        <w:t>360</w:t>
       </w:r>
       <w:r>
         <w:rPr>
@@ -81,10 +93,46 @@
       </w:r>
       <w:bookmarkStart w:id="0" w:name="PointTmp"/>
       <w:r>
-        <w:t xml:space="preserve">In this paper I iterate o the work done on the Fruit 360 dataset available on Kaggle </w:t>
-      </w:r>
-      <w:r>
-        <w:t xml:space="preserve">[1] to create a classifier of fruit and vegetables using convolutional deep learning. My project proposes improvements on the models proposed by the authors by trying new tunings of the parameters and by introducing dropout layers between the fully connected layers of the Neural Network. I also train a model starting from the pre-trained model based on </w:t>
+        <w:t>In this paper I iterate o the work done on the Fruit</w:t>
+      </w:r>
+      <w:r>
+        <w:t>-</w:t>
+      </w:r>
+      <w:r>
+        <w:t xml:space="preserve">360 dataset available on Kaggle </w:t>
+      </w:r>
+      <w:r>
+        <w:rPr>
+          <w:highlight w:val="magenta"/>
+        </w:rPr>
+        <w:t>()</w:t>
+      </w:r>
+      <w:r>
+        <w:t xml:space="preserve"> to create a classifier of fruit and vegetables using convolutional </w:t>
+      </w:r>
+      <w:r>
+        <w:t>neural</w:t>
+      </w:r>
+      <w:r>
+        <w:t xml:space="preserve"> </w:t>
+      </w:r>
+      <w:r>
+        <w:t>networks</w:t>
+      </w:r>
+      <w:r>
+        <w:t xml:space="preserve">. My project </w:t>
+      </w:r>
+      <w:r>
+        <w:t>introduces</w:t>
+      </w:r>
+      <w:r>
+        <w:t xml:space="preserve"> improvements on the models proposed by the authors by trying new tunings of the parameters and by </w:t>
+      </w:r>
+      <w:r>
+        <w:t>adding</w:t>
+      </w:r>
+      <w:r>
+        <w:t xml:space="preserve"> dropout layers between the fully connected layers of the Neural Network. I also train a model starting from the pre-trained model based on </w:t>
       </w:r>
       <w:proofErr w:type="spellStart"/>
       <w:r>
@@ -92,18 +140,28 @@
       </w:r>
       <w:proofErr w:type="spellEnd"/>
       <w:r>
-        <w:t xml:space="preserve"> V2. The results of the classifiers are then compared to the ones of the paper and t</w:t>
+        <w:t xml:space="preserve"> V2. The results of the classifiers are then compared to the ones of the </w:t>
+      </w:r>
+      <w:r>
+        <w:t xml:space="preserve">original </w:t>
+      </w:r>
+      <w:r>
+        <w:t>paper and to a mo</w:t>
       </w:r>
       <w:bookmarkStart w:id="1" w:name="_GoBack"/>
       <w:bookmarkEnd w:id="1"/>
       <w:r>
-        <w:t>o a model based on logistic regression.</w:t>
+        <w:t>del based on logistic regression.</w:t>
       </w:r>
     </w:p>
     <w:bookmarkEnd w:id="0"/>
     <w:p>
       <w:pPr>
         <w:pStyle w:val="Titolo1"/>
+        <w:rPr>
+          <w:sz w:val="16"/>
+          <w:szCs w:val="16"/>
+        </w:rPr>
       </w:pPr>
       <w:r>
         <w:t>I</w:t>
@@ -114,6 +172,14 @@
           <w:szCs w:val="16"/>
         </w:rPr>
         <w:t>NTRODUCTION</w:t>
+      </w:r>
+    </w:p>
+    <w:p>
+      <w:pPr>
+        <w:pStyle w:val="Titolo2"/>
+      </w:pPr>
+      <w:r>
+        <w:t>The Dataset</w:t>
       </w:r>
     </w:p>
     <w:p>
@@ -148,80 +214,257 @@
         <w:rPr>
           <w:smallCaps/>
         </w:rPr>
-        <w:t>HIS</w:t>
-      </w:r>
-      <w:r>
-        <w:t xml:space="preserve"> document is a template for Microsoft </w:t>
-      </w:r>
+        <w:t>he</w:t>
+      </w:r>
+      <w:r>
+        <w:t xml:space="preserve"> </w:t>
+      </w:r>
+      <w:r>
+        <w:t xml:space="preserve">dataset used in this project is called Fruit-360 and can be downloaded from </w:t>
+      </w:r>
+      <w:r>
+        <w:rPr>
+          <w:highlight w:val="magenta"/>
+        </w:rPr>
+        <w:t>the addresses pointed by references</w:t>
+      </w:r>
+      <w:r>
+        <w:t xml:space="preserve">. Currently, the dataset contains </w:t>
+      </w:r>
+      <w:r>
+        <w:t>90483</w:t>
+      </w:r>
+      <w:r>
+        <w:t xml:space="preserve"> images of 131 different fruits and vegetables. At the time of writing </w:t>
+      </w:r>
+      <w:bookmarkStart w:id="2" w:name="_Hlk44849646"/>
+      <w:proofErr w:type="spellStart"/>
       <w:r>
         <w:rPr>
           <w:i/>
           <w:iCs/>
         </w:rPr>
-        <w:t>Word</w:t>
-      </w:r>
-      <w:r>
-        <w:t xml:space="preserve"> versions 6.0 or later. If you are reading a paper </w:t>
-      </w:r>
-      <w:r>
-        <w:t xml:space="preserve">or PDF </w:t>
-      </w:r>
-      <w:r>
-        <w:t>version of this document, please download the electronic file,</w:t>
-      </w:r>
-      <w:r>
-        <w:br/>
-        <w:t>TRANS-JOUR.DOC, from</w:t>
-      </w:r>
-      <w:r>
-        <w:t xml:space="preserve"> the IEEE Web site at</w:t>
-      </w:r>
-      <w:r>
-        <w:t xml:space="preserve"> </w:t>
-      </w:r>
-      <w:hyperlink r:id="rId9" w:history="1">
-        <w:r>
-          <w:rPr>
-            <w:rStyle w:val="Collegamentoipertestuale"/>
-            <w:sz w:val="18"/>
-          </w:rPr>
-          <w:t>http://www.ieee.org/web/publications/authors/transjnl/index.html</w:t>
-        </w:r>
-      </w:hyperlink>
-      <w:r>
-        <w:t xml:space="preserve"> so you can use it to prepare your manuscript. If you would prefer to use LATEX, download IEEE’s LATEX style and sample files from the same Web page. Use these LATEX files for formatting, but please follow the instructions in TRANS-JOUR.DOC or TRANS-JOUR.PDF.</w:t>
-      </w:r>
-    </w:p>
-    <w:p>
-      <w:pPr>
-        <w:pStyle w:val="Text"/>
-      </w:pPr>
-      <w:r>
-        <w:t xml:space="preserve">If your paper is intended for a </w:t>
-      </w:r>
-      <w:r>
-        <w:rPr>
-          <w:iCs/>
-        </w:rPr>
-        <w:t>conference</w:t>
-      </w:r>
+        <w:t>Mureșan</w:t>
+      </w:r>
+      <w:proofErr w:type="spellEnd"/>
       <w:r>
         <w:rPr>
           <w:i/>
           <w:iCs/>
         </w:rPr>
-        <w:t>,</w:t>
-      </w:r>
-      <w:r>
-        <w:t xml:space="preserve"> please contact your conference editor concerning acceptable word processor formats for your </w:t>
-      </w:r>
-      <w:proofErr w:type="gramStart"/>
-      <w:r>
-        <w:t>particular conference</w:t>
-      </w:r>
-      <w:proofErr w:type="gramEnd"/>
-      <w:r>
-        <w:t xml:space="preserve">. </w:t>
+        <w:t xml:space="preserve">, H., &amp; </w:t>
+      </w:r>
+      <w:proofErr w:type="spellStart"/>
+      <w:r>
+        <w:rPr>
+          <w:i/>
+          <w:iCs/>
+        </w:rPr>
+        <w:t>Oltean</w:t>
+      </w:r>
+      <w:proofErr w:type="spellEnd"/>
+      <w:r>
+        <w:rPr>
+          <w:i/>
+          <w:iCs/>
+        </w:rPr>
+        <w:t>, M. (</w:t>
+      </w:r>
+      <w:r>
+        <w:rPr>
+          <w:i/>
+          <w:iCs/>
+        </w:rPr>
+        <w:t>2018)</w:t>
+      </w:r>
+      <w:bookmarkEnd w:id="2"/>
+      <w:r>
+        <w:t>, only 82213 images of 120 fruits and vegetables were available. The authors invite the reader to access the latest version of the dataset from the above indicated addresses.</w:t>
+      </w:r>
+    </w:p>
+    <w:p>
+      <w:pPr>
+        <w:pStyle w:val="Text"/>
+        <w:ind w:firstLine="0"/>
+      </w:pPr>
+      <w:r>
+        <w:t>The images were obtained by filming the fruits while they are rotated by a motor and then extracting the frames. A white sheet of paper was placed behind the fruits as background. Further work has been put to make sure the background was independent of the lighting conditions. Finally, fruits were scaled to fit a 100x100 pixels image. Each image contains one and only one fruit.</w:t>
+      </w:r>
+    </w:p>
+    <w:p>
+      <w:pPr>
+        <w:pStyle w:val="Text"/>
+        <w:ind w:firstLine="0"/>
+      </w:pPr>
+      <w:r>
+        <w:t xml:space="preserve">The dataset </w:t>
+      </w:r>
+      <w:r>
+        <w:t>is</w:t>
+      </w:r>
+      <w:r>
+        <w:t xml:space="preserve"> already split between a training </w:t>
+      </w:r>
+      <w:r>
+        <w:t xml:space="preserve">set </w:t>
+      </w:r>
+      <w:r>
+        <w:t>(</w:t>
+      </w:r>
+      <w:r>
+        <w:t>67692 images</w:t>
+      </w:r>
+      <w:r>
+        <w:t>) and a test set</w:t>
+      </w:r>
+      <w:r>
+        <w:t xml:space="preserve"> (</w:t>
+      </w:r>
+      <w:r>
+        <w:t>22688 images</w:t>
+      </w:r>
+      <w:r>
+        <w:t>).</w:t>
+      </w:r>
+    </w:p>
+    <w:p>
+      <w:pPr>
+        <w:pStyle w:val="Titolo2"/>
+      </w:pPr>
+      <w:r>
+        <w:t>Motivation and Applications</w:t>
+      </w:r>
+    </w:p>
+    <w:p>
+      <w:r>
+        <w:t xml:space="preserve">I chose this dataset because I was interested in applying what I </w:t>
+      </w:r>
+      <w:r>
+        <w:t>studied about</w:t>
+      </w:r>
+      <w:r>
+        <w:t xml:space="preserve"> Deep Learning</w:t>
+      </w:r>
+      <w:r>
+        <w:t xml:space="preserve"> </w:t>
+      </w:r>
+      <w:r>
+        <w:t xml:space="preserve">to a real-life scenario </w:t>
+      </w:r>
+      <w:r>
+        <w:t>starting from good quality data so that I could focus on the implementation, tuning and training of the machine learning model</w:t>
+      </w:r>
+      <w:r>
+        <w:t xml:space="preserve">. Specifically, I wanted to work </w:t>
+      </w:r>
+      <w:r>
+        <w:t xml:space="preserve">on </w:t>
+      </w:r>
+      <w:commentRangeStart w:id="3"/>
+      <w:r>
+        <w:t>Convolutional Neural Networks</w:t>
+      </w:r>
+      <w:commentRangeEnd w:id="3"/>
+      <w:r>
+        <w:rPr>
+          <w:rStyle w:val="Rimandocommento"/>
+        </w:rPr>
+        <w:commentReference w:id="3"/>
+      </w:r>
+      <w:r>
+        <w:t xml:space="preserve"> </w:t>
+      </w:r>
+      <w:r>
+        <w:t xml:space="preserve">as </w:t>
+      </w:r>
+      <w:r>
+        <w:t xml:space="preserve">they currently </w:t>
+      </w:r>
+      <w:r>
+        <w:t xml:space="preserve">are </w:t>
+      </w:r>
+      <w:r>
+        <w:t>the state-of-the-art classes of algorithms for image classification and detection.</w:t>
+      </w:r>
+      <w:r>
+        <w:t xml:space="preserve"> I also wanted to experiment with transfer learning, so I decided to train a network from scratch and compare it to a network that I could train from a pre-trained lightweight model such as </w:t>
+      </w:r>
+      <w:proofErr w:type="spellStart"/>
+      <w:r>
+        <w:t>MobileNet</w:t>
+      </w:r>
+      <w:proofErr w:type="spellEnd"/>
+      <w:r>
+        <w:t xml:space="preserve"> V2. I chose </w:t>
+      </w:r>
+      <w:proofErr w:type="spellStart"/>
+      <w:r>
+        <w:t>MobileNet</w:t>
+      </w:r>
+      <w:proofErr w:type="spellEnd"/>
+      <w:r>
+        <w:t xml:space="preserve"> V2 for its small size yet good performance, as I wanted my models to be small enough to work on mobile devices. Lastly, I decided to work on this dataset because, by reading </w:t>
+      </w:r>
+      <w:proofErr w:type="spellStart"/>
+      <w:r>
+        <w:rPr>
+          <w:i/>
+          <w:iCs/>
+        </w:rPr>
+        <w:t>Mureșan</w:t>
+      </w:r>
+      <w:proofErr w:type="spellEnd"/>
+      <w:r>
+        <w:rPr>
+          <w:i/>
+          <w:iCs/>
+        </w:rPr>
+        <w:t xml:space="preserve">, H., &amp; </w:t>
+      </w:r>
+      <w:proofErr w:type="spellStart"/>
+      <w:r>
+        <w:rPr>
+          <w:i/>
+          <w:iCs/>
+        </w:rPr>
+        <w:t>Oltean</w:t>
+      </w:r>
+      <w:proofErr w:type="spellEnd"/>
+      <w:r>
+        <w:rPr>
+          <w:i/>
+          <w:iCs/>
+        </w:rPr>
+        <w:t>, M. (2018)</w:t>
+      </w:r>
+      <w:r>
+        <w:t>, I realized that the authors did not use certain techniques in their model architecture that are known to improve generalization, so I wanted to see if by introducing them there would be improvements in the performance of the classifiers. Specifically, I’m referring to adding Dropout layers between each couple of consecutive fully connected layers.</w:t>
+      </w:r>
+    </w:p>
+    <w:p>
+      <w:r>
+        <w:t xml:space="preserve">My work </w:t>
+      </w:r>
+      <w:r>
+        <w:t>may</w:t>
+      </w:r>
+      <w:r>
+        <w:t xml:space="preserve"> be applied across multiple domains. For example, </w:t>
+      </w:r>
+      <w:r>
+        <w:t xml:space="preserve">the trained models could be inserted into a portable device to be used </w:t>
+      </w:r>
+      <w:r>
+        <w:t xml:space="preserve">by visually impaired people to get help to recognize </w:t>
+      </w:r>
+      <w:r>
+        <w:t>between different fruits and vegetables</w:t>
+      </w:r>
+      <w:r>
+        <w:t xml:space="preserve">. It may also be applied to autonomous fruit harvesting in </w:t>
+      </w:r>
+      <w:r>
+        <w:t>greenhouses or to the identification of out of place items in the aisles of stores.</w:t>
       </w:r>
     </w:p>
     <w:p>
@@ -404,7 +647,7 @@
           <w:rFonts w:ascii="Times-Roman" w:hAnsi="Times-Roman" w:cs="Times-Roman"/>
         </w:rPr>
         <w:sectPr>
-          <w:headerReference w:type="default" r:id="rId10"/>
+          <w:headerReference w:type="default" r:id="rId12"/>
           <w:type w:val="continuous"/>
           <w:pgSz w:w="12240" w:h="15840" w:code="1"/>
           <w:pgMar w:top="1008" w:right="936" w:bottom="1008" w:left="936" w:header="432" w:footer="432" w:gutter="0"/>
@@ -435,6 +678,39 @@
     </w:sectPr>
   </w:body>
 </w:document>
+</file>
+
+<file path=word/comments.xml><?xml version="1.0" encoding="utf-8"?>
+<w:comments xmlns:wpc="http://schemas.microsoft.com/office/word/2010/wordprocessingCanvas" xmlns:cx="http://schemas.microsoft.com/office/drawing/2014/chartex" xmlns:cx1="http://schemas.microsoft.com/office/drawing/2015/9/8/chartex" xmlns:cx2="http://schemas.microsoft.com/office/drawing/2015/10/21/chartex" xmlns:cx3="http://schemas.microsoft.com/office/drawing/2016/5/9/chartex" xmlns:cx4="http://schemas.microsoft.com/office/drawing/2016/5/10/chartex" xmlns:cx5="http://schemas.microsoft.com/office/drawing/2016/5/11/chartex" xmlns:cx6="http://schemas.microsoft.com/office/drawing/2016/5/12/chartex" xmlns:cx7="http://schemas.microsoft.com/office/drawing/2016/5/13/chartex" xmlns:cx8="http://schemas.microsoft.com/office/drawing/2016/5/14/chartex" xmlns:mc="http://schemas.openxmlformats.org/markup-compatibility/2006" xmlns:aink="http://schemas.microsoft.com/office/drawing/2016/ink" xmlns:am3d="http://schemas.microsoft.com/office/drawing/2017/model3d" xmlns:o="urn:schemas-microsoft-com:office:office" xmlns:r="http://schemas.openxmlformats.org/officeDocument/2006/relationships" xmlns:m="http://schemas.openxmlformats.org/officeDocument/2006/math" xmlns:v="urn:schemas-microsoft-com:vml" xmlns:wp14="http://schemas.microsoft.com/office/word/2010/wordprocessingDrawing" xmlns:wp="http://schemas.openxmlformats.org/drawingml/2006/wordprocessingDrawing" xmlns:w10="urn:schemas-microsoft-com:office:word" xmlns:w="http://schemas.openxmlformats.org/wordprocessingml/2006/main" xmlns:w14="http://schemas.microsoft.com/office/word/2010/wordml" xmlns:w15="http://schemas.microsoft.com/office/word/2012/wordml" xmlns:w16cid="http://schemas.microsoft.com/office/word/2016/wordml/cid" xmlns:w16se="http://schemas.microsoft.com/office/word/2015/wordml/symex" xmlns:wpg="http://schemas.microsoft.com/office/word/2010/wordprocessingGroup" xmlns:wpi="http://schemas.microsoft.com/office/word/2010/wordprocessingInk" xmlns:wne="http://schemas.microsoft.com/office/word/2006/wordml" xmlns:wps="http://schemas.microsoft.com/office/word/2010/wordprocessingShape" mc:Ignorable="w14 w15 w16se w16cid wp14">
+  <w:comment w:id="3" w:author="Francesco Frassineti" w:date="2020-07-05T13:38:00Z" w:initials="FF">
+    <w:p>
+      <w:pPr>
+        <w:pStyle w:val="Testocommento"/>
+      </w:pPr>
+      <w:r>
+        <w:rPr>
+          <w:rStyle w:val="Rimandocommento"/>
+        </w:rPr>
+        <w:annotationRef/>
+      </w:r>
+      <w:r>
+        <w:t>Find sources</w:t>
+      </w:r>
+    </w:p>
+  </w:comment>
+</w:comments>
+</file>
+
+<file path=word/commentsExtended.xml><?xml version="1.0" encoding="utf-8"?>
+<w15:commentsEx xmlns:wpc="http://schemas.microsoft.com/office/word/2010/wordprocessingCanvas" xmlns:cx="http://schemas.microsoft.com/office/drawing/2014/chartex" xmlns:cx1="http://schemas.microsoft.com/office/drawing/2015/9/8/chartex" xmlns:cx2="http://schemas.microsoft.com/office/drawing/2015/10/21/chartex" xmlns:cx3="http://schemas.microsoft.com/office/drawing/2016/5/9/chartex" xmlns:cx4="http://schemas.microsoft.com/office/drawing/2016/5/10/chartex" xmlns:cx5="http://schemas.microsoft.com/office/drawing/2016/5/11/chartex" xmlns:cx6="http://schemas.microsoft.com/office/drawing/2016/5/12/chartex" xmlns:cx7="http://schemas.microsoft.com/office/drawing/2016/5/13/chartex" xmlns:cx8="http://schemas.microsoft.com/office/drawing/2016/5/14/chartex" xmlns:mc="http://schemas.openxmlformats.org/markup-compatibility/2006" xmlns:aink="http://schemas.microsoft.com/office/drawing/2016/ink" xmlns:am3d="http://schemas.microsoft.com/office/drawing/2017/model3d" xmlns:o="urn:schemas-microsoft-com:office:office" xmlns:r="http://schemas.openxmlformats.org/officeDocument/2006/relationships" xmlns:m="http://schemas.openxmlformats.org/officeDocument/2006/math" xmlns:v="urn:schemas-microsoft-com:vml" xmlns:wp14="http://schemas.microsoft.com/office/word/2010/wordprocessingDrawing" xmlns:wp="http://schemas.openxmlformats.org/drawingml/2006/wordprocessingDrawing" xmlns:w10="urn:schemas-microsoft-com:office:word" xmlns:w="http://schemas.openxmlformats.org/wordprocessingml/2006/main" xmlns:w14="http://schemas.microsoft.com/office/word/2010/wordml" xmlns:w15="http://schemas.microsoft.com/office/word/2012/wordml" xmlns:w16cid="http://schemas.microsoft.com/office/word/2016/wordml/cid" xmlns:w16se="http://schemas.microsoft.com/office/word/2015/wordml/symex" xmlns:wpg="http://schemas.microsoft.com/office/word/2010/wordprocessingGroup" xmlns:wpi="http://schemas.microsoft.com/office/word/2010/wordprocessingInk" xmlns:wne="http://schemas.microsoft.com/office/word/2006/wordml" xmlns:wps="http://schemas.microsoft.com/office/word/2010/wordprocessingShape" mc:Ignorable="w14 w15 w16se w16cid wp14">
+  <w15:commentEx w15:paraId="6EFCFC3E" w15:done="0"/>
+</w15:commentsEx>
+</file>
+
+<file path=word/commentsIds.xml><?xml version="1.0" encoding="utf-8"?>
+<w16cid:commentsIds xmlns:wpc="http://schemas.microsoft.com/office/word/2010/wordprocessingCanvas" xmlns:cx="http://schemas.microsoft.com/office/drawing/2014/chartex" xmlns:cx1="http://schemas.microsoft.com/office/drawing/2015/9/8/chartex" xmlns:cx2="http://schemas.microsoft.com/office/drawing/2015/10/21/chartex" xmlns:cx3="http://schemas.microsoft.com/office/drawing/2016/5/9/chartex" xmlns:cx4="http://schemas.microsoft.com/office/drawing/2016/5/10/chartex" xmlns:cx5="http://schemas.microsoft.com/office/drawing/2016/5/11/chartex" xmlns:cx6="http://schemas.microsoft.com/office/drawing/2016/5/12/chartex" xmlns:cx7="http://schemas.microsoft.com/office/drawing/2016/5/13/chartex" xmlns:cx8="http://schemas.microsoft.com/office/drawing/2016/5/14/chartex" xmlns:mc="http://schemas.openxmlformats.org/markup-compatibility/2006" xmlns:aink="http://schemas.microsoft.com/office/drawing/2016/ink" xmlns:am3d="http://schemas.microsoft.com/office/drawing/2017/model3d" xmlns:o="urn:schemas-microsoft-com:office:office" xmlns:r="http://schemas.openxmlformats.org/officeDocument/2006/relationships" xmlns:m="http://schemas.openxmlformats.org/officeDocument/2006/math" xmlns:v="urn:schemas-microsoft-com:vml" xmlns:wp14="http://schemas.microsoft.com/office/word/2010/wordprocessingDrawing" xmlns:wp="http://schemas.openxmlformats.org/drawingml/2006/wordprocessingDrawing" xmlns:w10="urn:schemas-microsoft-com:office:word" xmlns:w="http://schemas.openxmlformats.org/wordprocessingml/2006/main" xmlns:w14="http://schemas.microsoft.com/office/word/2010/wordml" xmlns:w15="http://schemas.microsoft.com/office/word/2012/wordml" xmlns:w16cid="http://schemas.microsoft.com/office/word/2016/wordml/cid" xmlns:w16se="http://schemas.microsoft.com/office/word/2015/wordml/symex" xmlns:wpg="http://schemas.microsoft.com/office/word/2010/wordprocessingGroup" xmlns:wpi="http://schemas.microsoft.com/office/word/2010/wordprocessingInk" xmlns:wne="http://schemas.microsoft.com/office/word/2006/wordml" xmlns:wps="http://schemas.microsoft.com/office/word/2010/wordprocessingShape" mc:Ignorable="w14 w15 w16se w16cid wp14">
+  <w16cid:commentId w16cid:paraId="6EFCFC3E" w16cid:durableId="22AC564E"/>
+</w16cid:commentsIds>
 </file>
 
 <file path=word/endnotes.xml><?xml version="1.0" encoding="utf-8"?>
@@ -2078,6 +2354,14 @@
     <w:abstractNumId w:val="0"/>
   </w:num>
 </w:numbering>
+</file>
+
+<file path=word/people.xml><?xml version="1.0" encoding="utf-8"?>
+<w15:people xmlns:wpc="http://schemas.microsoft.com/office/word/2010/wordprocessingCanvas" xmlns:cx="http://schemas.microsoft.com/office/drawing/2014/chartex" xmlns:cx1="http://schemas.microsoft.com/office/drawing/2015/9/8/chartex" xmlns:cx2="http://schemas.microsoft.com/office/drawing/2015/10/21/chartex" xmlns:cx3="http://schemas.microsoft.com/office/drawing/2016/5/9/chartex" xmlns:cx4="http://schemas.microsoft.com/office/drawing/2016/5/10/chartex" xmlns:cx5="http://schemas.microsoft.com/office/drawing/2016/5/11/chartex" xmlns:cx6="http://schemas.microsoft.com/office/drawing/2016/5/12/chartex" xmlns:cx7="http://schemas.microsoft.com/office/drawing/2016/5/13/chartex" xmlns:cx8="http://schemas.microsoft.com/office/drawing/2016/5/14/chartex" xmlns:mc="http://schemas.openxmlformats.org/markup-compatibility/2006" xmlns:aink="http://schemas.microsoft.com/office/drawing/2016/ink" xmlns:am3d="http://schemas.microsoft.com/office/drawing/2017/model3d" xmlns:o="urn:schemas-microsoft-com:office:office" xmlns:r="http://schemas.openxmlformats.org/officeDocument/2006/relationships" xmlns:m="http://schemas.openxmlformats.org/officeDocument/2006/math" xmlns:v="urn:schemas-microsoft-com:vml" xmlns:wp14="http://schemas.microsoft.com/office/word/2010/wordprocessingDrawing" xmlns:wp="http://schemas.openxmlformats.org/drawingml/2006/wordprocessingDrawing" xmlns:w10="urn:schemas-microsoft-com:office:word" xmlns:w="http://schemas.openxmlformats.org/wordprocessingml/2006/main" xmlns:w14="http://schemas.microsoft.com/office/word/2010/wordml" xmlns:w15="http://schemas.microsoft.com/office/word/2012/wordml" xmlns:w16cid="http://schemas.microsoft.com/office/word/2016/wordml/cid" xmlns:w16se="http://schemas.microsoft.com/office/word/2015/wordml/symex" xmlns:wpg="http://schemas.microsoft.com/office/word/2010/wordprocessingGroup" xmlns:wpi="http://schemas.microsoft.com/office/word/2010/wordprocessingInk" xmlns:wne="http://schemas.microsoft.com/office/word/2006/wordml" xmlns:wps="http://schemas.microsoft.com/office/word/2010/wordprocessingShape" mc:Ignorable="w14 w15 w16se w16cid wp14">
+  <w15:person w15:author="Francesco Frassineti">
+    <w15:presenceInfo w15:providerId="Windows Live" w15:userId="d2ab0a690b510d3a"/>
+  </w15:person>
+</w15:people>
 </file>
 
 <file path=word/styles.xml><?xml version="1.0" encoding="utf-8"?>
@@ -3134,6 +3418,56 @@
       <w:shd w:val="clear" w:color="auto" w:fill="E1DFDD"/>
     </w:rPr>
   </w:style>
+  <w:style w:type="character" w:styleId="Rimandocommento">
+    <w:name w:val="annotation reference"/>
+    <w:basedOn w:val="Carpredefinitoparagrafo"/>
+    <w:semiHidden/>
+    <w:unhideWhenUsed/>
+    <w:rsid w:val="00CB603D"/>
+    <w:rPr>
+      <w:sz w:val="16"/>
+      <w:szCs w:val="16"/>
+    </w:rPr>
+  </w:style>
+  <w:style w:type="paragraph" w:styleId="Testocommento">
+    <w:name w:val="annotation text"/>
+    <w:basedOn w:val="Normale"/>
+    <w:link w:val="TestocommentoCarattere"/>
+    <w:semiHidden/>
+    <w:unhideWhenUsed/>
+    <w:rsid w:val="00CB603D"/>
+  </w:style>
+  <w:style w:type="character" w:customStyle="1" w:styleId="TestocommentoCarattere">
+    <w:name w:val="Testo commento Carattere"/>
+    <w:basedOn w:val="Carpredefinitoparagrafo"/>
+    <w:link w:val="Testocommento"/>
+    <w:semiHidden/>
+    <w:rsid w:val="00CB603D"/>
+  </w:style>
+  <w:style w:type="paragraph" w:styleId="Soggettocommento">
+    <w:name w:val="annotation subject"/>
+    <w:basedOn w:val="Testocommento"/>
+    <w:next w:val="Testocommento"/>
+    <w:link w:val="SoggettocommentoCarattere"/>
+    <w:semiHidden/>
+    <w:unhideWhenUsed/>
+    <w:rsid w:val="00CB603D"/>
+    <w:rPr>
+      <w:b/>
+      <w:bCs/>
+    </w:rPr>
+  </w:style>
+  <w:style w:type="character" w:customStyle="1" w:styleId="SoggettocommentoCarattere">
+    <w:name w:val="Soggetto commento Carattere"/>
+    <w:basedOn w:val="TestocommentoCarattere"/>
+    <w:link w:val="Soggettocommento"/>
+    <w:semiHidden/>
+    <w:rsid w:val="00CB603D"/>
+    <w:rPr>
+      <w:b/>
+      <w:bCs/>
+    </w:rPr>
+  </w:style>
 </w:styles>
 </file>
 
@@ -3427,7 +3761,7 @@
 </file>
 
 <file path=customXml/itemProps1.xml><?xml version="1.0" encoding="utf-8"?>
-<ds:datastoreItem xmlns:ds="http://schemas.openxmlformats.org/officeDocument/2006/customXml" ds:itemID="{29F351C3-75AA-4BE4-91D9-67ED8E8F6AB9}">
+<ds:datastoreItem xmlns:ds="http://schemas.openxmlformats.org/officeDocument/2006/customXml" ds:itemID="{C239E9CF-F068-41A2-911E-5C1BFC3476EA}">
   <ds:schemaRefs>
     <ds:schemaRef ds:uri="http://schemas.openxmlformats.org/officeDocument/2006/bibliography"/>
   </ds:schemaRefs>

</xml_diff>

<commit_message>
report to do evaluation of the classfier
</commit_message>
<xml_diff>
--- a/FrancescoFrassineti_Report.docx
+++ b/FrancescoFrassineti_Report.docx
@@ -330,7 +330,7 @@
         <w:pStyle w:val="Text"/>
         <w:numPr>
           <w:ilvl w:val="0"/>
-          <w:numId w:val="41"/>
+          <w:numId w:val="3"/>
         </w:numPr>
       </w:pPr>
       <w:r>
@@ -342,7 +342,7 @@
         <w:pStyle w:val="Text"/>
         <w:numPr>
           <w:ilvl w:val="1"/>
-          <w:numId w:val="41"/>
+          <w:numId w:val="3"/>
         </w:numPr>
       </w:pPr>
       <w:r>
@@ -354,7 +354,7 @@
         <w:pStyle w:val="Text"/>
         <w:numPr>
           <w:ilvl w:val="2"/>
-          <w:numId w:val="41"/>
+          <w:numId w:val="3"/>
         </w:numPr>
       </w:pPr>
       <w:r>
@@ -366,7 +366,7 @@
         <w:pStyle w:val="Text"/>
         <w:numPr>
           <w:ilvl w:val="2"/>
-          <w:numId w:val="41"/>
+          <w:numId w:val="3"/>
         </w:numPr>
       </w:pPr>
       <w:r>
@@ -378,7 +378,7 @@
         <w:pStyle w:val="Text"/>
         <w:numPr>
           <w:ilvl w:val="2"/>
-          <w:numId w:val="41"/>
+          <w:numId w:val="3"/>
         </w:numPr>
       </w:pPr>
       <w:r>
@@ -390,7 +390,7 @@
         <w:pStyle w:val="Text"/>
         <w:numPr>
           <w:ilvl w:val="2"/>
-          <w:numId w:val="41"/>
+          <w:numId w:val="3"/>
         </w:numPr>
       </w:pPr>
       <w:r>
@@ -402,7 +402,7 @@
         <w:pStyle w:val="Text"/>
         <w:numPr>
           <w:ilvl w:val="1"/>
-          <w:numId w:val="41"/>
+          <w:numId w:val="3"/>
         </w:numPr>
       </w:pPr>
       <w:r>
@@ -414,7 +414,7 @@
         <w:pStyle w:val="Text"/>
         <w:numPr>
           <w:ilvl w:val="2"/>
-          <w:numId w:val="41"/>
+          <w:numId w:val="3"/>
         </w:numPr>
       </w:pPr>
       <w:r>
@@ -426,7 +426,7 @@
         <w:pStyle w:val="Text"/>
         <w:numPr>
           <w:ilvl w:val="2"/>
-          <w:numId w:val="41"/>
+          <w:numId w:val="3"/>
         </w:numPr>
       </w:pPr>
       <w:r>
@@ -438,7 +438,7 @@
         <w:pStyle w:val="Text"/>
         <w:numPr>
           <w:ilvl w:val="2"/>
-          <w:numId w:val="41"/>
+          <w:numId w:val="3"/>
         </w:numPr>
       </w:pPr>
       <w:r>
@@ -450,7 +450,7 @@
         <w:pStyle w:val="Text"/>
         <w:numPr>
           <w:ilvl w:val="2"/>
-          <w:numId w:val="41"/>
+          <w:numId w:val="3"/>
         </w:numPr>
       </w:pPr>
       <w:r>
@@ -639,33 +639,21 @@
         <w:rPr>
           <w:highlight w:val="magenta"/>
         </w:rPr>
-        <w:t>(</w:t>
-      </w:r>
+        <w:t xml:space="preserve">(Goodfellow, I., </w:t>
+      </w:r>
+      <w:proofErr w:type="spellStart"/>
       <w:r>
         <w:rPr>
           <w:highlight w:val="magenta"/>
         </w:rPr>
-        <w:t xml:space="preserve">Goodfellow, I., </w:t>
-      </w:r>
-      <w:proofErr w:type="spellStart"/>
+        <w:t>Bengio</w:t>
+      </w:r>
+      <w:proofErr w:type="spellEnd"/>
       <w:r>
         <w:rPr>
           <w:highlight w:val="magenta"/>
         </w:rPr>
-        <w:t>Bengio</w:t>
-      </w:r>
-      <w:proofErr w:type="spellEnd"/>
-      <w:r>
-        <w:rPr>
-          <w:highlight w:val="magenta"/>
-        </w:rPr>
-        <w:t>, Y., &amp; Courville, A. (2016). Deep learning. MIT press.</w:t>
-      </w:r>
-      <w:r>
-        <w:rPr>
-          <w:highlight w:val="magenta"/>
-        </w:rPr>
-        <w:t>).</w:t>
+        <w:t>, Y., &amp; Courville, A. (2016). Deep learning. MIT press.).</w:t>
       </w:r>
       <w:commentRangeEnd w:id="3"/>
       <w:r>
@@ -683,7 +671,7 @@
         <w:pStyle w:val="Paragrafoelenco"/>
         <w:numPr>
           <w:ilvl w:val="0"/>
-          <w:numId w:val="41"/>
+          <w:numId w:val="3"/>
         </w:numPr>
       </w:pPr>
       <w:r>
@@ -724,7 +712,7 @@
         <w:pStyle w:val="Paragrafoelenco"/>
         <w:numPr>
           <w:ilvl w:val="0"/>
-          <w:numId w:val="41"/>
+          <w:numId w:val="3"/>
         </w:numPr>
       </w:pPr>
       <w:r>
@@ -736,7 +724,7 @@
         <w:pStyle w:val="Paragrafoelenco"/>
         <w:numPr>
           <w:ilvl w:val="0"/>
-          <w:numId w:val="41"/>
+          <w:numId w:val="3"/>
         </w:numPr>
       </w:pPr>
       <w:r>
@@ -785,7 +773,7 @@
         <w:pStyle w:val="Paragrafoelenco"/>
         <w:numPr>
           <w:ilvl w:val="0"/>
-          <w:numId w:val="42"/>
+          <w:numId w:val="4"/>
         </w:numPr>
       </w:pPr>
       <w:r>
@@ -797,7 +785,7 @@
         <w:pStyle w:val="Paragrafoelenco"/>
         <w:numPr>
           <w:ilvl w:val="0"/>
-          <w:numId w:val="42"/>
+          <w:numId w:val="4"/>
         </w:numPr>
       </w:pPr>
       <w:r>
@@ -809,7 +797,7 @@
         <w:pStyle w:val="Paragrafoelenco"/>
         <w:numPr>
           <w:ilvl w:val="0"/>
-          <w:numId w:val="42"/>
+          <w:numId w:val="4"/>
         </w:numPr>
       </w:pPr>
       <w:r>
@@ -956,19 +944,7 @@
       </w:r>
       <w:proofErr w:type="gramEnd"/>
       <w:r>
-        <w:t xml:space="preserve"> neural networks with different architectures in parallel.</w:t>
-      </w:r>
-      <w:r>
-        <w:t xml:space="preserve"> </w:t>
-      </w:r>
-      <w:r>
-        <w:t>During training, some number of layer outputs are randomly ignored or “dropped out.” This has the effect of making the layer look-like and be treated-like a layer with a different number of nodes and connectivity to the prior layer. In effect, each update to a layer during training is performed with a different “view” of the configured layer.</w:t>
-      </w:r>
-      <w:r>
-        <w:t xml:space="preserve"> </w:t>
-      </w:r>
-      <w:r>
-        <w:t xml:space="preserve">Dropout has the effect of making the training process noisy, forcing nodes within a layer to probabilistically take on </w:t>
+        <w:t xml:space="preserve"> neural networks with different architectures in parallel. During training, some number of layer outputs are randomly ignored or “dropped out.” This has the effect of making the layer look-like and be treated-like a layer with a different number of nodes and connectivity to the prior layer. In effect, each update to a layer during training is performed with a different “view” of the configured layer. Dropout has the effect of making the training process noisy, forcing nodes within a layer to probabilistically take on </w:t>
       </w:r>
       <w:proofErr w:type="gramStart"/>
       <w:r>
@@ -984,15 +960,7 @@
         <w:t>This conceptualization suggests that perhaps dropout breaks-up situations where network layers co-adapt to correct mistakes from prior layers, in turn making the model more robust.</w:t>
       </w:r>
       <w:r>
-        <w:t xml:space="preserve"> As a rule of thumb, when introducing dropout to the </w:t>
-      </w:r>
-      <w:r>
-        <w:t>network, it’s sugges</w:t>
-      </w:r>
-      <w:bookmarkStart w:id="5" w:name="_GoBack"/>
-      <w:bookmarkEnd w:id="5"/>
-      <w:r>
-        <w:t xml:space="preserve">ted to double the </w:t>
+        <w:t xml:space="preserve"> As a rule of thumb, when introducing dropout to the network, it’s suggested to double the </w:t>
       </w:r>
       <w:proofErr w:type="gramStart"/>
       <w:r>
@@ -1075,8 +1043,59 @@
         <w:t>: Dropout</w:t>
       </w:r>
     </w:p>
+    <w:p>
+      <w:pPr>
+        <w:pStyle w:val="Titolo2"/>
+        <w:rPr>
+          <w:color w:val="7030A0"/>
+        </w:rPr>
+      </w:pPr>
+      <w:proofErr w:type="spellStart"/>
+      <w:r>
+        <w:rPr>
+          <w:color w:val="7030A0"/>
+        </w:rPr>
+        <w:t>ReLU</w:t>
+      </w:r>
+      <w:proofErr w:type="spellEnd"/>
+    </w:p>
+    <w:p>
+      <w:pPr>
+        <w:rPr>
+          <w:color w:val="7030A0"/>
+        </w:rPr>
+      </w:pPr>
+      <w:proofErr w:type="spellStart"/>
+      <w:r>
+        <w:rPr>
+          <w:color w:val="7030A0"/>
+        </w:rPr>
+        <w:t>ReLU</w:t>
+      </w:r>
+      <w:proofErr w:type="spellEnd"/>
+      <w:r>
+        <w:rPr>
+          <w:color w:val="7030A0"/>
+        </w:rPr>
+        <w:t xml:space="preserve"> </w:t>
+      </w:r>
+      <w:proofErr w:type="spellStart"/>
+      <w:r>
+        <w:rPr>
+          <w:color w:val="7030A0"/>
+        </w:rPr>
+        <w:t>djfhsjdfhsdfjshdbf</w:t>
+      </w:r>
+      <w:proofErr w:type="spellEnd"/>
+    </w:p>
+    <w:p>
+      <w:pPr>
+        <w:rPr>
+          <w:color w:val="7030A0"/>
+        </w:rPr>
+      </w:pPr>
+    </w:p>
     <w:p/>
-    <w:p/>
     <w:p>
       <w:pPr>
         <w:pStyle w:val="Titolo1"/>
@@ -1086,21 +1105,1521 @@
       </w:r>
     </w:p>
     <w:p>
-      <w:pPr>
-        <w:pStyle w:val="Text"/>
-        <w:ind w:firstLine="0"/>
-        <w:rPr>
-          <w:smallCaps/>
-          <w:kern w:val="28"/>
-        </w:rPr>
-      </w:pPr>
-      <w:r>
-        <w:rPr>
-          <w:smallCaps/>
-          <w:kern w:val="28"/>
-        </w:rPr>
-        <w:t>The Data</w:t>
-      </w:r>
+      <w:r>
+        <w:t xml:space="preserve">In this section I write about the </w:t>
+      </w:r>
+      <w:r>
+        <w:t>python</w:t>
+      </w:r>
+      <w:r>
+        <w:t xml:space="preserve"> implementation of the 3 different types of classifier that I trained</w:t>
+      </w:r>
+      <w:r>
+        <w:t xml:space="preserve"> with </w:t>
+      </w:r>
+      <w:proofErr w:type="spellStart"/>
+      <w:r>
+        <w:t>Keras</w:t>
+      </w:r>
+      <w:proofErr w:type="spellEnd"/>
+      <w:r>
+        <w:t>:</w:t>
+      </w:r>
+    </w:p>
+    <w:p>
+      <w:pPr>
+        <w:pStyle w:val="Paragrafoelenco"/>
+        <w:numPr>
+          <w:ilvl w:val="0"/>
+          <w:numId w:val="5"/>
+        </w:numPr>
+      </w:pPr>
+      <w:r>
+        <w:t>The CNNs trained from scratch, referred as Model As</w:t>
+      </w:r>
+    </w:p>
+    <w:p>
+      <w:pPr>
+        <w:pStyle w:val="Paragrafoelenco"/>
+        <w:numPr>
+          <w:ilvl w:val="0"/>
+          <w:numId w:val="5"/>
+        </w:numPr>
+      </w:pPr>
+      <w:r>
+        <w:t xml:space="preserve">The CNNs trained from </w:t>
+      </w:r>
+      <w:proofErr w:type="spellStart"/>
+      <w:r>
+        <w:t>MobileNet</w:t>
+      </w:r>
+      <w:proofErr w:type="spellEnd"/>
+      <w:r>
+        <w:t xml:space="preserve"> V2, referred as Model Bs</w:t>
+      </w:r>
+    </w:p>
+    <w:p>
+      <w:pPr>
+        <w:pStyle w:val="Paragrafoelenco"/>
+        <w:numPr>
+          <w:ilvl w:val="0"/>
+          <w:numId w:val="5"/>
+        </w:numPr>
+      </w:pPr>
+      <w:r>
+        <w:t>Logistic Regression as the baseline algorithm (Model C)</w:t>
+      </w:r>
+    </w:p>
+    <w:p>
+      <w:r>
+        <w:t xml:space="preserve">I </w:t>
+      </w:r>
+      <w:r>
+        <w:t xml:space="preserve">will </w:t>
+      </w:r>
+      <w:r>
+        <w:t xml:space="preserve">use the python code I wrote as a reference, but I will not quote it </w:t>
+      </w:r>
+      <w:r>
+        <w:t>so not to decrease readability</w:t>
+      </w:r>
+      <w:r>
+        <w:t xml:space="preserve">. The boilerplate for the 3 types of classifier is almost the same, so I discuss it </w:t>
+      </w:r>
+      <w:r>
+        <w:t>step</w:t>
+      </w:r>
+      <w:r>
+        <w:t xml:space="preserve"> by </w:t>
+      </w:r>
+      <w:r>
+        <w:t xml:space="preserve">step </w:t>
+      </w:r>
+      <w:r>
+        <w:t>and I point out the specific differences when necessary.</w:t>
+      </w:r>
+    </w:p>
+    <w:p>
+      <w:pPr>
+        <w:pStyle w:val="Titolo2"/>
+      </w:pPr>
+      <w:r>
+        <w:t>Libraries</w:t>
+      </w:r>
+    </w:p>
+    <w:p>
+      <w:r>
+        <w:t>These are the required libraries to run the project:</w:t>
+      </w:r>
+    </w:p>
+    <w:p>
+      <w:pPr>
+        <w:pStyle w:val="Paragrafoelenco"/>
+        <w:numPr>
+          <w:ilvl w:val="0"/>
+          <w:numId w:val="6"/>
+        </w:numPr>
+      </w:pPr>
+      <w:proofErr w:type="spellStart"/>
+      <w:r>
+        <w:rPr>
+          <w:i/>
+          <w:iCs/>
+        </w:rPr>
+        <w:t>Numpy</w:t>
+      </w:r>
+      <w:proofErr w:type="spellEnd"/>
+      <w:r>
+        <w:t>: fundamental package for scientific computing with Python.</w:t>
+      </w:r>
+    </w:p>
+    <w:p>
+      <w:pPr>
+        <w:pStyle w:val="Paragrafoelenco"/>
+        <w:numPr>
+          <w:ilvl w:val="0"/>
+          <w:numId w:val="6"/>
+        </w:numPr>
+        <w:rPr>
+          <w:i/>
+          <w:iCs/>
+        </w:rPr>
+      </w:pPr>
+      <w:proofErr w:type="spellStart"/>
+      <w:r>
+        <w:rPr>
+          <w:i/>
+          <w:iCs/>
+        </w:rPr>
+        <w:t>Tensorflow</w:t>
+      </w:r>
+      <w:proofErr w:type="spellEnd"/>
+      <w:r>
+        <w:t>: an end-to-end open source machine learning platform.</w:t>
+      </w:r>
+    </w:p>
+    <w:p>
+      <w:pPr>
+        <w:pStyle w:val="Paragrafoelenco"/>
+        <w:numPr>
+          <w:ilvl w:val="0"/>
+          <w:numId w:val="6"/>
+        </w:numPr>
+        <w:rPr>
+          <w:i/>
+          <w:iCs/>
+        </w:rPr>
+      </w:pPr>
+      <w:proofErr w:type="spellStart"/>
+      <w:r>
+        <w:rPr>
+          <w:i/>
+          <w:iCs/>
+        </w:rPr>
+        <w:t>Keras</w:t>
+      </w:r>
+      <w:proofErr w:type="spellEnd"/>
+      <w:r>
+        <w:t xml:space="preserve">: </w:t>
+      </w:r>
+      <w:r>
+        <w:t>open-source neural-network library written in Python.</w:t>
+      </w:r>
+      <w:r>
+        <w:t xml:space="preserve"> </w:t>
+      </w:r>
+      <w:r>
+        <w:t xml:space="preserve">It allows to write deep learning model architectures at higher level compared to </w:t>
+      </w:r>
+      <w:proofErr w:type="spellStart"/>
+      <w:r>
+        <w:t>Tensorflow</w:t>
+      </w:r>
+      <w:proofErr w:type="spellEnd"/>
+      <w:r>
+        <w:t>.</w:t>
+      </w:r>
+    </w:p>
+    <w:p>
+      <w:pPr>
+        <w:pStyle w:val="Paragrafoelenco"/>
+        <w:numPr>
+          <w:ilvl w:val="0"/>
+          <w:numId w:val="6"/>
+        </w:numPr>
+        <w:rPr>
+          <w:i/>
+          <w:iCs/>
+        </w:rPr>
+      </w:pPr>
+      <w:proofErr w:type="spellStart"/>
+      <w:r>
+        <w:rPr>
+          <w:i/>
+          <w:iCs/>
+        </w:rPr>
+        <w:t>Matplotlib.pyplot</w:t>
+      </w:r>
+      <w:proofErr w:type="spellEnd"/>
+      <w:r>
+        <w:t>: library for plotting charts.</w:t>
+      </w:r>
+    </w:p>
+    <w:p>
+      <w:pPr>
+        <w:pStyle w:val="Paragrafoelenco"/>
+        <w:numPr>
+          <w:ilvl w:val="0"/>
+          <w:numId w:val="6"/>
+        </w:numPr>
+        <w:rPr>
+          <w:i/>
+          <w:iCs/>
+        </w:rPr>
+      </w:pPr>
+      <w:r>
+        <w:rPr>
+          <w:i/>
+          <w:iCs/>
+        </w:rPr>
+        <w:t>Datetime</w:t>
+      </w:r>
+      <w:r>
+        <w:t>: library to handle dates and time.</w:t>
+      </w:r>
+    </w:p>
+    <w:p>
+      <w:pPr>
+        <w:pStyle w:val="Paragrafoelenco"/>
+        <w:numPr>
+          <w:ilvl w:val="0"/>
+          <w:numId w:val="6"/>
+        </w:numPr>
+        <w:rPr>
+          <w:i/>
+          <w:iCs/>
+        </w:rPr>
+      </w:pPr>
+      <w:proofErr w:type="spellStart"/>
+      <w:r>
+        <w:rPr>
+          <w:i/>
+          <w:iCs/>
+        </w:rPr>
+        <w:t>Os</w:t>
+      </w:r>
+      <w:proofErr w:type="spellEnd"/>
+      <w:r>
+        <w:t xml:space="preserve">: library to do operations at </w:t>
+      </w:r>
+      <w:proofErr w:type="spellStart"/>
+      <w:proofErr w:type="gramStart"/>
+      <w:r>
+        <w:t>a</w:t>
+      </w:r>
+      <w:proofErr w:type="spellEnd"/>
+      <w:proofErr w:type="gramEnd"/>
+      <w:r>
+        <w:t xml:space="preserve"> operative system level.</w:t>
+      </w:r>
+    </w:p>
+    <w:p>
+      <w:pPr>
+        <w:pStyle w:val="Titolo2"/>
+      </w:pPr>
+      <w:r>
+        <w:t>Preprocessing</w:t>
+      </w:r>
+      <w:r>
+        <w:t>: Data Augmentation and Normalization</w:t>
+      </w:r>
+    </w:p>
+    <w:p>
+      <w:r>
+        <w:t>In order to improve the quality and the quantity of the data, the images flowing from the training and testing directory went through the following steps:</w:t>
+      </w:r>
+    </w:p>
+    <w:p>
+      <w:pPr>
+        <w:pStyle w:val="Paragrafoelenco"/>
+        <w:numPr>
+          <w:ilvl w:val="0"/>
+          <w:numId w:val="7"/>
+        </w:numPr>
+      </w:pPr>
+      <w:r>
+        <w:rPr>
+          <w:i/>
+          <w:iCs/>
+        </w:rPr>
+        <w:t>Normalization</w:t>
+      </w:r>
+      <w:r>
+        <w:t xml:space="preserve">: in the </w:t>
+      </w:r>
+      <w:proofErr w:type="spellStart"/>
+      <w:r>
+        <w:rPr>
+          <w:i/>
+          <w:iCs/>
+        </w:rPr>
+        <w:t>ImageDataGenerator</w:t>
+      </w:r>
+      <w:proofErr w:type="spellEnd"/>
+      <w:r>
+        <w:rPr>
+          <w:i/>
+          <w:iCs/>
+        </w:rPr>
+        <w:t xml:space="preserve"> </w:t>
+      </w:r>
+      <w:r>
+        <w:t xml:space="preserve">constructors, the </w:t>
+      </w:r>
+      <w:r>
+        <w:rPr>
+          <w:i/>
+          <w:iCs/>
+        </w:rPr>
+        <w:t>rescale</w:t>
+      </w:r>
+      <w:r>
+        <w:t xml:space="preserve"> parameter has been set to </w:t>
+      </w:r>
+      <w:proofErr w:type="gramStart"/>
+      <w:r>
+        <w:t>1./</w:t>
+      </w:r>
+      <w:proofErr w:type="gramEnd"/>
+      <w:r>
+        <w:t>255, therefor rescaling every value of every channel from [0; 255] to [0;1]. This is meant to improve the quality of the stochastic gradient descent.</w:t>
+      </w:r>
+    </w:p>
+    <w:p>
+      <w:pPr>
+        <w:pStyle w:val="Paragrafoelenco"/>
+        <w:numPr>
+          <w:ilvl w:val="0"/>
+          <w:numId w:val="7"/>
+        </w:numPr>
+      </w:pPr>
+      <w:r>
+        <w:rPr>
+          <w:i/>
+          <w:iCs/>
+        </w:rPr>
+        <w:t>Augmentation</w:t>
+      </w:r>
+      <w:r>
+        <w:t xml:space="preserve">: in the </w:t>
+      </w:r>
+      <w:proofErr w:type="spellStart"/>
+      <w:r>
+        <w:rPr>
+          <w:i/>
+          <w:iCs/>
+        </w:rPr>
+        <w:t>ImageDataGenerator</w:t>
+      </w:r>
+      <w:proofErr w:type="spellEnd"/>
+      <w:r>
+        <w:t xml:space="preserve"> of the training (and validation) set, the following parameters have been specified:</w:t>
+      </w:r>
+    </w:p>
+    <w:p>
+      <w:pPr>
+        <w:pStyle w:val="Paragrafoelenco"/>
+        <w:numPr>
+          <w:ilvl w:val="1"/>
+          <w:numId w:val="7"/>
+        </w:numPr>
+      </w:pPr>
+      <w:proofErr w:type="spellStart"/>
+      <w:r>
+        <w:rPr>
+          <w:i/>
+          <w:iCs/>
+        </w:rPr>
+        <w:t>Shear_range</w:t>
+      </w:r>
+      <w:proofErr w:type="spellEnd"/>
+      <w:r>
+        <w:rPr>
+          <w:i/>
+          <w:iCs/>
+        </w:rPr>
+        <w:t>=0.1</w:t>
+      </w:r>
+      <w:r>
+        <w:t>:</w:t>
+      </w:r>
+      <w:r>
+        <w:t xml:space="preserve"> add random shear to the training example</w:t>
+      </w:r>
+    </w:p>
+    <w:p>
+      <w:pPr>
+        <w:pStyle w:val="Paragrafoelenco"/>
+        <w:numPr>
+          <w:ilvl w:val="1"/>
+          <w:numId w:val="7"/>
+        </w:numPr>
+      </w:pPr>
+      <w:proofErr w:type="spellStart"/>
+      <w:r>
+        <w:rPr>
+          <w:i/>
+          <w:iCs/>
+        </w:rPr>
+        <w:t>Zoom_range</w:t>
+      </w:r>
+      <w:proofErr w:type="spellEnd"/>
+      <w:r>
+        <w:rPr>
+          <w:i/>
+          <w:iCs/>
+        </w:rPr>
+        <w:t>=0</w:t>
+      </w:r>
+      <w:r>
+        <w:t>.</w:t>
+      </w:r>
+      <w:r>
+        <w:t>1: add random zoom</w:t>
+      </w:r>
+    </w:p>
+    <w:p>
+      <w:pPr>
+        <w:pStyle w:val="Paragrafoelenco"/>
+        <w:numPr>
+          <w:ilvl w:val="1"/>
+          <w:numId w:val="7"/>
+        </w:numPr>
+      </w:pPr>
+      <w:proofErr w:type="spellStart"/>
+      <w:r>
+        <w:rPr>
+          <w:i/>
+          <w:iCs/>
+        </w:rPr>
+        <w:t>Horizontal_flip</w:t>
+      </w:r>
+      <w:proofErr w:type="spellEnd"/>
+      <w:r>
+        <w:t>=True: flip the image with a probability of 50%.</w:t>
+      </w:r>
+    </w:p>
+    <w:p>
+      <w:r>
+        <w:t xml:space="preserve">The last step of the preprocessing consisted in splitting the training set into the actual training set (80% of the training images) and a validation </w:t>
+      </w:r>
+      <w:r>
+        <w:t>set (20%) to be used to get an estimate of the performance of the classifiers during training.</w:t>
+      </w:r>
+    </w:p>
+    <w:p>
+      <w:r>
+        <w:t>The output of the preprocessing step consists in the following 3 types of batches (</w:t>
+      </w:r>
+      <w:proofErr w:type="spellStart"/>
+      <w:r>
+        <w:rPr>
+          <w:i/>
+          <w:iCs/>
+        </w:rPr>
+        <w:t>batch_size</w:t>
+      </w:r>
+      <w:proofErr w:type="spellEnd"/>
+      <w:r>
+        <w:rPr>
+          <w:i/>
+          <w:iCs/>
+        </w:rPr>
+        <w:t>=50</w:t>
+      </w:r>
+      <w:r>
+        <w:rPr>
+          <w:i/>
+          <w:iCs/>
+        </w:rPr>
+        <w:t>)</w:t>
+      </w:r>
+      <w:r>
+        <w:t>:</w:t>
+      </w:r>
+    </w:p>
+    <w:p>
+      <w:pPr>
+        <w:pStyle w:val="Paragrafoelenco"/>
+        <w:numPr>
+          <w:ilvl w:val="0"/>
+          <w:numId w:val="8"/>
+        </w:numPr>
+      </w:pPr>
+      <w:proofErr w:type="spellStart"/>
+      <w:r>
+        <w:t>Train_batches</w:t>
+      </w:r>
+      <w:proofErr w:type="spellEnd"/>
+    </w:p>
+    <w:p>
+      <w:pPr>
+        <w:pStyle w:val="Paragrafoelenco"/>
+        <w:numPr>
+          <w:ilvl w:val="0"/>
+          <w:numId w:val="8"/>
+        </w:numPr>
+      </w:pPr>
+      <w:proofErr w:type="spellStart"/>
+      <w:r>
+        <w:t>Validation_batches</w:t>
+      </w:r>
+      <w:proofErr w:type="spellEnd"/>
+    </w:p>
+    <w:p>
+      <w:pPr>
+        <w:pStyle w:val="Paragrafoelenco"/>
+        <w:numPr>
+          <w:ilvl w:val="0"/>
+          <w:numId w:val="8"/>
+        </w:numPr>
+      </w:pPr>
+      <w:proofErr w:type="spellStart"/>
+      <w:r>
+        <w:t>Test_batches</w:t>
+      </w:r>
+      <w:proofErr w:type="spellEnd"/>
+    </w:p>
+    <w:p>
+      <w:pPr>
+        <w:pStyle w:val="Titolo2"/>
+      </w:pPr>
+      <w:r>
+        <w:lastRenderedPageBreak/>
+        <w:t>Definition of the Model Architecture</w:t>
+      </w:r>
+    </w:p>
+    <w:p>
+      <w:pPr>
+        <w:pStyle w:val="Titolo3"/>
+      </w:pPr>
+      <w:r>
+        <w:t>CNN trained from Scratch (Model A)</w:t>
+      </w:r>
+    </w:p>
+    <w:p>
+      <w:r>
+        <w:t>Model A is a sequential model where e</w:t>
+      </w:r>
+      <w:r>
+        <w:t xml:space="preserve">ach convolutional layer has </w:t>
+      </w:r>
+      <w:proofErr w:type="spellStart"/>
+      <w:r>
+        <w:rPr>
+          <w:i/>
+          <w:iCs/>
+        </w:rPr>
+        <w:t>kernel_size</w:t>
+      </w:r>
+      <w:proofErr w:type="spellEnd"/>
+      <w:r>
+        <w:rPr>
+          <w:i/>
+          <w:iCs/>
+        </w:rPr>
+        <w:t>=3x3</w:t>
+      </w:r>
+      <w:r>
+        <w:t xml:space="preserve"> and uses </w:t>
+      </w:r>
+      <w:r>
+        <w:rPr>
+          <w:i/>
+          <w:iCs/>
+        </w:rPr>
+        <w:t>valid padding</w:t>
+      </w:r>
+      <w:r>
+        <w:rPr>
+          <w:i/>
+          <w:iCs/>
+        </w:rPr>
+        <w:t xml:space="preserve"> </w:t>
+      </w:r>
+      <w:r>
+        <w:t xml:space="preserve">(= no padding). Each </w:t>
+      </w:r>
+      <w:proofErr w:type="spellStart"/>
+      <w:r>
+        <w:t>MaxPooling</w:t>
+      </w:r>
+      <w:proofErr w:type="spellEnd"/>
+      <w:r>
+        <w:t xml:space="preserve"> layer has </w:t>
+      </w:r>
+      <w:r>
+        <w:rPr>
+          <w:i/>
+          <w:iCs/>
+        </w:rPr>
+        <w:t>stride=2</w:t>
+      </w:r>
+      <w:r>
+        <w:t xml:space="preserve"> and </w:t>
+      </w:r>
+      <w:proofErr w:type="spellStart"/>
+      <w:r>
+        <w:rPr>
+          <w:i/>
+          <w:iCs/>
+        </w:rPr>
+        <w:t>pool_size</w:t>
+      </w:r>
+      <w:proofErr w:type="spellEnd"/>
+      <w:r>
+        <w:rPr>
+          <w:i/>
+          <w:iCs/>
+        </w:rPr>
+        <w:t>=(2x2)</w:t>
+      </w:r>
+      <w:r>
+        <w:t xml:space="preserve"> therefor decreasing the image area by 4 times. The</w:t>
+      </w:r>
+      <w:r>
+        <w:t xml:space="preserve"> chosen</w:t>
+      </w:r>
+      <w:r>
+        <w:t xml:space="preserve"> activation function for every neuron </w:t>
+      </w:r>
+      <w:r>
+        <w:t xml:space="preserve">in a hidden layer </w:t>
+      </w:r>
+      <w:r>
+        <w:t xml:space="preserve">is </w:t>
+      </w:r>
+      <w:r>
+        <w:t xml:space="preserve">the </w:t>
+      </w:r>
+      <w:r>
+        <w:rPr>
+          <w:i/>
+          <w:iCs/>
+        </w:rPr>
+        <w:t xml:space="preserve">Rectified Linear Unit </w:t>
+      </w:r>
+      <w:r>
+        <w:t>(</w:t>
+      </w:r>
+      <w:proofErr w:type="spellStart"/>
+      <w:r>
+        <w:t>ReLU</w:t>
+      </w:r>
+      <w:proofErr w:type="spellEnd"/>
+      <w:r>
+        <w:t>), while for the output layer it’s ‘</w:t>
+      </w:r>
+      <w:proofErr w:type="spellStart"/>
+      <w:r>
+        <w:t>softmax</w:t>
+      </w:r>
+      <w:proofErr w:type="spellEnd"/>
+      <w:r>
+        <w:t>’ as we are training a multi-class classifier. Now let’s focus on the actual topology of the network:</w:t>
+      </w:r>
+    </w:p>
+    <w:p>
+      <w:pPr>
+        <w:pStyle w:val="Paragrafoelenco"/>
+        <w:numPr>
+          <w:ilvl w:val="0"/>
+          <w:numId w:val="9"/>
+        </w:numPr>
+      </w:pPr>
+      <w:r>
+        <w:t xml:space="preserve">Conv2D </w:t>
+      </w:r>
+      <w:r>
+        <w:t>Layer (</w:t>
+      </w:r>
+      <w:r>
+        <w:t xml:space="preserve">16 </w:t>
+      </w:r>
+      <w:r>
+        <w:t>output features)</w:t>
+      </w:r>
+    </w:p>
+    <w:p>
+      <w:pPr>
+        <w:pStyle w:val="Paragrafoelenco"/>
+        <w:numPr>
+          <w:ilvl w:val="0"/>
+          <w:numId w:val="9"/>
+        </w:numPr>
+      </w:pPr>
+      <w:r>
+        <w:t>MaxPooling2D</w:t>
+      </w:r>
+    </w:p>
+    <w:p>
+      <w:pPr>
+        <w:pStyle w:val="Paragrafoelenco"/>
+        <w:numPr>
+          <w:ilvl w:val="0"/>
+          <w:numId w:val="9"/>
+        </w:numPr>
+      </w:pPr>
+      <w:r>
+        <w:t>Conv2D Layer (32 output features)</w:t>
+      </w:r>
+    </w:p>
+    <w:p>
+      <w:pPr>
+        <w:pStyle w:val="Paragrafoelenco"/>
+        <w:numPr>
+          <w:ilvl w:val="0"/>
+          <w:numId w:val="9"/>
+        </w:numPr>
+      </w:pPr>
+      <w:r>
+        <w:t>MaxPooling2D</w:t>
+      </w:r>
+    </w:p>
+    <w:p>
+      <w:pPr>
+        <w:pStyle w:val="Paragrafoelenco"/>
+        <w:numPr>
+          <w:ilvl w:val="0"/>
+          <w:numId w:val="9"/>
+        </w:numPr>
+      </w:pPr>
+      <w:r>
+        <w:t>Conv2D Layer (64 output features)</w:t>
+      </w:r>
+    </w:p>
+    <w:p>
+      <w:pPr>
+        <w:pStyle w:val="Paragrafoelenco"/>
+        <w:numPr>
+          <w:ilvl w:val="0"/>
+          <w:numId w:val="9"/>
+        </w:numPr>
+      </w:pPr>
+      <w:r>
+        <w:t>MaxPooling2D</w:t>
+      </w:r>
+    </w:p>
+    <w:p>
+      <w:pPr>
+        <w:pStyle w:val="Paragrafoelenco"/>
+        <w:numPr>
+          <w:ilvl w:val="0"/>
+          <w:numId w:val="9"/>
+        </w:numPr>
+      </w:pPr>
+      <w:r>
+        <w:t>Conv2D Layer (128 output features)</w:t>
+      </w:r>
+    </w:p>
+    <w:p>
+      <w:pPr>
+        <w:pStyle w:val="Paragrafoelenco"/>
+        <w:numPr>
+          <w:ilvl w:val="0"/>
+          <w:numId w:val="9"/>
+        </w:numPr>
+      </w:pPr>
+      <w:r>
+        <w:t>MaxPooling2D</w:t>
+      </w:r>
+    </w:p>
+    <w:p>
+      <w:pPr>
+        <w:pStyle w:val="Paragrafoelenco"/>
+        <w:numPr>
+          <w:ilvl w:val="0"/>
+          <w:numId w:val="9"/>
+        </w:numPr>
+      </w:pPr>
+      <w:r>
+        <w:t>Conv2D Layer (256 output features)</w:t>
+      </w:r>
+    </w:p>
+    <w:p>
+      <w:pPr>
+        <w:pStyle w:val="Paragrafoelenco"/>
+        <w:numPr>
+          <w:ilvl w:val="0"/>
+          <w:numId w:val="9"/>
+        </w:numPr>
+      </w:pPr>
+      <w:proofErr w:type="gramStart"/>
+      <w:r>
+        <w:t>Flatten(</w:t>
+      </w:r>
+      <w:proofErr w:type="gramEnd"/>
+      <w:r>
+        <w:t>)</w:t>
+      </w:r>
+    </w:p>
+    <w:p>
+      <w:pPr>
+        <w:pStyle w:val="Paragrafoelenco"/>
+        <w:numPr>
+          <w:ilvl w:val="0"/>
+          <w:numId w:val="9"/>
+        </w:numPr>
+      </w:pPr>
+      <w:r>
+        <w:t>Dense Layer (2048 neurons)</w:t>
+      </w:r>
+    </w:p>
+    <w:p>
+      <w:pPr>
+        <w:pStyle w:val="Paragrafoelenco"/>
+        <w:numPr>
+          <w:ilvl w:val="0"/>
+          <w:numId w:val="9"/>
+        </w:numPr>
+      </w:pPr>
+      <w:r>
+        <w:t>Dropout Layer (</w:t>
+      </w:r>
+      <w:proofErr w:type="spellStart"/>
+      <w:r>
+        <w:rPr>
+          <w:i/>
+          <w:iCs/>
+        </w:rPr>
+        <w:t>dropout_rate</w:t>
+      </w:r>
+      <w:proofErr w:type="spellEnd"/>
+      <w:r>
+        <w:rPr>
+          <w:i/>
+          <w:iCs/>
+        </w:rPr>
+        <w:t>=0.5</w:t>
+      </w:r>
+      <w:r>
+        <w:t>)</w:t>
+      </w:r>
+    </w:p>
+    <w:p>
+      <w:pPr>
+        <w:pStyle w:val="Paragrafoelenco"/>
+        <w:numPr>
+          <w:ilvl w:val="0"/>
+          <w:numId w:val="9"/>
+        </w:numPr>
+      </w:pPr>
+      <w:r>
+        <w:t>Dense Layer (512 neurons)</w:t>
+      </w:r>
+    </w:p>
+    <w:p>
+      <w:pPr>
+        <w:pStyle w:val="Paragrafoelenco"/>
+        <w:numPr>
+          <w:ilvl w:val="0"/>
+          <w:numId w:val="9"/>
+        </w:numPr>
+      </w:pPr>
+      <w:r>
+        <w:t>Dropout Layer (</w:t>
+      </w:r>
+      <w:proofErr w:type="spellStart"/>
+      <w:r>
+        <w:rPr>
+          <w:i/>
+          <w:iCs/>
+        </w:rPr>
+        <w:t>dropout_rate</w:t>
+      </w:r>
+      <w:proofErr w:type="spellEnd"/>
+      <w:r>
+        <w:rPr>
+          <w:i/>
+          <w:iCs/>
+        </w:rPr>
+        <w:t>=0.5</w:t>
+      </w:r>
+      <w:r>
+        <w:t>)</w:t>
+      </w:r>
+    </w:p>
+    <w:p>
+      <w:pPr>
+        <w:pStyle w:val="Paragrafoelenco"/>
+        <w:numPr>
+          <w:ilvl w:val="0"/>
+          <w:numId w:val="9"/>
+        </w:numPr>
+      </w:pPr>
+      <w:r>
+        <w:t>Dense Layer (131 output neurons)</w:t>
+      </w:r>
+    </w:p>
+    <w:p>
+      <w:pPr>
+        <w:pStyle w:val="Titolo3"/>
+      </w:pPr>
+      <w:r>
+        <w:t xml:space="preserve">CNN trained from </w:t>
+      </w:r>
+      <w:proofErr w:type="spellStart"/>
+      <w:r>
+        <w:t>MobileNet</w:t>
+      </w:r>
+      <w:proofErr w:type="spellEnd"/>
+      <w:r>
+        <w:t xml:space="preserve"> V2 (Model B)</w:t>
+      </w:r>
+    </w:p>
+    <w:p>
+      <w:r>
+        <w:t xml:space="preserve">Model B started from </w:t>
+      </w:r>
+      <w:proofErr w:type="spellStart"/>
+      <w:r>
+        <w:t>MobileNet</w:t>
+      </w:r>
+      <w:proofErr w:type="spellEnd"/>
+      <w:r>
+        <w:t xml:space="preserve"> V2, a pretrained model included in </w:t>
+      </w:r>
+      <w:proofErr w:type="spellStart"/>
+      <w:proofErr w:type="gramStart"/>
+      <w:r>
+        <w:rPr>
+          <w:i/>
+          <w:iCs/>
+        </w:rPr>
+        <w:t>tensorflow.keras</w:t>
+      </w:r>
+      <w:proofErr w:type="gramEnd"/>
+      <w:r>
+        <w:rPr>
+          <w:i/>
+          <w:iCs/>
+        </w:rPr>
+        <w:t>.applications</w:t>
+      </w:r>
+      <w:proofErr w:type="spellEnd"/>
+      <w:r>
+        <w:t xml:space="preserve">. The model has been loaded with the following parameters: </w:t>
+      </w:r>
+      <w:proofErr w:type="spellStart"/>
+      <w:r>
+        <w:rPr>
+          <w:i/>
+          <w:iCs/>
+        </w:rPr>
+        <w:t>input_shape</w:t>
+      </w:r>
+      <w:proofErr w:type="spellEnd"/>
+      <w:proofErr w:type="gramStart"/>
+      <w:r>
+        <w:rPr>
+          <w:i/>
+          <w:iCs/>
+        </w:rPr>
+        <w:t>=(</w:t>
+      </w:r>
+      <w:proofErr w:type="gramEnd"/>
+      <w:r>
+        <w:rPr>
+          <w:i/>
+          <w:iCs/>
+        </w:rPr>
+        <w:t>100, 100, 3)</w:t>
+      </w:r>
+      <w:r>
+        <w:t xml:space="preserve"> so that it matched the size of the images in the Fruit-360 dataset. The starting weights are the ones calculated by training on the ‘</w:t>
+      </w:r>
+      <w:proofErr w:type="spellStart"/>
+      <w:r>
+        <w:rPr>
+          <w:i/>
+          <w:iCs/>
+        </w:rPr>
+        <w:t>imagenet</w:t>
+      </w:r>
+      <w:proofErr w:type="spellEnd"/>
+      <w:r>
+        <w:rPr>
+          <w:i/>
+          <w:iCs/>
+        </w:rPr>
+        <w:t>’</w:t>
+      </w:r>
+      <w:r>
+        <w:t xml:space="preserve"> dataset. The model is specified to perform </w:t>
+      </w:r>
+      <w:r>
+        <w:rPr>
+          <w:i/>
+          <w:iCs/>
+        </w:rPr>
+        <w:t>max pooling</w:t>
+      </w:r>
+      <w:r>
+        <w:t xml:space="preserve"> as the preferred type of pooling.</w:t>
+      </w:r>
+    </w:p>
+    <w:p>
+      <w:r>
+        <w:t xml:space="preserve">Lastly, </w:t>
+      </w:r>
+      <w:proofErr w:type="spellStart"/>
+      <w:r>
+        <w:rPr>
+          <w:i/>
+          <w:iCs/>
+        </w:rPr>
+        <w:t>include_top</w:t>
+      </w:r>
+      <w:proofErr w:type="spellEnd"/>
+      <w:r>
+        <w:rPr>
+          <w:i/>
+          <w:iCs/>
+        </w:rPr>
+        <w:t xml:space="preserve"> </w:t>
+      </w:r>
+      <w:r>
+        <w:t xml:space="preserve">is set to </w:t>
+      </w:r>
+      <w:r>
+        <w:rPr>
+          <w:i/>
+          <w:iCs/>
+        </w:rPr>
+        <w:t>False</w:t>
+      </w:r>
+      <w:r>
+        <w:t xml:space="preserve"> so that I could drop the pre-trained output layer and add my custom layers on top of the pretrained model to adapt the model to predict my 131 classes. These were the layers </w:t>
+      </w:r>
+      <w:r>
+        <w:t>that I added to the pre-trained model:</w:t>
+      </w:r>
+    </w:p>
+    <w:p>
+      <w:pPr>
+        <w:pStyle w:val="Paragrafoelenco"/>
+        <w:numPr>
+          <w:ilvl w:val="0"/>
+          <w:numId w:val="10"/>
+        </w:numPr>
+      </w:pPr>
+      <w:r>
+        <w:t xml:space="preserve">Dense Layer (2048 neurons, </w:t>
+      </w:r>
+      <w:proofErr w:type="spellStart"/>
+      <w:r>
+        <w:rPr>
+          <w:i/>
+          <w:iCs/>
+        </w:rPr>
+        <w:t>ReLU</w:t>
+      </w:r>
+      <w:proofErr w:type="spellEnd"/>
+      <w:r>
+        <w:t>)</w:t>
+      </w:r>
+    </w:p>
+    <w:p>
+      <w:pPr>
+        <w:pStyle w:val="Paragrafoelenco"/>
+        <w:numPr>
+          <w:ilvl w:val="0"/>
+          <w:numId w:val="10"/>
+        </w:numPr>
+      </w:pPr>
+      <w:r>
+        <w:t>Dropout (</w:t>
+      </w:r>
+      <w:proofErr w:type="spellStart"/>
+      <w:r>
+        <w:rPr>
+          <w:i/>
+          <w:iCs/>
+        </w:rPr>
+        <w:t>dropout_rate</w:t>
+      </w:r>
+      <w:proofErr w:type="spellEnd"/>
+      <w:r>
+        <w:rPr>
+          <w:i/>
+          <w:iCs/>
+        </w:rPr>
+        <w:t>=0.5</w:t>
+      </w:r>
+      <w:r>
+        <w:t>)</w:t>
+      </w:r>
+    </w:p>
+    <w:p>
+      <w:pPr>
+        <w:pStyle w:val="Paragrafoelenco"/>
+        <w:numPr>
+          <w:ilvl w:val="0"/>
+          <w:numId w:val="10"/>
+        </w:numPr>
+      </w:pPr>
+      <w:r>
+        <w:t xml:space="preserve">Dense </w:t>
+      </w:r>
+      <w:proofErr w:type="gramStart"/>
+      <w:r>
+        <w:t>Layer(</w:t>
+      </w:r>
+      <w:proofErr w:type="gramEnd"/>
+      <w:r>
+        <w:t xml:space="preserve">131 output neurons, </w:t>
+      </w:r>
+      <w:proofErr w:type="spellStart"/>
+      <w:r>
+        <w:rPr>
+          <w:i/>
+          <w:iCs/>
+        </w:rPr>
+        <w:t>softmax</w:t>
+      </w:r>
+      <w:proofErr w:type="spellEnd"/>
+      <w:r>
+        <w:t>)</w:t>
+      </w:r>
+    </w:p>
+    <w:p>
+      <w:pPr>
+        <w:pStyle w:val="Titolo3"/>
+      </w:pPr>
+      <w:r>
+        <w:t>Logistic Regression (Model C)</w:t>
+      </w:r>
+    </w:p>
+    <w:p>
+      <w:r>
+        <w:t xml:space="preserve">Model C simply consisted in a model based on logistic regression in order to have a comparison with a baseline algorithm. The </w:t>
+      </w:r>
+      <w:proofErr w:type="spellStart"/>
+      <w:r>
+        <w:t>keras</w:t>
+      </w:r>
+      <w:proofErr w:type="spellEnd"/>
+      <w:r>
+        <w:t xml:space="preserve"> model is the following:</w:t>
+      </w:r>
+    </w:p>
+    <w:p>
+      <w:pPr>
+        <w:pStyle w:val="Paragrafoelenco"/>
+        <w:numPr>
+          <w:ilvl w:val="0"/>
+          <w:numId w:val="11"/>
+        </w:numPr>
+      </w:pPr>
+      <w:r>
+        <w:t>Flatten layer</w:t>
+      </w:r>
+    </w:p>
+    <w:p>
+      <w:pPr>
+        <w:pStyle w:val="Paragrafoelenco"/>
+        <w:numPr>
+          <w:ilvl w:val="0"/>
+          <w:numId w:val="11"/>
+        </w:numPr>
+      </w:pPr>
+      <w:r>
+        <w:t xml:space="preserve">Dense layer (131 output layers, </w:t>
+      </w:r>
+      <w:proofErr w:type="spellStart"/>
+      <w:r>
+        <w:rPr>
+          <w:i/>
+          <w:iCs/>
+        </w:rPr>
+        <w:t>softmax</w:t>
+      </w:r>
+      <w:proofErr w:type="spellEnd"/>
+      <w:r>
+        <w:t>)</w:t>
+      </w:r>
+    </w:p>
+    <w:p>
+      <w:pPr>
+        <w:pStyle w:val="Titolo2"/>
+      </w:pPr>
+      <w:r>
+        <w:t>Model Compilation</w:t>
+      </w:r>
+    </w:p>
+    <w:p>
+      <w:pPr>
+        <w:rPr>
+          <w:i/>
+          <w:iCs/>
+        </w:rPr>
+      </w:pPr>
+      <w:r>
+        <w:t xml:space="preserve">The models were compiled by using an </w:t>
+      </w:r>
+      <w:r>
+        <w:rPr>
+          <w:i/>
+          <w:iCs/>
+        </w:rPr>
+        <w:t>Adam Optimizer</w:t>
+      </w:r>
+      <w:r>
+        <w:t xml:space="preserve"> with default parameters and variable </w:t>
+      </w:r>
+      <w:proofErr w:type="spellStart"/>
+      <w:r>
+        <w:rPr>
+          <w:i/>
+          <w:iCs/>
+        </w:rPr>
+        <w:t>learning_rate</w:t>
+      </w:r>
+      <w:proofErr w:type="spellEnd"/>
+      <w:r>
+        <w:t xml:space="preserve">. Since multi-label classification was the goal, the loss function of choice was </w:t>
+      </w:r>
+      <w:proofErr w:type="spellStart"/>
+      <w:r>
+        <w:rPr>
+          <w:i/>
+          <w:iCs/>
+        </w:rPr>
+        <w:t>categorical_crossentropy</w:t>
+      </w:r>
+      <w:proofErr w:type="spellEnd"/>
+      <w:r>
+        <w:t xml:space="preserve">. The model was compiled to evaluate both </w:t>
+      </w:r>
+      <w:commentRangeStart w:id="5"/>
+      <w:r>
+        <w:rPr>
+          <w:i/>
+          <w:iCs/>
+        </w:rPr>
+        <w:t>loss</w:t>
+      </w:r>
+      <w:r>
+        <w:t xml:space="preserve"> and </w:t>
+      </w:r>
+      <w:r>
+        <w:rPr>
+          <w:i/>
+          <w:iCs/>
+        </w:rPr>
+        <w:t>accuracy</w:t>
+      </w:r>
+      <w:commentRangeEnd w:id="5"/>
+      <w:r>
+        <w:rPr>
+          <w:rStyle w:val="Rimandocommento"/>
+        </w:rPr>
+        <w:commentReference w:id="5"/>
+      </w:r>
+      <w:r>
+        <w:rPr>
+          <w:i/>
+          <w:iCs/>
+        </w:rPr>
+        <w:t>.</w:t>
+      </w:r>
+    </w:p>
+    <w:p>
+      <w:pPr>
+        <w:pStyle w:val="Titolo2"/>
+      </w:pPr>
+      <w:r>
+        <w:t>Model Training</w:t>
+      </w:r>
+    </w:p>
+    <w:p>
+      <w:r>
+        <w:t>Before starting the actual training, 2 callbacks to be triggered at the end of each training epoque were defined:</w:t>
+      </w:r>
+    </w:p>
+    <w:p>
+      <w:pPr>
+        <w:pStyle w:val="Paragrafoelenco"/>
+        <w:numPr>
+          <w:ilvl w:val="0"/>
+          <w:numId w:val="12"/>
+        </w:numPr>
+      </w:pPr>
+      <w:proofErr w:type="spellStart"/>
+      <w:r>
+        <w:rPr>
+          <w:i/>
+          <w:iCs/>
+        </w:rPr>
+        <w:t>EarlyStopping</w:t>
+      </w:r>
+      <w:proofErr w:type="spellEnd"/>
+      <w:r>
+        <w:t>: this callback will stop training when the chosen performance measure (</w:t>
+      </w:r>
+      <w:r>
+        <w:rPr>
+          <w:i/>
+          <w:iCs/>
+        </w:rPr>
+        <w:t>validation accuracy</w:t>
+      </w:r>
+      <w:r>
+        <w:t xml:space="preserve">) stops improving. Because of the </w:t>
+      </w:r>
+      <w:proofErr w:type="spellStart"/>
+      <w:r>
+        <w:t>EarlyStopping</w:t>
+      </w:r>
+      <w:proofErr w:type="spellEnd"/>
+      <w:r>
+        <w:t xml:space="preserve"> callback, I could specify a large amount of training epochs and, by setting </w:t>
+      </w:r>
+      <w:r>
+        <w:rPr>
+          <w:i/>
+          <w:iCs/>
+        </w:rPr>
+        <w:t>patience=25</w:t>
+      </w:r>
+      <w:r>
+        <w:t>, I could expect the model to stop training</w:t>
+      </w:r>
+      <w:r>
+        <w:t xml:space="preserve"> in a reasonable time after the network stopped improving.</w:t>
+      </w:r>
+    </w:p>
+    <w:p>
+      <w:pPr>
+        <w:pStyle w:val="Paragrafoelenco"/>
+        <w:numPr>
+          <w:ilvl w:val="0"/>
+          <w:numId w:val="12"/>
+        </w:numPr>
+      </w:pPr>
+      <w:proofErr w:type="spellStart"/>
+      <w:r>
+        <w:rPr>
+          <w:i/>
+          <w:iCs/>
+        </w:rPr>
+        <w:t>ModelCheckpoint</w:t>
+      </w:r>
+      <w:proofErr w:type="spellEnd"/>
+      <w:r>
+        <w:t xml:space="preserve">: I set this callback to save model with the best </w:t>
+      </w:r>
+      <w:r>
+        <w:rPr>
+          <w:i/>
+          <w:iCs/>
+        </w:rPr>
+        <w:t>validation accuracy</w:t>
+      </w:r>
+      <w:r>
+        <w:t xml:space="preserve"> at the end of each epoque.</w:t>
+      </w:r>
+    </w:p>
+    <w:p>
+      <w:r>
+        <w:t xml:space="preserve">Once the two callbacks are defined, I start the training by feeding them to the </w:t>
+      </w:r>
+      <w:r>
+        <w:t>fit</w:t>
+      </w:r>
+      <w:r>
+        <w:t xml:space="preserve"> function together with </w:t>
+      </w:r>
+      <w:r>
+        <w:t>x</w:t>
+      </w:r>
+      <w:r>
+        <w:rPr>
+          <w:i/>
+          <w:iCs/>
+        </w:rPr>
+        <w:t>=</w:t>
+      </w:r>
+      <w:proofErr w:type="spellStart"/>
+      <w:r>
+        <w:rPr>
+          <w:i/>
+          <w:iCs/>
+        </w:rPr>
+        <w:t>training</w:t>
+      </w:r>
+      <w:r>
+        <w:rPr>
+          <w:i/>
+          <w:iCs/>
+        </w:rPr>
+        <w:t>_</w:t>
+      </w:r>
+      <w:r>
+        <w:rPr>
+          <w:i/>
+          <w:iCs/>
+        </w:rPr>
+        <w:t>batches</w:t>
+      </w:r>
+      <w:proofErr w:type="spellEnd"/>
+      <w:r>
+        <w:rPr>
+          <w:i/>
+          <w:iCs/>
+        </w:rPr>
+        <w:t xml:space="preserve">, </w:t>
+      </w:r>
+      <w:proofErr w:type="spellStart"/>
+      <w:r>
+        <w:rPr>
+          <w:i/>
+          <w:iCs/>
+        </w:rPr>
+        <w:t>validation_data</w:t>
+      </w:r>
+      <w:proofErr w:type="spellEnd"/>
+      <w:r>
+        <w:rPr>
+          <w:i/>
+          <w:iCs/>
+        </w:rPr>
+        <w:t>=</w:t>
+      </w:r>
+      <w:proofErr w:type="spellStart"/>
+      <w:r>
+        <w:rPr>
+          <w:i/>
+          <w:iCs/>
+        </w:rPr>
+        <w:t>validation_batches</w:t>
+      </w:r>
+      <w:proofErr w:type="spellEnd"/>
+      <w:r>
+        <w:t>.</w:t>
+      </w:r>
+    </w:p>
+    <w:p>
+      <w:r>
+        <w:t xml:space="preserve">The history of the training is memorized in the </w:t>
+      </w:r>
+      <w:r>
+        <w:rPr>
+          <w:i/>
+          <w:iCs/>
+        </w:rPr>
+        <w:t>history</w:t>
+      </w:r>
+      <w:r>
+        <w:t xml:space="preserve"> variable and the time elapsed between the start and the end of the training is memorized in the </w:t>
+      </w:r>
+      <w:proofErr w:type="spellStart"/>
+      <w:r>
+        <w:rPr>
+          <w:i/>
+          <w:iCs/>
+        </w:rPr>
+        <w:t>time_delta</w:t>
+      </w:r>
+      <w:proofErr w:type="spellEnd"/>
+      <w:r>
+        <w:t xml:space="preserve"> variable.</w:t>
+      </w:r>
+    </w:p>
+    <w:p>
+      <w:pPr>
+        <w:pStyle w:val="Titolo2"/>
+      </w:pPr>
+      <w:r>
+        <w:t>Evaluation of the Classifier</w:t>
+      </w:r>
+    </w:p>
+    <w:p>
+      <w:pPr>
+        <w:rPr>
+          <w:color w:val="E36C0A" w:themeColor="accent6" w:themeShade="BF"/>
+        </w:rPr>
+      </w:pPr>
+      <w:proofErr w:type="spellStart"/>
+      <w:r>
+        <w:rPr>
+          <w:color w:val="E36C0A" w:themeColor="accent6" w:themeShade="BF"/>
+        </w:rPr>
+        <w:t>zczxczxczxczxczxc</w:t>
+      </w:r>
+      <w:bookmarkStart w:id="6" w:name="_GoBack"/>
+      <w:bookmarkEnd w:id="6"/>
+      <w:proofErr w:type="spellEnd"/>
     </w:p>
     <w:p>
       <w:pPr>
@@ -1474,6 +2993,22 @@
       </w:r>
     </w:p>
   </w:comment>
+  <w:comment w:id="5" w:author="Francesco Frassineti" w:date="2020-07-05T18:51:00Z" w:initials="FF">
+    <w:p>
+      <w:pPr>
+        <w:pStyle w:val="Testocommento"/>
+      </w:pPr>
+      <w:r>
+        <w:rPr>
+          <w:rStyle w:val="Rimandocommento"/>
+        </w:rPr>
+        <w:annotationRef/>
+      </w:r>
+      <w:r>
+        <w:t>Should I say why?</w:t>
+      </w:r>
+    </w:p>
+  </w:comment>
 </w:comments>
 </file>
 
@@ -1482,6 +3017,7 @@
   <w15:commentEx w15:paraId="6EFCFC3E" w15:done="0"/>
   <w15:commentEx w15:paraId="4C57C8A3" w15:done="0"/>
   <w15:commentEx w15:paraId="75F2F50A" w15:done="0"/>
+  <w15:commentEx w15:paraId="784A938E" w15:done="0"/>
 </w15:commentsEx>
 </file>
 
@@ -1490,6 +3026,7 @@
   <w16cid:commentId w16cid:paraId="6EFCFC3E" w16cid:durableId="22AC564E"/>
   <w16cid:commentId w16cid:paraId="4C57C8A3" w16cid:durableId="22AC732D"/>
   <w16cid:commentId w16cid:paraId="75F2F50A" w16cid:durableId="22AC787A"/>
+  <w16cid:commentId w16cid:paraId="784A938E" w16cid:durableId="22AC9FB7"/>
 </w16cid:commentsIds>
 </file>
 
@@ -1589,301 +3126,547 @@
 <file path=word/numbering.xml><?xml version="1.0" encoding="utf-8"?>
 <w:numbering xmlns:wpc="http://schemas.microsoft.com/office/word/2010/wordprocessingCanvas" xmlns:cx="http://schemas.microsoft.com/office/drawing/2014/chartex" xmlns:cx1="http://schemas.microsoft.com/office/drawing/2015/9/8/chartex" xmlns:cx2="http://schemas.microsoft.com/office/drawing/2015/10/21/chartex" xmlns:cx3="http://schemas.microsoft.com/office/drawing/2016/5/9/chartex" xmlns:cx4="http://schemas.microsoft.com/office/drawing/2016/5/10/chartex" xmlns:cx5="http://schemas.microsoft.com/office/drawing/2016/5/11/chartex" xmlns:cx6="http://schemas.microsoft.com/office/drawing/2016/5/12/chartex" xmlns:cx7="http://schemas.microsoft.com/office/drawing/2016/5/13/chartex" xmlns:cx8="http://schemas.microsoft.com/office/drawing/2016/5/14/chartex" xmlns:mc="http://schemas.openxmlformats.org/markup-compatibility/2006" xmlns:aink="http://schemas.microsoft.com/office/drawing/2016/ink" xmlns:am3d="http://schemas.microsoft.com/office/drawing/2017/model3d" xmlns:o="urn:schemas-microsoft-com:office:office" xmlns:r="http://schemas.openxmlformats.org/officeDocument/2006/relationships" xmlns:m="http://schemas.openxmlformats.org/officeDocument/2006/math" xmlns:v="urn:schemas-microsoft-com:vml" xmlns:wp14="http://schemas.microsoft.com/office/word/2010/wordprocessingDrawing" xmlns:wp="http://schemas.openxmlformats.org/drawingml/2006/wordprocessingDrawing" xmlns:w10="urn:schemas-microsoft-com:office:word" xmlns:w="http://schemas.openxmlformats.org/wordprocessingml/2006/main" xmlns:w14="http://schemas.microsoft.com/office/word/2010/wordml" xmlns:w15="http://schemas.microsoft.com/office/word/2012/wordml" xmlns:w16cid="http://schemas.microsoft.com/office/word/2016/wordml/cid" xmlns:w16se="http://schemas.microsoft.com/office/word/2015/wordml/symex" xmlns:wpg="http://schemas.microsoft.com/office/word/2010/wordprocessingGroup" xmlns:wpi="http://schemas.microsoft.com/office/word/2010/wordprocessingInk" xmlns:wne="http://schemas.microsoft.com/office/word/2006/wordml" xmlns:wps="http://schemas.microsoft.com/office/word/2010/wordprocessingShape" mc:Ignorable="w14 w15 w16se w16cid wp14">
   <w:abstractNum w:abstractNumId="0" w15:restartNumberingAfterBreak="0">
-    <w:nsid w:val="FFFFFF1D"/>
+    <w:nsid w:val="FFFFFFFB"/>
     <w:multiLevelType w:val="multilevel"/>
-    <w:tmpl w:val="EBB2C53E"/>
+    <w:tmpl w:val="62F820A2"/>
     <w:lvl w:ilvl="0">
       <w:start w:val="1"/>
-      <w:numFmt w:val="bullet"/>
-      <w:lvlText w:val=""/>
-      <w:lvlJc w:val="left"/>
-      <w:pPr>
-        <w:tabs>
-          <w:tab w:val="num" w:pos="0"/>
-        </w:tabs>
-        <w:ind w:left="0" w:firstLine="0"/>
-      </w:pPr>
-      <w:rPr>
-        <w:rFonts w:ascii="Symbol" w:hAnsi="Symbol" w:hint="default"/>
-      </w:rPr>
+      <w:numFmt w:val="upperRoman"/>
+      <w:pStyle w:val="Titolo1"/>
+      <w:lvlText w:val="%1."/>
+      <w:legacy w:legacy="1" w:legacySpace="144" w:legacyIndent="144"/>
+      <w:lvlJc w:val="left"/>
     </w:lvl>
     <w:lvl w:ilvl="1">
       <w:start w:val="1"/>
-      <w:numFmt w:val="bullet"/>
-      <w:lvlText w:val=""/>
-      <w:lvlJc w:val="left"/>
-      <w:pPr>
-        <w:tabs>
-          <w:tab w:val="num" w:pos="720"/>
-        </w:tabs>
-        <w:ind w:left="1080" w:hanging="360"/>
-      </w:pPr>
-      <w:rPr>
-        <w:rFonts w:ascii="Symbol" w:hAnsi="Symbol" w:hint="default"/>
+      <w:numFmt w:val="upperLetter"/>
+      <w:pStyle w:val="Titolo2"/>
+      <w:lvlText w:val="%2."/>
+      <w:legacy w:legacy="1" w:legacySpace="144" w:legacyIndent="144"/>
+      <w:lvlJc w:val="left"/>
+      <w:rPr>
+        <w:b w:val="0"/>
       </w:rPr>
     </w:lvl>
     <w:lvl w:ilvl="2">
       <w:start w:val="1"/>
-      <w:numFmt w:val="bullet"/>
-      <w:lvlText w:val="o"/>
-      <w:lvlJc w:val="left"/>
-      <w:pPr>
-        <w:tabs>
-          <w:tab w:val="num" w:pos="1440"/>
-        </w:tabs>
-        <w:ind w:left="1800" w:hanging="360"/>
-      </w:pPr>
-      <w:rPr>
-        <w:rFonts w:ascii="Courier New" w:hAnsi="Courier New" w:cs="Courier New" w:hint="default"/>
+      <w:numFmt w:val="decimal"/>
+      <w:pStyle w:val="Titolo3"/>
+      <w:lvlText w:val="%3)"/>
+      <w:legacy w:legacy="1" w:legacySpace="144" w:legacyIndent="144"/>
+      <w:lvlJc w:val="left"/>
+      <w:rPr>
+        <w:i/>
       </w:rPr>
     </w:lvl>
     <w:lvl w:ilvl="3">
       <w:start w:val="1"/>
-      <w:numFmt w:val="bullet"/>
-      <w:lvlText w:val=""/>
-      <w:lvlJc w:val="left"/>
-      <w:pPr>
-        <w:tabs>
-          <w:tab w:val="num" w:pos="2160"/>
-        </w:tabs>
-        <w:ind w:left="2520" w:hanging="360"/>
-      </w:pPr>
-      <w:rPr>
-        <w:rFonts w:ascii="Wingdings" w:hAnsi="Wingdings" w:hint="default"/>
-      </w:rPr>
+      <w:numFmt w:val="lowerLetter"/>
+      <w:pStyle w:val="Titolo4"/>
+      <w:lvlText w:val="%4)"/>
+      <w:legacy w:legacy="1" w:legacySpace="0" w:legacyIndent="720"/>
+      <w:lvlJc w:val="left"/>
+      <w:pPr>
+        <w:ind w:left="1152" w:hanging="720"/>
+      </w:pPr>
     </w:lvl>
     <w:lvl w:ilvl="4">
       <w:start w:val="1"/>
-      <w:numFmt w:val="bullet"/>
-      <w:lvlText w:val=""/>
-      <w:lvlJc w:val="left"/>
-      <w:pPr>
-        <w:tabs>
-          <w:tab w:val="num" w:pos="2880"/>
-        </w:tabs>
-        <w:ind w:left="3240" w:hanging="360"/>
-      </w:pPr>
-      <w:rPr>
-        <w:rFonts w:ascii="Wingdings" w:hAnsi="Wingdings" w:hint="default"/>
-      </w:rPr>
+      <w:numFmt w:val="decimal"/>
+      <w:pStyle w:val="Titolo5"/>
+      <w:lvlText w:val="(%5)"/>
+      <w:legacy w:legacy="1" w:legacySpace="0" w:legacyIndent="720"/>
+      <w:lvlJc w:val="left"/>
+      <w:pPr>
+        <w:ind w:left="1872" w:hanging="720"/>
+      </w:pPr>
     </w:lvl>
     <w:lvl w:ilvl="5">
       <w:start w:val="1"/>
-      <w:numFmt w:val="bullet"/>
-      <w:lvlText w:val=""/>
-      <w:lvlJc w:val="left"/>
-      <w:pPr>
-        <w:tabs>
-          <w:tab w:val="num" w:pos="3600"/>
-        </w:tabs>
-        <w:ind w:left="3960" w:hanging="360"/>
-      </w:pPr>
-      <w:rPr>
-        <w:rFonts w:ascii="Symbol" w:hAnsi="Symbol" w:hint="default"/>
-      </w:rPr>
+      <w:numFmt w:val="lowerLetter"/>
+      <w:pStyle w:val="Titolo6"/>
+      <w:lvlText w:val="(%6)"/>
+      <w:legacy w:legacy="1" w:legacySpace="0" w:legacyIndent="720"/>
+      <w:lvlJc w:val="left"/>
+      <w:pPr>
+        <w:ind w:left="2592" w:hanging="720"/>
+      </w:pPr>
     </w:lvl>
     <w:lvl w:ilvl="6">
       <w:start w:val="1"/>
-      <w:numFmt w:val="bullet"/>
-      <w:lvlText w:val="o"/>
-      <w:lvlJc w:val="left"/>
-      <w:pPr>
-        <w:tabs>
-          <w:tab w:val="num" w:pos="4320"/>
-        </w:tabs>
-        <w:ind w:left="4680" w:hanging="360"/>
-      </w:pPr>
-      <w:rPr>
-        <w:rFonts w:ascii="Courier New" w:hAnsi="Courier New" w:cs="Courier New" w:hint="default"/>
-      </w:rPr>
+      <w:numFmt w:val="lowerRoman"/>
+      <w:pStyle w:val="Titolo7"/>
+      <w:lvlText w:val="(%7)"/>
+      <w:legacy w:legacy="1" w:legacySpace="0" w:legacyIndent="720"/>
+      <w:lvlJc w:val="left"/>
+      <w:pPr>
+        <w:ind w:left="3312" w:hanging="720"/>
+      </w:pPr>
     </w:lvl>
     <w:lvl w:ilvl="7">
       <w:start w:val="1"/>
-      <w:numFmt w:val="bullet"/>
-      <w:lvlText w:val=""/>
-      <w:lvlJc w:val="left"/>
-      <w:pPr>
-        <w:tabs>
-          <w:tab w:val="num" w:pos="5040"/>
-        </w:tabs>
-        <w:ind w:left="5400" w:hanging="360"/>
-      </w:pPr>
-      <w:rPr>
-        <w:rFonts w:ascii="Wingdings" w:hAnsi="Wingdings" w:hint="default"/>
-      </w:rPr>
+      <w:numFmt w:val="lowerLetter"/>
+      <w:pStyle w:val="Titolo8"/>
+      <w:lvlText w:val="(%8)"/>
+      <w:legacy w:legacy="1" w:legacySpace="0" w:legacyIndent="720"/>
+      <w:lvlJc w:val="left"/>
+      <w:pPr>
+        <w:ind w:left="4032" w:hanging="720"/>
+      </w:pPr>
     </w:lvl>
     <w:lvl w:ilvl="8">
       <w:start w:val="1"/>
-      <w:numFmt w:val="bullet"/>
-      <w:lvlText w:val=""/>
-      <w:lvlJc w:val="left"/>
-      <w:pPr>
-        <w:tabs>
-          <w:tab w:val="num" w:pos="5760"/>
-        </w:tabs>
-        <w:ind w:left="6120" w:hanging="360"/>
-      </w:pPr>
-      <w:rPr>
-        <w:rFonts w:ascii="Wingdings" w:hAnsi="Wingdings" w:hint="default"/>
-      </w:rPr>
+      <w:numFmt w:val="lowerRoman"/>
+      <w:pStyle w:val="Titolo9"/>
+      <w:lvlText w:val="(%9)"/>
+      <w:legacy w:legacy="1" w:legacySpace="0" w:legacyIndent="720"/>
+      <w:lvlJc w:val="left"/>
+      <w:pPr>
+        <w:ind w:left="4752" w:hanging="720"/>
+      </w:pPr>
     </w:lvl>
   </w:abstractNum>
   <w:abstractNum w:abstractNumId="1" w15:restartNumberingAfterBreak="0">
-    <w:nsid w:val="FFFFFF7C"/>
-    <w:multiLevelType w:val="singleLevel"/>
-    <w:tmpl w:val="1FE04BD4"/>
-    <w:lvl w:ilvl="0">
+    <w:nsid w:val="003D4250"/>
+    <w:multiLevelType w:val="hybridMultilevel"/>
+    <w:tmpl w:val="76A2C01E"/>
+    <w:lvl w:ilvl="0" w:tplc="3DAEA948">
+      <w:start w:val="1"/>
+      <w:numFmt w:val="bullet"/>
+      <w:lvlText w:val=""/>
+      <w:lvlJc w:val="left"/>
+      <w:pPr>
+        <w:ind w:left="720" w:hanging="360"/>
+      </w:pPr>
+      <w:rPr>
+        <w:rFonts w:ascii="Symbol" w:hAnsi="Symbol" w:hint="default"/>
+        <w:i w:val="0"/>
+        <w:iCs/>
+      </w:rPr>
+    </w:lvl>
+    <w:lvl w:ilvl="1" w:tplc="04100003" w:tentative="1">
+      <w:start w:val="1"/>
+      <w:numFmt w:val="bullet"/>
+      <w:lvlText w:val="o"/>
+      <w:lvlJc w:val="left"/>
+      <w:pPr>
+        <w:ind w:left="1440" w:hanging="360"/>
+      </w:pPr>
+      <w:rPr>
+        <w:rFonts w:ascii="Courier New" w:hAnsi="Courier New" w:cs="Courier New" w:hint="default"/>
+      </w:rPr>
+    </w:lvl>
+    <w:lvl w:ilvl="2" w:tplc="04100005" w:tentative="1">
+      <w:start w:val="1"/>
+      <w:numFmt w:val="bullet"/>
+      <w:lvlText w:val=""/>
+      <w:lvlJc w:val="left"/>
+      <w:pPr>
+        <w:ind w:left="2160" w:hanging="360"/>
+      </w:pPr>
+      <w:rPr>
+        <w:rFonts w:ascii="Wingdings" w:hAnsi="Wingdings" w:hint="default"/>
+      </w:rPr>
+    </w:lvl>
+    <w:lvl w:ilvl="3" w:tplc="04100001" w:tentative="1">
+      <w:start w:val="1"/>
+      <w:numFmt w:val="bullet"/>
+      <w:lvlText w:val=""/>
+      <w:lvlJc w:val="left"/>
+      <w:pPr>
+        <w:ind w:left="2880" w:hanging="360"/>
+      </w:pPr>
+      <w:rPr>
+        <w:rFonts w:ascii="Symbol" w:hAnsi="Symbol" w:hint="default"/>
+      </w:rPr>
+    </w:lvl>
+    <w:lvl w:ilvl="4" w:tplc="04100003" w:tentative="1">
+      <w:start w:val="1"/>
+      <w:numFmt w:val="bullet"/>
+      <w:lvlText w:val="o"/>
+      <w:lvlJc w:val="left"/>
+      <w:pPr>
+        <w:ind w:left="3600" w:hanging="360"/>
+      </w:pPr>
+      <w:rPr>
+        <w:rFonts w:ascii="Courier New" w:hAnsi="Courier New" w:cs="Courier New" w:hint="default"/>
+      </w:rPr>
+    </w:lvl>
+    <w:lvl w:ilvl="5" w:tplc="04100005" w:tentative="1">
+      <w:start w:val="1"/>
+      <w:numFmt w:val="bullet"/>
+      <w:lvlText w:val=""/>
+      <w:lvlJc w:val="left"/>
+      <w:pPr>
+        <w:ind w:left="4320" w:hanging="360"/>
+      </w:pPr>
+      <w:rPr>
+        <w:rFonts w:ascii="Wingdings" w:hAnsi="Wingdings" w:hint="default"/>
+      </w:rPr>
+    </w:lvl>
+    <w:lvl w:ilvl="6" w:tplc="04100001" w:tentative="1">
+      <w:start w:val="1"/>
+      <w:numFmt w:val="bullet"/>
+      <w:lvlText w:val=""/>
+      <w:lvlJc w:val="left"/>
+      <w:pPr>
+        <w:ind w:left="5040" w:hanging="360"/>
+      </w:pPr>
+      <w:rPr>
+        <w:rFonts w:ascii="Symbol" w:hAnsi="Symbol" w:hint="default"/>
+      </w:rPr>
+    </w:lvl>
+    <w:lvl w:ilvl="7" w:tplc="04100003" w:tentative="1">
+      <w:start w:val="1"/>
+      <w:numFmt w:val="bullet"/>
+      <w:lvlText w:val="o"/>
+      <w:lvlJc w:val="left"/>
+      <w:pPr>
+        <w:ind w:left="5760" w:hanging="360"/>
+      </w:pPr>
+      <w:rPr>
+        <w:rFonts w:ascii="Courier New" w:hAnsi="Courier New" w:cs="Courier New" w:hint="default"/>
+      </w:rPr>
+    </w:lvl>
+    <w:lvl w:ilvl="8" w:tplc="04100005" w:tentative="1">
+      <w:start w:val="1"/>
+      <w:numFmt w:val="bullet"/>
+      <w:lvlText w:val=""/>
+      <w:lvlJc w:val="left"/>
+      <w:pPr>
+        <w:ind w:left="6480" w:hanging="360"/>
+      </w:pPr>
+      <w:rPr>
+        <w:rFonts w:ascii="Wingdings" w:hAnsi="Wingdings" w:hint="default"/>
+      </w:rPr>
+    </w:lvl>
+  </w:abstractNum>
+  <w:abstractNum w:abstractNumId="2" w15:restartNumberingAfterBreak="0">
+    <w:nsid w:val="004A4C9D"/>
+    <w:multiLevelType w:val="hybridMultilevel"/>
+    <w:tmpl w:val="4BD20EDA"/>
+    <w:lvl w:ilvl="0" w:tplc="3DAEA948">
+      <w:start w:val="1"/>
+      <w:numFmt w:val="bullet"/>
+      <w:lvlText w:val=""/>
+      <w:lvlJc w:val="left"/>
+      <w:pPr>
+        <w:ind w:left="720" w:hanging="360"/>
+      </w:pPr>
+      <w:rPr>
+        <w:rFonts w:ascii="Symbol" w:hAnsi="Symbol" w:hint="default"/>
+        <w:i w:val="0"/>
+        <w:iCs/>
+      </w:rPr>
+    </w:lvl>
+    <w:lvl w:ilvl="1" w:tplc="04100003" w:tentative="1">
+      <w:start w:val="1"/>
+      <w:numFmt w:val="bullet"/>
+      <w:lvlText w:val="o"/>
+      <w:lvlJc w:val="left"/>
+      <w:pPr>
+        <w:ind w:left="1440" w:hanging="360"/>
+      </w:pPr>
+      <w:rPr>
+        <w:rFonts w:ascii="Courier New" w:hAnsi="Courier New" w:cs="Courier New" w:hint="default"/>
+      </w:rPr>
+    </w:lvl>
+    <w:lvl w:ilvl="2" w:tplc="04100005" w:tentative="1">
+      <w:start w:val="1"/>
+      <w:numFmt w:val="bullet"/>
+      <w:lvlText w:val=""/>
+      <w:lvlJc w:val="left"/>
+      <w:pPr>
+        <w:ind w:left="2160" w:hanging="360"/>
+      </w:pPr>
+      <w:rPr>
+        <w:rFonts w:ascii="Wingdings" w:hAnsi="Wingdings" w:hint="default"/>
+      </w:rPr>
+    </w:lvl>
+    <w:lvl w:ilvl="3" w:tplc="04100001" w:tentative="1">
+      <w:start w:val="1"/>
+      <w:numFmt w:val="bullet"/>
+      <w:lvlText w:val=""/>
+      <w:lvlJc w:val="left"/>
+      <w:pPr>
+        <w:ind w:left="2880" w:hanging="360"/>
+      </w:pPr>
+      <w:rPr>
+        <w:rFonts w:ascii="Symbol" w:hAnsi="Symbol" w:hint="default"/>
+      </w:rPr>
+    </w:lvl>
+    <w:lvl w:ilvl="4" w:tplc="04100003" w:tentative="1">
+      <w:start w:val="1"/>
+      <w:numFmt w:val="bullet"/>
+      <w:lvlText w:val="o"/>
+      <w:lvlJc w:val="left"/>
+      <w:pPr>
+        <w:ind w:left="3600" w:hanging="360"/>
+      </w:pPr>
+      <w:rPr>
+        <w:rFonts w:ascii="Courier New" w:hAnsi="Courier New" w:cs="Courier New" w:hint="default"/>
+      </w:rPr>
+    </w:lvl>
+    <w:lvl w:ilvl="5" w:tplc="04100005" w:tentative="1">
+      <w:start w:val="1"/>
+      <w:numFmt w:val="bullet"/>
+      <w:lvlText w:val=""/>
+      <w:lvlJc w:val="left"/>
+      <w:pPr>
+        <w:ind w:left="4320" w:hanging="360"/>
+      </w:pPr>
+      <w:rPr>
+        <w:rFonts w:ascii="Wingdings" w:hAnsi="Wingdings" w:hint="default"/>
+      </w:rPr>
+    </w:lvl>
+    <w:lvl w:ilvl="6" w:tplc="04100001" w:tentative="1">
+      <w:start w:val="1"/>
+      <w:numFmt w:val="bullet"/>
+      <w:lvlText w:val=""/>
+      <w:lvlJc w:val="left"/>
+      <w:pPr>
+        <w:ind w:left="5040" w:hanging="360"/>
+      </w:pPr>
+      <w:rPr>
+        <w:rFonts w:ascii="Symbol" w:hAnsi="Symbol" w:hint="default"/>
+      </w:rPr>
+    </w:lvl>
+    <w:lvl w:ilvl="7" w:tplc="04100003" w:tentative="1">
+      <w:start w:val="1"/>
+      <w:numFmt w:val="bullet"/>
+      <w:lvlText w:val="o"/>
+      <w:lvlJc w:val="left"/>
+      <w:pPr>
+        <w:ind w:left="5760" w:hanging="360"/>
+      </w:pPr>
+      <w:rPr>
+        <w:rFonts w:ascii="Courier New" w:hAnsi="Courier New" w:cs="Courier New" w:hint="default"/>
+      </w:rPr>
+    </w:lvl>
+    <w:lvl w:ilvl="8" w:tplc="04100005" w:tentative="1">
+      <w:start w:val="1"/>
+      <w:numFmt w:val="bullet"/>
+      <w:lvlText w:val=""/>
+      <w:lvlJc w:val="left"/>
+      <w:pPr>
+        <w:ind w:left="6480" w:hanging="360"/>
+      </w:pPr>
+      <w:rPr>
+        <w:rFonts w:ascii="Wingdings" w:hAnsi="Wingdings" w:hint="default"/>
+      </w:rPr>
+    </w:lvl>
+  </w:abstractNum>
+  <w:abstractNum w:abstractNumId="3" w15:restartNumberingAfterBreak="0">
+    <w:nsid w:val="01321277"/>
+    <w:multiLevelType w:val="hybridMultilevel"/>
+    <w:tmpl w:val="1718682E"/>
+    <w:lvl w:ilvl="0" w:tplc="04100001">
+      <w:start w:val="1"/>
+      <w:numFmt w:val="bullet"/>
+      <w:lvlText w:val=""/>
+      <w:lvlJc w:val="left"/>
+      <w:pPr>
+        <w:ind w:left="720" w:hanging="360"/>
+      </w:pPr>
+      <w:rPr>
+        <w:rFonts w:ascii="Symbol" w:hAnsi="Symbol" w:hint="default"/>
+      </w:rPr>
+    </w:lvl>
+    <w:lvl w:ilvl="1" w:tplc="04100003" w:tentative="1">
+      <w:start w:val="1"/>
+      <w:numFmt w:val="bullet"/>
+      <w:lvlText w:val="o"/>
+      <w:lvlJc w:val="left"/>
+      <w:pPr>
+        <w:ind w:left="1440" w:hanging="360"/>
+      </w:pPr>
+      <w:rPr>
+        <w:rFonts w:ascii="Courier New" w:hAnsi="Courier New" w:cs="Courier New" w:hint="default"/>
+      </w:rPr>
+    </w:lvl>
+    <w:lvl w:ilvl="2" w:tplc="04100005" w:tentative="1">
+      <w:start w:val="1"/>
+      <w:numFmt w:val="bullet"/>
+      <w:lvlText w:val=""/>
+      <w:lvlJc w:val="left"/>
+      <w:pPr>
+        <w:ind w:left="2160" w:hanging="360"/>
+      </w:pPr>
+      <w:rPr>
+        <w:rFonts w:ascii="Wingdings" w:hAnsi="Wingdings" w:hint="default"/>
+      </w:rPr>
+    </w:lvl>
+    <w:lvl w:ilvl="3" w:tplc="04100001" w:tentative="1">
+      <w:start w:val="1"/>
+      <w:numFmt w:val="bullet"/>
+      <w:lvlText w:val=""/>
+      <w:lvlJc w:val="left"/>
+      <w:pPr>
+        <w:ind w:left="2880" w:hanging="360"/>
+      </w:pPr>
+      <w:rPr>
+        <w:rFonts w:ascii="Symbol" w:hAnsi="Symbol" w:hint="default"/>
+      </w:rPr>
+    </w:lvl>
+    <w:lvl w:ilvl="4" w:tplc="04100003" w:tentative="1">
+      <w:start w:val="1"/>
+      <w:numFmt w:val="bullet"/>
+      <w:lvlText w:val="o"/>
+      <w:lvlJc w:val="left"/>
+      <w:pPr>
+        <w:ind w:left="3600" w:hanging="360"/>
+      </w:pPr>
+      <w:rPr>
+        <w:rFonts w:ascii="Courier New" w:hAnsi="Courier New" w:cs="Courier New" w:hint="default"/>
+      </w:rPr>
+    </w:lvl>
+    <w:lvl w:ilvl="5" w:tplc="04100005" w:tentative="1">
+      <w:start w:val="1"/>
+      <w:numFmt w:val="bullet"/>
+      <w:lvlText w:val=""/>
+      <w:lvlJc w:val="left"/>
+      <w:pPr>
+        <w:ind w:left="4320" w:hanging="360"/>
+      </w:pPr>
+      <w:rPr>
+        <w:rFonts w:ascii="Wingdings" w:hAnsi="Wingdings" w:hint="default"/>
+      </w:rPr>
+    </w:lvl>
+    <w:lvl w:ilvl="6" w:tplc="04100001" w:tentative="1">
+      <w:start w:val="1"/>
+      <w:numFmt w:val="bullet"/>
+      <w:lvlText w:val=""/>
+      <w:lvlJc w:val="left"/>
+      <w:pPr>
+        <w:ind w:left="5040" w:hanging="360"/>
+      </w:pPr>
+      <w:rPr>
+        <w:rFonts w:ascii="Symbol" w:hAnsi="Symbol" w:hint="default"/>
+      </w:rPr>
+    </w:lvl>
+    <w:lvl w:ilvl="7" w:tplc="04100003" w:tentative="1">
+      <w:start w:val="1"/>
+      <w:numFmt w:val="bullet"/>
+      <w:lvlText w:val="o"/>
+      <w:lvlJc w:val="left"/>
+      <w:pPr>
+        <w:ind w:left="5760" w:hanging="360"/>
+      </w:pPr>
+      <w:rPr>
+        <w:rFonts w:ascii="Courier New" w:hAnsi="Courier New" w:cs="Courier New" w:hint="default"/>
+      </w:rPr>
+    </w:lvl>
+    <w:lvl w:ilvl="8" w:tplc="04100005" w:tentative="1">
+      <w:start w:val="1"/>
+      <w:numFmt w:val="bullet"/>
+      <w:lvlText w:val=""/>
+      <w:lvlJc w:val="left"/>
+      <w:pPr>
+        <w:ind w:left="6480" w:hanging="360"/>
+      </w:pPr>
+      <w:rPr>
+        <w:rFonts w:ascii="Wingdings" w:hAnsi="Wingdings" w:hint="default"/>
+      </w:rPr>
+    </w:lvl>
+  </w:abstractNum>
+  <w:abstractNum w:abstractNumId="4" w15:restartNumberingAfterBreak="0">
+    <w:nsid w:val="18DC618D"/>
+    <w:multiLevelType w:val="hybridMultilevel"/>
+    <w:tmpl w:val="67FCC5DA"/>
+    <w:lvl w:ilvl="0" w:tplc="0410000F">
       <w:start w:val="1"/>
       <w:numFmt w:val="decimal"/>
       <w:lvlText w:val="%1."/>
       <w:lvlJc w:val="left"/>
       <w:pPr>
-        <w:tabs>
-          <w:tab w:val="num" w:pos="1800"/>
-        </w:tabs>
-        <w:ind w:left="1800" w:hanging="360"/>
-      </w:pPr>
-    </w:lvl>
-  </w:abstractNum>
-  <w:abstractNum w:abstractNumId="2" w15:restartNumberingAfterBreak="0">
-    <w:nsid w:val="FFFFFF7D"/>
-    <w:multiLevelType w:val="singleLevel"/>
-    <w:tmpl w:val="1E8E8124"/>
-    <w:lvl w:ilvl="0">
+        <w:ind w:left="720" w:hanging="360"/>
+      </w:pPr>
+      <w:rPr>
+        <w:rFonts w:hint="default"/>
+      </w:rPr>
+    </w:lvl>
+    <w:lvl w:ilvl="1" w:tplc="04100019" w:tentative="1">
+      <w:start w:val="1"/>
+      <w:numFmt w:val="lowerLetter"/>
+      <w:lvlText w:val="%2."/>
+      <w:lvlJc w:val="left"/>
+      <w:pPr>
+        <w:ind w:left="1440" w:hanging="360"/>
+      </w:pPr>
+    </w:lvl>
+    <w:lvl w:ilvl="2" w:tplc="0410001B" w:tentative="1">
+      <w:start w:val="1"/>
+      <w:numFmt w:val="lowerRoman"/>
+      <w:lvlText w:val="%3."/>
+      <w:lvlJc w:val="right"/>
+      <w:pPr>
+        <w:ind w:left="2160" w:hanging="180"/>
+      </w:pPr>
+    </w:lvl>
+    <w:lvl w:ilvl="3" w:tplc="0410000F" w:tentative="1">
       <w:start w:val="1"/>
       <w:numFmt w:val="decimal"/>
-      <w:lvlText w:val="%1."/>
-      <w:lvlJc w:val="left"/>
-      <w:pPr>
-        <w:tabs>
-          <w:tab w:val="num" w:pos="1440"/>
-        </w:tabs>
-        <w:ind w:left="1440" w:hanging="360"/>
-      </w:pPr>
-    </w:lvl>
-  </w:abstractNum>
-  <w:abstractNum w:abstractNumId="3" w15:restartNumberingAfterBreak="0">
-    <w:nsid w:val="FFFFFF7E"/>
-    <w:multiLevelType w:val="singleLevel"/>
-    <w:tmpl w:val="DB607804"/>
-    <w:lvl w:ilvl="0">
+      <w:lvlText w:val="%4."/>
+      <w:lvlJc w:val="left"/>
+      <w:pPr>
+        <w:ind w:left="2880" w:hanging="360"/>
+      </w:pPr>
+    </w:lvl>
+    <w:lvl w:ilvl="4" w:tplc="04100019" w:tentative="1">
+      <w:start w:val="1"/>
+      <w:numFmt w:val="lowerLetter"/>
+      <w:lvlText w:val="%5."/>
+      <w:lvlJc w:val="left"/>
+      <w:pPr>
+        <w:ind w:left="3600" w:hanging="360"/>
+      </w:pPr>
+    </w:lvl>
+    <w:lvl w:ilvl="5" w:tplc="0410001B" w:tentative="1">
+      <w:start w:val="1"/>
+      <w:numFmt w:val="lowerRoman"/>
+      <w:lvlText w:val="%6."/>
+      <w:lvlJc w:val="right"/>
+      <w:pPr>
+        <w:ind w:left="4320" w:hanging="180"/>
+      </w:pPr>
+    </w:lvl>
+    <w:lvl w:ilvl="6" w:tplc="0410000F" w:tentative="1">
       <w:start w:val="1"/>
       <w:numFmt w:val="decimal"/>
-      <w:lvlText w:val="%1."/>
-      <w:lvlJc w:val="left"/>
-      <w:pPr>
-        <w:tabs>
-          <w:tab w:val="num" w:pos="1080"/>
-        </w:tabs>
-        <w:ind w:left="1080" w:hanging="360"/>
-      </w:pPr>
-    </w:lvl>
-  </w:abstractNum>
-  <w:abstractNum w:abstractNumId="4" w15:restartNumberingAfterBreak="0">
-    <w:nsid w:val="FFFFFF7F"/>
-    <w:multiLevelType w:val="singleLevel"/>
-    <w:tmpl w:val="63F4F052"/>
-    <w:lvl w:ilvl="0">
-      <w:start w:val="1"/>
-      <w:numFmt w:val="decimal"/>
-      <w:lvlText w:val="%1."/>
-      <w:lvlJc w:val="left"/>
-      <w:pPr>
-        <w:tabs>
-          <w:tab w:val="num" w:pos="720"/>
-        </w:tabs>
-        <w:ind w:left="720" w:hanging="360"/>
+      <w:lvlText w:val="%7."/>
+      <w:lvlJc w:val="left"/>
+      <w:pPr>
+        <w:ind w:left="5040" w:hanging="360"/>
+      </w:pPr>
+    </w:lvl>
+    <w:lvl w:ilvl="7" w:tplc="04100019" w:tentative="1">
+      <w:start w:val="1"/>
+      <w:numFmt w:val="lowerLetter"/>
+      <w:lvlText w:val="%8."/>
+      <w:lvlJc w:val="left"/>
+      <w:pPr>
+        <w:ind w:left="5760" w:hanging="360"/>
+      </w:pPr>
+    </w:lvl>
+    <w:lvl w:ilvl="8" w:tplc="0410001B" w:tentative="1">
+      <w:start w:val="1"/>
+      <w:numFmt w:val="lowerRoman"/>
+      <w:lvlText w:val="%9."/>
+      <w:lvlJc w:val="right"/>
+      <w:pPr>
+        <w:ind w:left="6480" w:hanging="180"/>
       </w:pPr>
     </w:lvl>
   </w:abstractNum>
   <w:abstractNum w:abstractNumId="5" w15:restartNumberingAfterBreak="0">
-    <w:nsid w:val="FFFFFF80"/>
+    <w:nsid w:val="3A877D64"/>
     <w:multiLevelType w:val="singleLevel"/>
-    <w:tmpl w:val="2CBA6604"/>
+    <w:tmpl w:val="5DA6FC16"/>
     <w:lvl w:ilvl="0">
       <w:start w:val="1"/>
-      <w:numFmt w:val="bullet"/>
-      <w:lvlText w:val=""/>
-      <w:lvlJc w:val="left"/>
-      <w:pPr>
-        <w:tabs>
-          <w:tab w:val="num" w:pos="1800"/>
-        </w:tabs>
-        <w:ind w:left="1800" w:hanging="360"/>
-      </w:pPr>
-      <w:rPr>
-        <w:rFonts w:ascii="Symbol" w:hAnsi="Symbol" w:hint="default"/>
-      </w:rPr>
-    </w:lvl>
-  </w:abstractNum>
-  <w:abstractNum w:abstractNumId="6" w15:restartNumberingAfterBreak="0">
-    <w:nsid w:val="FFFFFF81"/>
-    <w:multiLevelType w:val="singleLevel"/>
-    <w:tmpl w:val="66FEB2A0"/>
-    <w:lvl w:ilvl="0">
-      <w:start w:val="1"/>
-      <w:numFmt w:val="bullet"/>
-      <w:lvlText w:val=""/>
-      <w:lvlJc w:val="left"/>
-      <w:pPr>
-        <w:tabs>
-          <w:tab w:val="num" w:pos="1440"/>
-        </w:tabs>
-        <w:ind w:left="1440" w:hanging="360"/>
-      </w:pPr>
-      <w:rPr>
-        <w:rFonts w:ascii="Symbol" w:hAnsi="Symbol" w:hint="default"/>
-      </w:rPr>
-    </w:lvl>
-  </w:abstractNum>
-  <w:abstractNum w:abstractNumId="7" w15:restartNumberingAfterBreak="0">
-    <w:nsid w:val="FFFFFF82"/>
-    <w:multiLevelType w:val="singleLevel"/>
-    <w:tmpl w:val="36886A36"/>
-    <w:lvl w:ilvl="0">
-      <w:start w:val="1"/>
-      <w:numFmt w:val="bullet"/>
-      <w:lvlText w:val=""/>
-      <w:lvlJc w:val="left"/>
-      <w:pPr>
-        <w:tabs>
-          <w:tab w:val="num" w:pos="1080"/>
-        </w:tabs>
-        <w:ind w:left="1080" w:hanging="360"/>
-      </w:pPr>
-      <w:rPr>
-        <w:rFonts w:ascii="Symbol" w:hAnsi="Symbol" w:hint="default"/>
-      </w:rPr>
-    </w:lvl>
-  </w:abstractNum>
-  <w:abstractNum w:abstractNumId="8" w15:restartNumberingAfterBreak="0">
-    <w:nsid w:val="FFFFFF83"/>
-    <w:multiLevelType w:val="singleLevel"/>
-    <w:tmpl w:val="0FDCED3C"/>
-    <w:lvl w:ilvl="0">
-      <w:start w:val="1"/>
-      <w:numFmt w:val="bullet"/>
-      <w:lvlText w:val=""/>
-      <w:lvlJc w:val="left"/>
-      <w:pPr>
-        <w:tabs>
-          <w:tab w:val="num" w:pos="720"/>
-        </w:tabs>
-        <w:ind w:left="720" w:hanging="360"/>
-      </w:pPr>
-      <w:rPr>
-        <w:rFonts w:ascii="Symbol" w:hAnsi="Symbol" w:hint="default"/>
-      </w:rPr>
-    </w:lvl>
-  </w:abstractNum>
-  <w:abstractNum w:abstractNumId="9" w15:restartNumberingAfterBreak="0">
-    <w:nsid w:val="FFFFFF88"/>
-    <w:multiLevelType w:val="singleLevel"/>
-    <w:tmpl w:val="BCAA61E8"/>
-    <w:lvl w:ilvl="0">
-      <w:start w:val="1"/>
       <w:numFmt w:val="decimal"/>
-      <w:lvlText w:val="%1."/>
+      <w:pStyle w:val="References"/>
+      <w:lvlText w:val="[%1]"/>
       <w:lvlJc w:val="left"/>
       <w:pPr>
         <w:tabs>
@@ -1893,696 +3676,233 @@
       </w:pPr>
     </w:lvl>
   </w:abstractNum>
-  <w:abstractNum w:abstractNumId="10" w15:restartNumberingAfterBreak="0">
-    <w:nsid w:val="FFFFFF89"/>
-    <w:multiLevelType w:val="singleLevel"/>
-    <w:tmpl w:val="69F8DF4C"/>
-    <w:lvl w:ilvl="0">
+  <w:abstractNum w:abstractNumId="6" w15:restartNumberingAfterBreak="0">
+    <w:nsid w:val="3C624C19"/>
+    <w:multiLevelType w:val="hybridMultilevel"/>
+    <w:tmpl w:val="59266A98"/>
+    <w:lvl w:ilvl="0" w:tplc="04100001">
       <w:start w:val="1"/>
       <w:numFmt w:val="bullet"/>
       <w:lvlText w:val=""/>
       <w:lvlJc w:val="left"/>
       <w:pPr>
-        <w:tabs>
-          <w:tab w:val="num" w:pos="360"/>
-        </w:tabs>
-        <w:ind w:left="360" w:hanging="360"/>
+        <w:ind w:left="720" w:hanging="360"/>
       </w:pPr>
       <w:rPr>
         <w:rFonts w:ascii="Symbol" w:hAnsi="Symbol" w:hint="default"/>
       </w:rPr>
     </w:lvl>
+    <w:lvl w:ilvl="1" w:tplc="04100003" w:tentative="1">
+      <w:start w:val="1"/>
+      <w:numFmt w:val="bullet"/>
+      <w:lvlText w:val="o"/>
+      <w:lvlJc w:val="left"/>
+      <w:pPr>
+        <w:ind w:left="1440" w:hanging="360"/>
+      </w:pPr>
+      <w:rPr>
+        <w:rFonts w:ascii="Courier New" w:hAnsi="Courier New" w:cs="Courier New" w:hint="default"/>
+      </w:rPr>
+    </w:lvl>
+    <w:lvl w:ilvl="2" w:tplc="04100005" w:tentative="1">
+      <w:start w:val="1"/>
+      <w:numFmt w:val="bullet"/>
+      <w:lvlText w:val=""/>
+      <w:lvlJc w:val="left"/>
+      <w:pPr>
+        <w:ind w:left="2160" w:hanging="360"/>
+      </w:pPr>
+      <w:rPr>
+        <w:rFonts w:ascii="Wingdings" w:hAnsi="Wingdings" w:hint="default"/>
+      </w:rPr>
+    </w:lvl>
+    <w:lvl w:ilvl="3" w:tplc="04100001" w:tentative="1">
+      <w:start w:val="1"/>
+      <w:numFmt w:val="bullet"/>
+      <w:lvlText w:val=""/>
+      <w:lvlJc w:val="left"/>
+      <w:pPr>
+        <w:ind w:left="2880" w:hanging="360"/>
+      </w:pPr>
+      <w:rPr>
+        <w:rFonts w:ascii="Symbol" w:hAnsi="Symbol" w:hint="default"/>
+      </w:rPr>
+    </w:lvl>
+    <w:lvl w:ilvl="4" w:tplc="04100003" w:tentative="1">
+      <w:start w:val="1"/>
+      <w:numFmt w:val="bullet"/>
+      <w:lvlText w:val="o"/>
+      <w:lvlJc w:val="left"/>
+      <w:pPr>
+        <w:ind w:left="3600" w:hanging="360"/>
+      </w:pPr>
+      <w:rPr>
+        <w:rFonts w:ascii="Courier New" w:hAnsi="Courier New" w:cs="Courier New" w:hint="default"/>
+      </w:rPr>
+    </w:lvl>
+    <w:lvl w:ilvl="5" w:tplc="04100005" w:tentative="1">
+      <w:start w:val="1"/>
+      <w:numFmt w:val="bullet"/>
+      <w:lvlText w:val=""/>
+      <w:lvlJc w:val="left"/>
+      <w:pPr>
+        <w:ind w:left="4320" w:hanging="360"/>
+      </w:pPr>
+      <w:rPr>
+        <w:rFonts w:ascii="Wingdings" w:hAnsi="Wingdings" w:hint="default"/>
+      </w:rPr>
+    </w:lvl>
+    <w:lvl w:ilvl="6" w:tplc="04100001" w:tentative="1">
+      <w:start w:val="1"/>
+      <w:numFmt w:val="bullet"/>
+      <w:lvlText w:val=""/>
+      <w:lvlJc w:val="left"/>
+      <w:pPr>
+        <w:ind w:left="5040" w:hanging="360"/>
+      </w:pPr>
+      <w:rPr>
+        <w:rFonts w:ascii="Symbol" w:hAnsi="Symbol" w:hint="default"/>
+      </w:rPr>
+    </w:lvl>
+    <w:lvl w:ilvl="7" w:tplc="04100003" w:tentative="1">
+      <w:start w:val="1"/>
+      <w:numFmt w:val="bullet"/>
+      <w:lvlText w:val="o"/>
+      <w:lvlJc w:val="left"/>
+      <w:pPr>
+        <w:ind w:left="5760" w:hanging="360"/>
+      </w:pPr>
+      <w:rPr>
+        <w:rFonts w:ascii="Courier New" w:hAnsi="Courier New" w:cs="Courier New" w:hint="default"/>
+      </w:rPr>
+    </w:lvl>
+    <w:lvl w:ilvl="8" w:tplc="04100005" w:tentative="1">
+      <w:start w:val="1"/>
+      <w:numFmt w:val="bullet"/>
+      <w:lvlText w:val=""/>
+      <w:lvlJc w:val="left"/>
+      <w:pPr>
+        <w:ind w:left="6480" w:hanging="360"/>
+      </w:pPr>
+      <w:rPr>
+        <w:rFonts w:ascii="Wingdings" w:hAnsi="Wingdings" w:hint="default"/>
+      </w:rPr>
+    </w:lvl>
   </w:abstractNum>
-  <w:abstractNum w:abstractNumId="11" w15:restartNumberingAfterBreak="0">
-    <w:nsid w:val="FFFFFFFB"/>
-    <w:multiLevelType w:val="multilevel"/>
-    <w:tmpl w:val="62F820A2"/>
-    <w:lvl w:ilvl="0">
-      <w:start w:val="1"/>
-      <w:numFmt w:val="upperRoman"/>
-      <w:pStyle w:val="Titolo1"/>
-      <w:lvlText w:val="%1."/>
-      <w:legacy w:legacy="1" w:legacySpace="144" w:legacyIndent="144"/>
-      <w:lvlJc w:val="left"/>
-    </w:lvl>
-    <w:lvl w:ilvl="1">
-      <w:start w:val="1"/>
-      <w:numFmt w:val="upperLetter"/>
-      <w:pStyle w:val="Titolo2"/>
-      <w:lvlText w:val="%2."/>
-      <w:legacy w:legacy="1" w:legacySpace="144" w:legacyIndent="144"/>
-      <w:lvlJc w:val="left"/>
-      <w:rPr>
-        <w:b w:val="0"/>
-      </w:rPr>
-    </w:lvl>
-    <w:lvl w:ilvl="2">
-      <w:start w:val="1"/>
-      <w:numFmt w:val="decimal"/>
-      <w:pStyle w:val="Titolo3"/>
-      <w:lvlText w:val="%3)"/>
-      <w:legacy w:legacy="1" w:legacySpace="144" w:legacyIndent="144"/>
-      <w:lvlJc w:val="left"/>
-      <w:rPr>
-        <w:i/>
-      </w:rPr>
-    </w:lvl>
-    <w:lvl w:ilvl="3">
-      <w:start w:val="1"/>
-      <w:numFmt w:val="lowerLetter"/>
-      <w:pStyle w:val="Titolo4"/>
-      <w:lvlText w:val="%4)"/>
-      <w:legacy w:legacy="1" w:legacySpace="0" w:legacyIndent="720"/>
-      <w:lvlJc w:val="left"/>
-      <w:pPr>
-        <w:ind w:left="1152" w:hanging="720"/>
-      </w:pPr>
-    </w:lvl>
-    <w:lvl w:ilvl="4">
-      <w:start w:val="1"/>
-      <w:numFmt w:val="decimal"/>
-      <w:pStyle w:val="Titolo5"/>
-      <w:lvlText w:val="(%5)"/>
-      <w:legacy w:legacy="1" w:legacySpace="0" w:legacyIndent="720"/>
-      <w:lvlJc w:val="left"/>
-      <w:pPr>
-        <w:ind w:left="1872" w:hanging="720"/>
-      </w:pPr>
-    </w:lvl>
-    <w:lvl w:ilvl="5">
-      <w:start w:val="1"/>
-      <w:numFmt w:val="lowerLetter"/>
-      <w:pStyle w:val="Titolo6"/>
-      <w:lvlText w:val="(%6)"/>
-      <w:legacy w:legacy="1" w:legacySpace="0" w:legacyIndent="720"/>
-      <w:lvlJc w:val="left"/>
-      <w:pPr>
-        <w:ind w:left="2592" w:hanging="720"/>
-      </w:pPr>
-    </w:lvl>
-    <w:lvl w:ilvl="6">
-      <w:start w:val="1"/>
-      <w:numFmt w:val="lowerRoman"/>
-      <w:pStyle w:val="Titolo7"/>
-      <w:lvlText w:val="(%7)"/>
-      <w:legacy w:legacy="1" w:legacySpace="0" w:legacyIndent="720"/>
-      <w:lvlJc w:val="left"/>
-      <w:pPr>
-        <w:ind w:left="3312" w:hanging="720"/>
-      </w:pPr>
-    </w:lvl>
-    <w:lvl w:ilvl="7">
-      <w:start w:val="1"/>
-      <w:numFmt w:val="lowerLetter"/>
-      <w:pStyle w:val="Titolo8"/>
-      <w:lvlText w:val="(%8)"/>
-      <w:legacy w:legacy="1" w:legacySpace="0" w:legacyIndent="720"/>
-      <w:lvlJc w:val="left"/>
-      <w:pPr>
-        <w:ind w:left="4032" w:hanging="720"/>
-      </w:pPr>
-    </w:lvl>
-    <w:lvl w:ilvl="8">
-      <w:start w:val="1"/>
-      <w:numFmt w:val="lowerRoman"/>
-      <w:pStyle w:val="Titolo9"/>
-      <w:lvlText w:val="(%9)"/>
-      <w:legacy w:legacy="1" w:legacySpace="0" w:legacyIndent="720"/>
-      <w:lvlJc w:val="left"/>
-      <w:pPr>
-        <w:ind w:left="4752" w:hanging="720"/>
-      </w:pPr>
+  <w:abstractNum w:abstractNumId="7" w15:restartNumberingAfterBreak="0">
+    <w:nsid w:val="4EAE3079"/>
+    <w:multiLevelType w:val="hybridMultilevel"/>
+    <w:tmpl w:val="B5C4A1C8"/>
+    <w:lvl w:ilvl="0" w:tplc="04100001">
+      <w:start w:val="1"/>
+      <w:numFmt w:val="bullet"/>
+      <w:lvlText w:val=""/>
+      <w:lvlJc w:val="left"/>
+      <w:pPr>
+        <w:ind w:left="720" w:hanging="360"/>
+      </w:pPr>
+      <w:rPr>
+        <w:rFonts w:ascii="Symbol" w:hAnsi="Symbol" w:hint="default"/>
+      </w:rPr>
+    </w:lvl>
+    <w:lvl w:ilvl="1" w:tplc="04100003">
+      <w:start w:val="1"/>
+      <w:numFmt w:val="bullet"/>
+      <w:lvlText w:val="o"/>
+      <w:lvlJc w:val="left"/>
+      <w:pPr>
+        <w:ind w:left="1440" w:hanging="360"/>
+      </w:pPr>
+      <w:rPr>
+        <w:rFonts w:ascii="Courier New" w:hAnsi="Courier New" w:cs="Courier New" w:hint="default"/>
+      </w:rPr>
+    </w:lvl>
+    <w:lvl w:ilvl="2" w:tplc="04100005" w:tentative="1">
+      <w:start w:val="1"/>
+      <w:numFmt w:val="bullet"/>
+      <w:lvlText w:val=""/>
+      <w:lvlJc w:val="left"/>
+      <w:pPr>
+        <w:ind w:left="2160" w:hanging="360"/>
+      </w:pPr>
+      <w:rPr>
+        <w:rFonts w:ascii="Wingdings" w:hAnsi="Wingdings" w:hint="default"/>
+      </w:rPr>
+    </w:lvl>
+    <w:lvl w:ilvl="3" w:tplc="04100001" w:tentative="1">
+      <w:start w:val="1"/>
+      <w:numFmt w:val="bullet"/>
+      <w:lvlText w:val=""/>
+      <w:lvlJc w:val="left"/>
+      <w:pPr>
+        <w:ind w:left="2880" w:hanging="360"/>
+      </w:pPr>
+      <w:rPr>
+        <w:rFonts w:ascii="Symbol" w:hAnsi="Symbol" w:hint="default"/>
+      </w:rPr>
+    </w:lvl>
+    <w:lvl w:ilvl="4" w:tplc="04100003" w:tentative="1">
+      <w:start w:val="1"/>
+      <w:numFmt w:val="bullet"/>
+      <w:lvlText w:val="o"/>
+      <w:lvlJc w:val="left"/>
+      <w:pPr>
+        <w:ind w:left="3600" w:hanging="360"/>
+      </w:pPr>
+      <w:rPr>
+        <w:rFonts w:ascii="Courier New" w:hAnsi="Courier New" w:cs="Courier New" w:hint="default"/>
+      </w:rPr>
+    </w:lvl>
+    <w:lvl w:ilvl="5" w:tplc="04100005" w:tentative="1">
+      <w:start w:val="1"/>
+      <w:numFmt w:val="bullet"/>
+      <w:lvlText w:val=""/>
+      <w:lvlJc w:val="left"/>
+      <w:pPr>
+        <w:ind w:left="4320" w:hanging="360"/>
+      </w:pPr>
+      <w:rPr>
+        <w:rFonts w:ascii="Wingdings" w:hAnsi="Wingdings" w:hint="default"/>
+      </w:rPr>
+    </w:lvl>
+    <w:lvl w:ilvl="6" w:tplc="04100001" w:tentative="1">
+      <w:start w:val="1"/>
+      <w:numFmt w:val="bullet"/>
+      <w:lvlText w:val=""/>
+      <w:lvlJc w:val="left"/>
+      <w:pPr>
+        <w:ind w:left="5040" w:hanging="360"/>
+      </w:pPr>
+      <w:rPr>
+        <w:rFonts w:ascii="Symbol" w:hAnsi="Symbol" w:hint="default"/>
+      </w:rPr>
+    </w:lvl>
+    <w:lvl w:ilvl="7" w:tplc="04100003" w:tentative="1">
+      <w:start w:val="1"/>
+      <w:numFmt w:val="bullet"/>
+      <w:lvlText w:val="o"/>
+      <w:lvlJc w:val="left"/>
+      <w:pPr>
+        <w:ind w:left="5760" w:hanging="360"/>
+      </w:pPr>
+      <w:rPr>
+        <w:rFonts w:ascii="Courier New" w:hAnsi="Courier New" w:cs="Courier New" w:hint="default"/>
+      </w:rPr>
+    </w:lvl>
+    <w:lvl w:ilvl="8" w:tplc="04100005" w:tentative="1">
+      <w:start w:val="1"/>
+      <w:numFmt w:val="bullet"/>
+      <w:lvlText w:val=""/>
+      <w:lvlJc w:val="left"/>
+      <w:pPr>
+        <w:ind w:left="6480" w:hanging="360"/>
+      </w:pPr>
+      <w:rPr>
+        <w:rFonts w:ascii="Wingdings" w:hAnsi="Wingdings" w:hint="default"/>
+      </w:rPr>
     </w:lvl>
   </w:abstractNum>
-  <w:abstractNum w:abstractNumId="12" w15:restartNumberingAfterBreak="0">
-    <w:nsid w:val="0AD53BAD"/>
-    <w:multiLevelType w:val="hybridMultilevel"/>
-    <w:tmpl w:val="3A402578"/>
-    <w:lvl w:ilvl="0" w:tplc="04090015">
-      <w:start w:val="1"/>
-      <w:numFmt w:val="upperLetter"/>
-      <w:lvlText w:val="%1."/>
-      <w:lvlJc w:val="left"/>
-      <w:pPr>
-        <w:ind w:left="1080" w:hanging="360"/>
-      </w:pPr>
-    </w:lvl>
-    <w:lvl w:ilvl="1" w:tplc="04090019" w:tentative="1">
-      <w:start w:val="1"/>
-      <w:numFmt w:val="lowerLetter"/>
-      <w:lvlText w:val="%2."/>
-      <w:lvlJc w:val="left"/>
-      <w:pPr>
-        <w:ind w:left="1800" w:hanging="360"/>
-      </w:pPr>
-    </w:lvl>
-    <w:lvl w:ilvl="2" w:tplc="0409001B" w:tentative="1">
-      <w:start w:val="1"/>
-      <w:numFmt w:val="lowerRoman"/>
-      <w:lvlText w:val="%3."/>
-      <w:lvlJc w:val="right"/>
-      <w:pPr>
-        <w:ind w:left="2520" w:hanging="180"/>
-      </w:pPr>
-    </w:lvl>
-    <w:lvl w:ilvl="3" w:tplc="0409000F" w:tentative="1">
-      <w:start w:val="1"/>
-      <w:numFmt w:val="decimal"/>
-      <w:lvlText w:val="%4."/>
-      <w:lvlJc w:val="left"/>
-      <w:pPr>
-        <w:ind w:left="3240" w:hanging="360"/>
-      </w:pPr>
-    </w:lvl>
-    <w:lvl w:ilvl="4" w:tplc="04090019" w:tentative="1">
-      <w:start w:val="1"/>
-      <w:numFmt w:val="lowerLetter"/>
-      <w:lvlText w:val="%5."/>
-      <w:lvlJc w:val="left"/>
-      <w:pPr>
-        <w:ind w:left="3960" w:hanging="360"/>
-      </w:pPr>
-    </w:lvl>
-    <w:lvl w:ilvl="5" w:tplc="0409001B" w:tentative="1">
-      <w:start w:val="1"/>
-      <w:numFmt w:val="lowerRoman"/>
-      <w:lvlText w:val="%6."/>
-      <w:lvlJc w:val="right"/>
-      <w:pPr>
-        <w:ind w:left="4680" w:hanging="180"/>
-      </w:pPr>
-    </w:lvl>
-    <w:lvl w:ilvl="6" w:tplc="0409000F" w:tentative="1">
-      <w:start w:val="1"/>
-      <w:numFmt w:val="decimal"/>
-      <w:lvlText w:val="%7."/>
-      <w:lvlJc w:val="left"/>
-      <w:pPr>
-        <w:ind w:left="5400" w:hanging="360"/>
-      </w:pPr>
-    </w:lvl>
-    <w:lvl w:ilvl="7" w:tplc="04090019" w:tentative="1">
-      <w:start w:val="1"/>
-      <w:numFmt w:val="lowerLetter"/>
-      <w:lvlText w:val="%8."/>
-      <w:lvlJc w:val="left"/>
-      <w:pPr>
-        <w:ind w:left="6120" w:hanging="360"/>
-      </w:pPr>
-    </w:lvl>
-    <w:lvl w:ilvl="8" w:tplc="0409001B" w:tentative="1">
-      <w:start w:val="1"/>
-      <w:numFmt w:val="lowerRoman"/>
-      <w:lvlText w:val="%9."/>
-      <w:lvlJc w:val="right"/>
-      <w:pPr>
-        <w:ind w:left="6840" w:hanging="180"/>
-      </w:pPr>
-    </w:lvl>
-  </w:abstractNum>
-  <w:abstractNum w:abstractNumId="13" w15:restartNumberingAfterBreak="0">
-    <w:nsid w:val="18DC618D"/>
-    <w:multiLevelType w:val="hybridMultilevel"/>
-    <w:tmpl w:val="67FCC5DA"/>
-    <w:lvl w:ilvl="0" w:tplc="0410000F">
-      <w:start w:val="1"/>
-      <w:numFmt w:val="decimal"/>
-      <w:lvlText w:val="%1."/>
-      <w:lvlJc w:val="left"/>
-      <w:pPr>
-        <w:ind w:left="720" w:hanging="360"/>
-      </w:pPr>
-      <w:rPr>
-        <w:rFonts w:hint="default"/>
-      </w:rPr>
-    </w:lvl>
-    <w:lvl w:ilvl="1" w:tplc="04100019" w:tentative="1">
-      <w:start w:val="1"/>
-      <w:numFmt w:val="lowerLetter"/>
-      <w:lvlText w:val="%2."/>
-      <w:lvlJc w:val="left"/>
-      <w:pPr>
-        <w:ind w:left="1440" w:hanging="360"/>
-      </w:pPr>
-    </w:lvl>
-    <w:lvl w:ilvl="2" w:tplc="0410001B" w:tentative="1">
-      <w:start w:val="1"/>
-      <w:numFmt w:val="lowerRoman"/>
-      <w:lvlText w:val="%3."/>
-      <w:lvlJc w:val="right"/>
-      <w:pPr>
-        <w:ind w:left="2160" w:hanging="180"/>
-      </w:pPr>
-    </w:lvl>
-    <w:lvl w:ilvl="3" w:tplc="0410000F" w:tentative="1">
-      <w:start w:val="1"/>
-      <w:numFmt w:val="decimal"/>
-      <w:lvlText w:val="%4."/>
-      <w:lvlJc w:val="left"/>
-      <w:pPr>
-        <w:ind w:left="2880" w:hanging="360"/>
-      </w:pPr>
-    </w:lvl>
-    <w:lvl w:ilvl="4" w:tplc="04100019" w:tentative="1">
-      <w:start w:val="1"/>
-      <w:numFmt w:val="lowerLetter"/>
-      <w:lvlText w:val="%5."/>
-      <w:lvlJc w:val="left"/>
-      <w:pPr>
-        <w:ind w:left="3600" w:hanging="360"/>
-      </w:pPr>
-    </w:lvl>
-    <w:lvl w:ilvl="5" w:tplc="0410001B" w:tentative="1">
-      <w:start w:val="1"/>
-      <w:numFmt w:val="lowerRoman"/>
-      <w:lvlText w:val="%6."/>
-      <w:lvlJc w:val="right"/>
-      <w:pPr>
-        <w:ind w:left="4320" w:hanging="180"/>
-      </w:pPr>
-    </w:lvl>
-    <w:lvl w:ilvl="6" w:tplc="0410000F" w:tentative="1">
-      <w:start w:val="1"/>
-      <w:numFmt w:val="decimal"/>
-      <w:lvlText w:val="%7."/>
-      <w:lvlJc w:val="left"/>
-      <w:pPr>
-        <w:ind w:left="5040" w:hanging="360"/>
-      </w:pPr>
-    </w:lvl>
-    <w:lvl w:ilvl="7" w:tplc="04100019" w:tentative="1">
-      <w:start w:val="1"/>
-      <w:numFmt w:val="lowerLetter"/>
-      <w:lvlText w:val="%8."/>
-      <w:lvlJc w:val="left"/>
-      <w:pPr>
-        <w:ind w:left="5760" w:hanging="360"/>
-      </w:pPr>
-    </w:lvl>
-    <w:lvl w:ilvl="8" w:tplc="0410001B" w:tentative="1">
-      <w:start w:val="1"/>
-      <w:numFmt w:val="lowerRoman"/>
-      <w:lvlText w:val="%9."/>
-      <w:lvlJc w:val="right"/>
-      <w:pPr>
-        <w:ind w:left="6480" w:hanging="180"/>
-      </w:pPr>
-    </w:lvl>
-  </w:abstractNum>
-  <w:abstractNum w:abstractNumId="14" w15:restartNumberingAfterBreak="0">
-    <w:nsid w:val="1B0B1D66"/>
-    <w:multiLevelType w:val="singleLevel"/>
-    <w:tmpl w:val="0BEC9FB0"/>
-    <w:lvl w:ilvl="0">
-      <w:start w:val="1"/>
-      <w:numFmt w:val="none"/>
-      <w:lvlText w:val=""/>
-      <w:legacy w:legacy="1" w:legacySpace="0" w:legacyIndent="0"/>
-      <w:lvlJc w:val="left"/>
-      <w:pPr>
-        <w:ind w:left="288"/>
-      </w:pPr>
-    </w:lvl>
-  </w:abstractNum>
-  <w:abstractNum w:abstractNumId="15" w15:restartNumberingAfterBreak="0">
-    <w:nsid w:val="2517274C"/>
-    <w:multiLevelType w:val="singleLevel"/>
-    <w:tmpl w:val="04090011"/>
-    <w:lvl w:ilvl="0">
-      <w:start w:val="1"/>
-      <w:numFmt w:val="decimal"/>
-      <w:lvlText w:val="%1)"/>
-      <w:lvlJc w:val="left"/>
-      <w:pPr>
-        <w:tabs>
-          <w:tab w:val="num" w:pos="360"/>
-        </w:tabs>
-        <w:ind w:left="360" w:hanging="360"/>
-      </w:pPr>
-    </w:lvl>
-  </w:abstractNum>
-  <w:abstractNum w:abstractNumId="16" w15:restartNumberingAfterBreak="0">
-    <w:nsid w:val="2D234D8B"/>
-    <w:multiLevelType w:val="singleLevel"/>
-    <w:tmpl w:val="0409000F"/>
-    <w:lvl w:ilvl="0">
-      <w:start w:val="1"/>
-      <w:numFmt w:val="decimal"/>
-      <w:lvlText w:val="%1."/>
-      <w:lvlJc w:val="left"/>
-      <w:pPr>
-        <w:tabs>
-          <w:tab w:val="num" w:pos="360"/>
-        </w:tabs>
-        <w:ind w:left="360" w:hanging="360"/>
-      </w:pPr>
-    </w:lvl>
-  </w:abstractNum>
-  <w:abstractNum w:abstractNumId="17" w15:restartNumberingAfterBreak="0">
-    <w:nsid w:val="2F8B23F8"/>
-    <w:multiLevelType w:val="singleLevel"/>
-    <w:tmpl w:val="12CEED98"/>
-    <w:lvl w:ilvl="0">
-      <w:start w:val="1"/>
-      <w:numFmt w:val="decimal"/>
-      <w:lvlText w:val="%1."/>
-      <w:legacy w:legacy="1" w:legacySpace="0" w:legacyIndent="360"/>
-      <w:lvlJc w:val="left"/>
-      <w:pPr>
-        <w:ind w:left="360" w:hanging="360"/>
-      </w:pPr>
-    </w:lvl>
-  </w:abstractNum>
-  <w:abstractNum w:abstractNumId="18" w15:restartNumberingAfterBreak="0">
-    <w:nsid w:val="37347E93"/>
-    <w:multiLevelType w:val="hybridMultilevel"/>
-    <w:tmpl w:val="35CADE76"/>
-    <w:lvl w:ilvl="0" w:tplc="DC96F9CC">
-      <w:start w:val="1"/>
-      <w:numFmt w:val="upperLetter"/>
-      <w:lvlText w:val="%1."/>
-      <w:lvlJc w:val="left"/>
-      <w:pPr>
-        <w:ind w:left="720" w:hanging="360"/>
-      </w:pPr>
-      <w:rPr>
-        <w:i/>
-      </w:rPr>
-    </w:lvl>
-    <w:lvl w:ilvl="1" w:tplc="04090019" w:tentative="1">
-      <w:start w:val="1"/>
-      <w:numFmt w:val="lowerLetter"/>
-      <w:lvlText w:val="%2."/>
-      <w:lvlJc w:val="left"/>
-      <w:pPr>
-        <w:ind w:left="1440" w:hanging="360"/>
-      </w:pPr>
-    </w:lvl>
-    <w:lvl w:ilvl="2" w:tplc="0409001B" w:tentative="1">
-      <w:start w:val="1"/>
-      <w:numFmt w:val="lowerRoman"/>
-      <w:lvlText w:val="%3."/>
-      <w:lvlJc w:val="right"/>
-      <w:pPr>
-        <w:ind w:left="2160" w:hanging="180"/>
-      </w:pPr>
-    </w:lvl>
-    <w:lvl w:ilvl="3" w:tplc="0409000F" w:tentative="1">
-      <w:start w:val="1"/>
-      <w:numFmt w:val="decimal"/>
-      <w:lvlText w:val="%4."/>
-      <w:lvlJc w:val="left"/>
-      <w:pPr>
-        <w:ind w:left="2880" w:hanging="360"/>
-      </w:pPr>
-    </w:lvl>
-    <w:lvl w:ilvl="4" w:tplc="04090019" w:tentative="1">
-      <w:start w:val="1"/>
-      <w:numFmt w:val="lowerLetter"/>
-      <w:lvlText w:val="%5."/>
-      <w:lvlJc w:val="left"/>
-      <w:pPr>
-        <w:ind w:left="3600" w:hanging="360"/>
-      </w:pPr>
-    </w:lvl>
-    <w:lvl w:ilvl="5" w:tplc="0409001B" w:tentative="1">
-      <w:start w:val="1"/>
-      <w:numFmt w:val="lowerRoman"/>
-      <w:lvlText w:val="%6."/>
-      <w:lvlJc w:val="right"/>
-      <w:pPr>
-        <w:ind w:left="4320" w:hanging="180"/>
-      </w:pPr>
-    </w:lvl>
-    <w:lvl w:ilvl="6" w:tplc="0409000F" w:tentative="1">
-      <w:start w:val="1"/>
-      <w:numFmt w:val="decimal"/>
-      <w:lvlText w:val="%7."/>
-      <w:lvlJc w:val="left"/>
-      <w:pPr>
-        <w:ind w:left="5040" w:hanging="360"/>
-      </w:pPr>
-    </w:lvl>
-    <w:lvl w:ilvl="7" w:tplc="04090019" w:tentative="1">
-      <w:start w:val="1"/>
-      <w:numFmt w:val="lowerLetter"/>
-      <w:lvlText w:val="%8."/>
-      <w:lvlJc w:val="left"/>
-      <w:pPr>
-        <w:ind w:left="5760" w:hanging="360"/>
-      </w:pPr>
-    </w:lvl>
-    <w:lvl w:ilvl="8" w:tplc="0409001B" w:tentative="1">
-      <w:start w:val="1"/>
-      <w:numFmt w:val="lowerRoman"/>
-      <w:lvlText w:val="%9."/>
-      <w:lvlJc w:val="right"/>
-      <w:pPr>
-        <w:ind w:left="6480" w:hanging="180"/>
-      </w:pPr>
-    </w:lvl>
-  </w:abstractNum>
-  <w:abstractNum w:abstractNumId="19" w15:restartNumberingAfterBreak="0">
-    <w:nsid w:val="3A877D64"/>
-    <w:multiLevelType w:val="singleLevel"/>
-    <w:tmpl w:val="5DA6FC16"/>
-    <w:lvl w:ilvl="0">
-      <w:start w:val="1"/>
-      <w:numFmt w:val="decimal"/>
-      <w:pStyle w:val="References"/>
-      <w:lvlText w:val="[%1]"/>
-      <w:lvlJc w:val="left"/>
-      <w:pPr>
-        <w:tabs>
-          <w:tab w:val="num" w:pos="360"/>
-        </w:tabs>
-        <w:ind w:left="360" w:hanging="360"/>
-      </w:pPr>
-    </w:lvl>
-  </w:abstractNum>
-  <w:abstractNum w:abstractNumId="20" w15:restartNumberingAfterBreak="0">
-    <w:nsid w:val="3AAC1CFC"/>
-    <w:multiLevelType w:val="singleLevel"/>
-    <w:tmpl w:val="3A8EC28E"/>
-    <w:lvl w:ilvl="0">
-      <w:start w:val="1"/>
-      <w:numFmt w:val="decimal"/>
-      <w:lvlText w:val="[%1]"/>
-      <w:lvlJc w:val="left"/>
-      <w:pPr>
-        <w:tabs>
-          <w:tab w:val="num" w:pos="360"/>
-        </w:tabs>
-        <w:ind w:left="360" w:hanging="360"/>
-      </w:pPr>
-    </w:lvl>
-  </w:abstractNum>
-  <w:abstractNum w:abstractNumId="21" w15:restartNumberingAfterBreak="0">
-    <w:nsid w:val="44775830"/>
-    <w:multiLevelType w:val="hybridMultilevel"/>
-    <w:tmpl w:val="3E4A0EB2"/>
-    <w:lvl w:ilvl="0" w:tplc="DC96F9CC">
-      <w:start w:val="1"/>
-      <w:numFmt w:val="upperLetter"/>
-      <w:lvlText w:val="%1."/>
-      <w:lvlJc w:val="left"/>
-      <w:pPr>
-        <w:ind w:left="720" w:hanging="360"/>
-      </w:pPr>
-      <w:rPr>
-        <w:i/>
-      </w:rPr>
-    </w:lvl>
-    <w:lvl w:ilvl="1" w:tplc="04090019" w:tentative="1">
-      <w:start w:val="1"/>
-      <w:numFmt w:val="lowerLetter"/>
-      <w:lvlText w:val="%2."/>
-      <w:lvlJc w:val="left"/>
-      <w:pPr>
-        <w:ind w:left="1440" w:hanging="360"/>
-      </w:pPr>
-    </w:lvl>
-    <w:lvl w:ilvl="2" w:tplc="0409001B" w:tentative="1">
-      <w:start w:val="1"/>
-      <w:numFmt w:val="lowerRoman"/>
-      <w:lvlText w:val="%3."/>
-      <w:lvlJc w:val="right"/>
-      <w:pPr>
-        <w:ind w:left="2160" w:hanging="180"/>
-      </w:pPr>
-    </w:lvl>
-    <w:lvl w:ilvl="3" w:tplc="0409000F" w:tentative="1">
-      <w:start w:val="1"/>
-      <w:numFmt w:val="decimal"/>
-      <w:lvlText w:val="%4."/>
-      <w:lvlJc w:val="left"/>
-      <w:pPr>
-        <w:ind w:left="2880" w:hanging="360"/>
-      </w:pPr>
-    </w:lvl>
-    <w:lvl w:ilvl="4" w:tplc="04090019" w:tentative="1">
-      <w:start w:val="1"/>
-      <w:numFmt w:val="lowerLetter"/>
-      <w:lvlText w:val="%5."/>
-      <w:lvlJc w:val="left"/>
-      <w:pPr>
-        <w:ind w:left="3600" w:hanging="360"/>
-      </w:pPr>
-    </w:lvl>
-    <w:lvl w:ilvl="5" w:tplc="0409001B" w:tentative="1">
-      <w:start w:val="1"/>
-      <w:numFmt w:val="lowerRoman"/>
-      <w:lvlText w:val="%6."/>
-      <w:lvlJc w:val="right"/>
-      <w:pPr>
-        <w:ind w:left="4320" w:hanging="180"/>
-      </w:pPr>
-    </w:lvl>
-    <w:lvl w:ilvl="6" w:tplc="0409000F" w:tentative="1">
-      <w:start w:val="1"/>
-      <w:numFmt w:val="decimal"/>
-      <w:lvlText w:val="%7."/>
-      <w:lvlJc w:val="left"/>
-      <w:pPr>
-        <w:ind w:left="5040" w:hanging="360"/>
-      </w:pPr>
-    </w:lvl>
-    <w:lvl w:ilvl="7" w:tplc="04090019" w:tentative="1">
-      <w:start w:val="1"/>
-      <w:numFmt w:val="lowerLetter"/>
-      <w:lvlText w:val="%8."/>
-      <w:lvlJc w:val="left"/>
-      <w:pPr>
-        <w:ind w:left="5760" w:hanging="360"/>
-      </w:pPr>
-    </w:lvl>
-    <w:lvl w:ilvl="8" w:tplc="0409001B" w:tentative="1">
-      <w:start w:val="1"/>
-      <w:numFmt w:val="lowerRoman"/>
-      <w:lvlText w:val="%9."/>
-      <w:lvlJc w:val="right"/>
-      <w:pPr>
-        <w:ind w:left="6480" w:hanging="180"/>
-      </w:pPr>
-    </w:lvl>
-  </w:abstractNum>
-  <w:abstractNum w:abstractNumId="22" w15:restartNumberingAfterBreak="0">
-    <w:nsid w:val="47332F9F"/>
-    <w:multiLevelType w:val="singleLevel"/>
-    <w:tmpl w:val="488EC81A"/>
-    <w:lvl w:ilvl="0">
-      <w:start w:val="1"/>
-      <w:numFmt w:val="decimal"/>
-      <w:lvlText w:val="%1."/>
-      <w:legacy w:legacy="1" w:legacySpace="0" w:legacyIndent="360"/>
-      <w:lvlJc w:val="left"/>
-      <w:pPr>
-        <w:ind w:left="360" w:hanging="360"/>
-      </w:pPr>
-    </w:lvl>
-  </w:abstractNum>
-  <w:abstractNum w:abstractNumId="23" w15:restartNumberingAfterBreak="0">
-    <w:nsid w:val="48301EFA"/>
-    <w:multiLevelType w:val="hybridMultilevel"/>
-    <w:tmpl w:val="39DC1FF8"/>
-    <w:lvl w:ilvl="0" w:tplc="04090015">
-      <w:start w:val="1"/>
-      <w:numFmt w:val="upperLetter"/>
-      <w:lvlText w:val="%1."/>
-      <w:lvlJc w:val="left"/>
-      <w:pPr>
-        <w:ind w:left="720" w:hanging="360"/>
-      </w:pPr>
-    </w:lvl>
-    <w:lvl w:ilvl="1" w:tplc="04090019" w:tentative="1">
-      <w:start w:val="1"/>
-      <w:numFmt w:val="lowerLetter"/>
-      <w:lvlText w:val="%2."/>
-      <w:lvlJc w:val="left"/>
-      <w:pPr>
-        <w:ind w:left="1440" w:hanging="360"/>
-      </w:pPr>
-    </w:lvl>
-    <w:lvl w:ilvl="2" w:tplc="0409001B" w:tentative="1">
-      <w:start w:val="1"/>
-      <w:numFmt w:val="lowerRoman"/>
-      <w:lvlText w:val="%3."/>
-      <w:lvlJc w:val="right"/>
-      <w:pPr>
-        <w:ind w:left="2160" w:hanging="180"/>
-      </w:pPr>
-    </w:lvl>
-    <w:lvl w:ilvl="3" w:tplc="0409000F" w:tentative="1">
-      <w:start w:val="1"/>
-      <w:numFmt w:val="decimal"/>
-      <w:lvlText w:val="%4."/>
-      <w:lvlJc w:val="left"/>
-      <w:pPr>
-        <w:ind w:left="2880" w:hanging="360"/>
-      </w:pPr>
-    </w:lvl>
-    <w:lvl w:ilvl="4" w:tplc="04090019" w:tentative="1">
-      <w:start w:val="1"/>
-      <w:numFmt w:val="lowerLetter"/>
-      <w:lvlText w:val="%5."/>
-      <w:lvlJc w:val="left"/>
-      <w:pPr>
-        <w:ind w:left="3600" w:hanging="360"/>
-      </w:pPr>
-    </w:lvl>
-    <w:lvl w:ilvl="5" w:tplc="0409001B" w:tentative="1">
-      <w:start w:val="1"/>
-      <w:numFmt w:val="lowerRoman"/>
-      <w:lvlText w:val="%6."/>
-      <w:lvlJc w:val="right"/>
-      <w:pPr>
-        <w:ind w:left="4320" w:hanging="180"/>
-      </w:pPr>
-    </w:lvl>
-    <w:lvl w:ilvl="6" w:tplc="0409000F" w:tentative="1">
-      <w:start w:val="1"/>
-      <w:numFmt w:val="decimal"/>
-      <w:lvlText w:val="%7."/>
-      <w:lvlJc w:val="left"/>
-      <w:pPr>
-        <w:ind w:left="5040" w:hanging="360"/>
-      </w:pPr>
-    </w:lvl>
-    <w:lvl w:ilvl="7" w:tplc="04090019" w:tentative="1">
-      <w:start w:val="1"/>
-      <w:numFmt w:val="lowerLetter"/>
-      <w:lvlText w:val="%8."/>
-      <w:lvlJc w:val="left"/>
-      <w:pPr>
-        <w:ind w:left="5760" w:hanging="360"/>
-      </w:pPr>
-    </w:lvl>
-    <w:lvl w:ilvl="8" w:tplc="0409001B" w:tentative="1">
-      <w:start w:val="1"/>
-      <w:numFmt w:val="lowerRoman"/>
-      <w:lvlText w:val="%9."/>
-      <w:lvlJc w:val="right"/>
-      <w:pPr>
-        <w:ind w:left="6480" w:hanging="180"/>
-      </w:pPr>
-    </w:lvl>
-  </w:abstractNum>
-  <w:abstractNum w:abstractNumId="24" w15:restartNumberingAfterBreak="0">
-    <w:nsid w:val="4D0B59CF"/>
-    <w:multiLevelType w:val="singleLevel"/>
-    <w:tmpl w:val="4A4223A6"/>
-    <w:lvl w:ilvl="0">
-      <w:start w:val="1"/>
-      <w:numFmt w:val="decimal"/>
-      <w:lvlText w:val="%1."/>
-      <w:legacy w:legacy="1" w:legacySpace="0" w:legacyIndent="360"/>
-      <w:lvlJc w:val="left"/>
-      <w:pPr>
-        <w:ind w:left="360" w:hanging="360"/>
-      </w:pPr>
-    </w:lvl>
-  </w:abstractNum>
-  <w:abstractNum w:abstractNumId="25" w15:restartNumberingAfterBreak="0">
+  <w:abstractNum w:abstractNumId="8" w15:restartNumberingAfterBreak="0">
     <w:nsid w:val="530E19D2"/>
     <w:multiLevelType w:val="hybridMultilevel"/>
     <w:tmpl w:val="0B96D192"/>
@@ -2695,652 +4015,388 @@
       </w:rPr>
     </w:lvl>
   </w:abstractNum>
-  <w:abstractNum w:abstractNumId="26" w15:restartNumberingAfterBreak="0">
-    <w:nsid w:val="55630736"/>
-    <w:multiLevelType w:val="singleLevel"/>
-    <w:tmpl w:val="0BEC9FB0"/>
-    <w:lvl w:ilvl="0">
-      <w:start w:val="1"/>
-      <w:numFmt w:val="none"/>
-      <w:lvlText w:val=""/>
-      <w:legacy w:legacy="1" w:legacySpace="0" w:legacyIndent="0"/>
-      <w:lvlJc w:val="left"/>
-      <w:pPr>
-        <w:ind w:left="288"/>
-      </w:pPr>
+  <w:abstractNum w:abstractNumId="9" w15:restartNumberingAfterBreak="0">
+    <w:nsid w:val="5D415C87"/>
+    <w:multiLevelType w:val="hybridMultilevel"/>
+    <w:tmpl w:val="E43A1F34"/>
+    <w:lvl w:ilvl="0" w:tplc="3DAEA948">
+      <w:start w:val="1"/>
+      <w:numFmt w:val="bullet"/>
+      <w:lvlText w:val=""/>
+      <w:lvlJc w:val="left"/>
+      <w:pPr>
+        <w:ind w:left="720" w:hanging="360"/>
+      </w:pPr>
+      <w:rPr>
+        <w:rFonts w:ascii="Symbol" w:hAnsi="Symbol" w:hint="default"/>
+        <w:i w:val="0"/>
+        <w:iCs/>
+      </w:rPr>
+    </w:lvl>
+    <w:lvl w:ilvl="1" w:tplc="04100003" w:tentative="1">
+      <w:start w:val="1"/>
+      <w:numFmt w:val="bullet"/>
+      <w:lvlText w:val="o"/>
+      <w:lvlJc w:val="left"/>
+      <w:pPr>
+        <w:ind w:left="1440" w:hanging="360"/>
+      </w:pPr>
+      <w:rPr>
+        <w:rFonts w:ascii="Courier New" w:hAnsi="Courier New" w:cs="Courier New" w:hint="default"/>
+      </w:rPr>
+    </w:lvl>
+    <w:lvl w:ilvl="2" w:tplc="04100005" w:tentative="1">
+      <w:start w:val="1"/>
+      <w:numFmt w:val="bullet"/>
+      <w:lvlText w:val=""/>
+      <w:lvlJc w:val="left"/>
+      <w:pPr>
+        <w:ind w:left="2160" w:hanging="360"/>
+      </w:pPr>
+      <w:rPr>
+        <w:rFonts w:ascii="Wingdings" w:hAnsi="Wingdings" w:hint="default"/>
+      </w:rPr>
+    </w:lvl>
+    <w:lvl w:ilvl="3" w:tplc="04100001" w:tentative="1">
+      <w:start w:val="1"/>
+      <w:numFmt w:val="bullet"/>
+      <w:lvlText w:val=""/>
+      <w:lvlJc w:val="left"/>
+      <w:pPr>
+        <w:ind w:left="2880" w:hanging="360"/>
+      </w:pPr>
+      <w:rPr>
+        <w:rFonts w:ascii="Symbol" w:hAnsi="Symbol" w:hint="default"/>
+      </w:rPr>
+    </w:lvl>
+    <w:lvl w:ilvl="4" w:tplc="04100003" w:tentative="1">
+      <w:start w:val="1"/>
+      <w:numFmt w:val="bullet"/>
+      <w:lvlText w:val="o"/>
+      <w:lvlJc w:val="left"/>
+      <w:pPr>
+        <w:ind w:left="3600" w:hanging="360"/>
+      </w:pPr>
+      <w:rPr>
+        <w:rFonts w:ascii="Courier New" w:hAnsi="Courier New" w:cs="Courier New" w:hint="default"/>
+      </w:rPr>
+    </w:lvl>
+    <w:lvl w:ilvl="5" w:tplc="04100005" w:tentative="1">
+      <w:start w:val="1"/>
+      <w:numFmt w:val="bullet"/>
+      <w:lvlText w:val=""/>
+      <w:lvlJc w:val="left"/>
+      <w:pPr>
+        <w:ind w:left="4320" w:hanging="360"/>
+      </w:pPr>
+      <w:rPr>
+        <w:rFonts w:ascii="Wingdings" w:hAnsi="Wingdings" w:hint="default"/>
+      </w:rPr>
+    </w:lvl>
+    <w:lvl w:ilvl="6" w:tplc="04100001" w:tentative="1">
+      <w:start w:val="1"/>
+      <w:numFmt w:val="bullet"/>
+      <w:lvlText w:val=""/>
+      <w:lvlJc w:val="left"/>
+      <w:pPr>
+        <w:ind w:left="5040" w:hanging="360"/>
+      </w:pPr>
+      <w:rPr>
+        <w:rFonts w:ascii="Symbol" w:hAnsi="Symbol" w:hint="default"/>
+      </w:rPr>
+    </w:lvl>
+    <w:lvl w:ilvl="7" w:tplc="04100003" w:tentative="1">
+      <w:start w:val="1"/>
+      <w:numFmt w:val="bullet"/>
+      <w:lvlText w:val="o"/>
+      <w:lvlJc w:val="left"/>
+      <w:pPr>
+        <w:ind w:left="5760" w:hanging="360"/>
+      </w:pPr>
+      <w:rPr>
+        <w:rFonts w:ascii="Courier New" w:hAnsi="Courier New" w:cs="Courier New" w:hint="default"/>
+      </w:rPr>
+    </w:lvl>
+    <w:lvl w:ilvl="8" w:tplc="04100005" w:tentative="1">
+      <w:start w:val="1"/>
+      <w:numFmt w:val="bullet"/>
+      <w:lvlText w:val=""/>
+      <w:lvlJc w:val="left"/>
+      <w:pPr>
+        <w:ind w:left="6480" w:hanging="360"/>
+      </w:pPr>
+      <w:rPr>
+        <w:rFonts w:ascii="Wingdings" w:hAnsi="Wingdings" w:hint="default"/>
+      </w:rPr>
     </w:lvl>
   </w:abstractNum>
-  <w:abstractNum w:abstractNumId="27" w15:restartNumberingAfterBreak="0">
-    <w:nsid w:val="6DC3293B"/>
-    <w:multiLevelType w:val="singleLevel"/>
-    <w:tmpl w:val="A28C3CCC"/>
-    <w:lvl w:ilvl="0">
-      <w:start w:val="1"/>
-      <w:numFmt w:val="decimal"/>
-      <w:lvlText w:val="[%1]"/>
-      <w:lvlJc w:val="left"/>
-      <w:pPr>
-        <w:tabs>
-          <w:tab w:val="num" w:pos="360"/>
-        </w:tabs>
-        <w:ind w:left="360" w:hanging="360"/>
-      </w:pPr>
-      <w:rPr>
-        <w:b w:val="0"/>
+  <w:abstractNum w:abstractNumId="10" w15:restartNumberingAfterBreak="0">
+    <w:nsid w:val="5F191E16"/>
+    <w:multiLevelType w:val="hybridMultilevel"/>
+    <w:tmpl w:val="F77A9C22"/>
+    <w:lvl w:ilvl="0" w:tplc="3DAEA948">
+      <w:start w:val="1"/>
+      <w:numFmt w:val="bullet"/>
+      <w:lvlText w:val=""/>
+      <w:lvlJc w:val="left"/>
+      <w:pPr>
+        <w:ind w:left="720" w:hanging="360"/>
+      </w:pPr>
+      <w:rPr>
+        <w:rFonts w:ascii="Symbol" w:hAnsi="Symbol" w:hint="default"/>
+        <w:i w:val="0"/>
+        <w:iCs/>
+      </w:rPr>
+    </w:lvl>
+    <w:lvl w:ilvl="1" w:tplc="04100003" w:tentative="1">
+      <w:start w:val="1"/>
+      <w:numFmt w:val="bullet"/>
+      <w:lvlText w:val="o"/>
+      <w:lvlJc w:val="left"/>
+      <w:pPr>
+        <w:ind w:left="1440" w:hanging="360"/>
+      </w:pPr>
+      <w:rPr>
+        <w:rFonts w:ascii="Courier New" w:hAnsi="Courier New" w:cs="Courier New" w:hint="default"/>
+      </w:rPr>
+    </w:lvl>
+    <w:lvl w:ilvl="2" w:tplc="04100005" w:tentative="1">
+      <w:start w:val="1"/>
+      <w:numFmt w:val="bullet"/>
+      <w:lvlText w:val=""/>
+      <w:lvlJc w:val="left"/>
+      <w:pPr>
+        <w:ind w:left="2160" w:hanging="360"/>
+      </w:pPr>
+      <w:rPr>
+        <w:rFonts w:ascii="Wingdings" w:hAnsi="Wingdings" w:hint="default"/>
+      </w:rPr>
+    </w:lvl>
+    <w:lvl w:ilvl="3" w:tplc="04100001" w:tentative="1">
+      <w:start w:val="1"/>
+      <w:numFmt w:val="bullet"/>
+      <w:lvlText w:val=""/>
+      <w:lvlJc w:val="left"/>
+      <w:pPr>
+        <w:ind w:left="2880" w:hanging="360"/>
+      </w:pPr>
+      <w:rPr>
+        <w:rFonts w:ascii="Symbol" w:hAnsi="Symbol" w:hint="default"/>
+      </w:rPr>
+    </w:lvl>
+    <w:lvl w:ilvl="4" w:tplc="04100003" w:tentative="1">
+      <w:start w:val="1"/>
+      <w:numFmt w:val="bullet"/>
+      <w:lvlText w:val="o"/>
+      <w:lvlJc w:val="left"/>
+      <w:pPr>
+        <w:ind w:left="3600" w:hanging="360"/>
+      </w:pPr>
+      <w:rPr>
+        <w:rFonts w:ascii="Courier New" w:hAnsi="Courier New" w:cs="Courier New" w:hint="default"/>
+      </w:rPr>
+    </w:lvl>
+    <w:lvl w:ilvl="5" w:tplc="04100005" w:tentative="1">
+      <w:start w:val="1"/>
+      <w:numFmt w:val="bullet"/>
+      <w:lvlText w:val=""/>
+      <w:lvlJc w:val="left"/>
+      <w:pPr>
+        <w:ind w:left="4320" w:hanging="360"/>
+      </w:pPr>
+      <w:rPr>
+        <w:rFonts w:ascii="Wingdings" w:hAnsi="Wingdings" w:hint="default"/>
+      </w:rPr>
+    </w:lvl>
+    <w:lvl w:ilvl="6" w:tplc="04100001" w:tentative="1">
+      <w:start w:val="1"/>
+      <w:numFmt w:val="bullet"/>
+      <w:lvlText w:val=""/>
+      <w:lvlJc w:val="left"/>
+      <w:pPr>
+        <w:ind w:left="5040" w:hanging="360"/>
+      </w:pPr>
+      <w:rPr>
+        <w:rFonts w:ascii="Symbol" w:hAnsi="Symbol" w:hint="default"/>
+      </w:rPr>
+    </w:lvl>
+    <w:lvl w:ilvl="7" w:tplc="04100003" w:tentative="1">
+      <w:start w:val="1"/>
+      <w:numFmt w:val="bullet"/>
+      <w:lvlText w:val="o"/>
+      <w:lvlJc w:val="left"/>
+      <w:pPr>
+        <w:ind w:left="5760" w:hanging="360"/>
+      </w:pPr>
+      <w:rPr>
+        <w:rFonts w:ascii="Courier New" w:hAnsi="Courier New" w:cs="Courier New" w:hint="default"/>
+      </w:rPr>
+    </w:lvl>
+    <w:lvl w:ilvl="8" w:tplc="04100005" w:tentative="1">
+      <w:start w:val="1"/>
+      <w:numFmt w:val="bullet"/>
+      <w:lvlText w:val=""/>
+      <w:lvlJc w:val="left"/>
+      <w:pPr>
+        <w:ind w:left="6480" w:hanging="360"/>
+      </w:pPr>
+      <w:rPr>
+        <w:rFonts w:ascii="Wingdings" w:hAnsi="Wingdings" w:hint="default"/>
       </w:rPr>
     </w:lvl>
   </w:abstractNum>
-  <w:abstractNum w:abstractNumId="28" w15:restartNumberingAfterBreak="0">
-    <w:nsid w:val="70C21745"/>
+  <w:abstractNum w:abstractNumId="11" w15:restartNumberingAfterBreak="0">
+    <w:nsid w:val="67A61184"/>
     <w:multiLevelType w:val="hybridMultilevel"/>
-    <w:tmpl w:val="C5AA9EB4"/>
-    <w:lvl w:ilvl="0" w:tplc="04090015">
-      <w:start w:val="1"/>
-      <w:numFmt w:val="upperLetter"/>
-      <w:lvlText w:val="%1."/>
+    <w:tmpl w:val="2D94DC56"/>
+    <w:lvl w:ilvl="0" w:tplc="3DAEA948">
+      <w:start w:val="1"/>
+      <w:numFmt w:val="bullet"/>
+      <w:lvlText w:val=""/>
       <w:lvlJc w:val="left"/>
       <w:pPr>
         <w:ind w:left="720" w:hanging="360"/>
       </w:pPr>
-    </w:lvl>
-    <w:lvl w:ilvl="1" w:tplc="04090019" w:tentative="1">
-      <w:start w:val="1"/>
-      <w:numFmt w:val="lowerLetter"/>
-      <w:lvlText w:val="%2."/>
+      <w:rPr>
+        <w:rFonts w:ascii="Symbol" w:hAnsi="Symbol" w:hint="default"/>
+        <w:i w:val="0"/>
+        <w:iCs/>
+      </w:rPr>
+    </w:lvl>
+    <w:lvl w:ilvl="1" w:tplc="04100003" w:tentative="1">
+      <w:start w:val="1"/>
+      <w:numFmt w:val="bullet"/>
+      <w:lvlText w:val="o"/>
       <w:lvlJc w:val="left"/>
       <w:pPr>
         <w:ind w:left="1440" w:hanging="360"/>
       </w:pPr>
-    </w:lvl>
-    <w:lvl w:ilvl="2" w:tplc="0409001B" w:tentative="1">
-      <w:start w:val="1"/>
-      <w:numFmt w:val="lowerRoman"/>
-      <w:lvlText w:val="%3."/>
-      <w:lvlJc w:val="right"/>
-      <w:pPr>
-        <w:ind w:left="2160" w:hanging="180"/>
-      </w:pPr>
-    </w:lvl>
-    <w:lvl w:ilvl="3" w:tplc="0409000F" w:tentative="1">
-      <w:start w:val="1"/>
-      <w:numFmt w:val="decimal"/>
-      <w:lvlText w:val="%4."/>
+      <w:rPr>
+        <w:rFonts w:ascii="Courier New" w:hAnsi="Courier New" w:cs="Courier New" w:hint="default"/>
+      </w:rPr>
+    </w:lvl>
+    <w:lvl w:ilvl="2" w:tplc="04100005" w:tentative="1">
+      <w:start w:val="1"/>
+      <w:numFmt w:val="bullet"/>
+      <w:lvlText w:val=""/>
+      <w:lvlJc w:val="left"/>
+      <w:pPr>
+        <w:ind w:left="2160" w:hanging="360"/>
+      </w:pPr>
+      <w:rPr>
+        <w:rFonts w:ascii="Wingdings" w:hAnsi="Wingdings" w:hint="default"/>
+      </w:rPr>
+    </w:lvl>
+    <w:lvl w:ilvl="3" w:tplc="04100001" w:tentative="1">
+      <w:start w:val="1"/>
+      <w:numFmt w:val="bullet"/>
+      <w:lvlText w:val=""/>
       <w:lvlJc w:val="left"/>
       <w:pPr>
         <w:ind w:left="2880" w:hanging="360"/>
       </w:pPr>
-    </w:lvl>
-    <w:lvl w:ilvl="4" w:tplc="04090019" w:tentative="1">
-      <w:start w:val="1"/>
-      <w:numFmt w:val="lowerLetter"/>
-      <w:lvlText w:val="%5."/>
+      <w:rPr>
+        <w:rFonts w:ascii="Symbol" w:hAnsi="Symbol" w:hint="default"/>
+      </w:rPr>
+    </w:lvl>
+    <w:lvl w:ilvl="4" w:tplc="04100003" w:tentative="1">
+      <w:start w:val="1"/>
+      <w:numFmt w:val="bullet"/>
+      <w:lvlText w:val="o"/>
       <w:lvlJc w:val="left"/>
       <w:pPr>
         <w:ind w:left="3600" w:hanging="360"/>
       </w:pPr>
-    </w:lvl>
-    <w:lvl w:ilvl="5" w:tplc="0409001B" w:tentative="1">
-      <w:start w:val="1"/>
-      <w:numFmt w:val="lowerRoman"/>
-      <w:lvlText w:val="%6."/>
-      <w:lvlJc w:val="right"/>
-      <w:pPr>
-        <w:ind w:left="4320" w:hanging="180"/>
-      </w:pPr>
-    </w:lvl>
-    <w:lvl w:ilvl="6" w:tplc="0409000F" w:tentative="1">
-      <w:start w:val="1"/>
-      <w:numFmt w:val="decimal"/>
-      <w:lvlText w:val="%7."/>
+      <w:rPr>
+        <w:rFonts w:ascii="Courier New" w:hAnsi="Courier New" w:cs="Courier New" w:hint="default"/>
+      </w:rPr>
+    </w:lvl>
+    <w:lvl w:ilvl="5" w:tplc="04100005" w:tentative="1">
+      <w:start w:val="1"/>
+      <w:numFmt w:val="bullet"/>
+      <w:lvlText w:val=""/>
+      <w:lvlJc w:val="left"/>
+      <w:pPr>
+        <w:ind w:left="4320" w:hanging="360"/>
+      </w:pPr>
+      <w:rPr>
+        <w:rFonts w:ascii="Wingdings" w:hAnsi="Wingdings" w:hint="default"/>
+      </w:rPr>
+    </w:lvl>
+    <w:lvl w:ilvl="6" w:tplc="04100001" w:tentative="1">
+      <w:start w:val="1"/>
+      <w:numFmt w:val="bullet"/>
+      <w:lvlText w:val=""/>
       <w:lvlJc w:val="left"/>
       <w:pPr>
         <w:ind w:left="5040" w:hanging="360"/>
       </w:pPr>
-    </w:lvl>
-    <w:lvl w:ilvl="7" w:tplc="04090019" w:tentative="1">
-      <w:start w:val="1"/>
-      <w:numFmt w:val="lowerLetter"/>
-      <w:lvlText w:val="%8."/>
+      <w:rPr>
+        <w:rFonts w:ascii="Symbol" w:hAnsi="Symbol" w:hint="default"/>
+      </w:rPr>
+    </w:lvl>
+    <w:lvl w:ilvl="7" w:tplc="04100003" w:tentative="1">
+      <w:start w:val="1"/>
+      <w:numFmt w:val="bullet"/>
+      <w:lvlText w:val="o"/>
       <w:lvlJc w:val="left"/>
       <w:pPr>
         <w:ind w:left="5760" w:hanging="360"/>
       </w:pPr>
-    </w:lvl>
-    <w:lvl w:ilvl="8" w:tplc="0409001B" w:tentative="1">
-      <w:start w:val="1"/>
-      <w:numFmt w:val="lowerRoman"/>
-      <w:lvlText w:val="%9."/>
-      <w:lvlJc w:val="right"/>
-      <w:pPr>
-        <w:ind w:left="6480" w:hanging="180"/>
-      </w:pPr>
-    </w:lvl>
-  </w:abstractNum>
-  <w:abstractNum w:abstractNumId="29" w15:restartNumberingAfterBreak="0">
-    <w:nsid w:val="722C3FDB"/>
-    <w:multiLevelType w:val="hybridMultilevel"/>
-    <w:tmpl w:val="E0222B8A"/>
-    <w:lvl w:ilvl="0" w:tplc="04090015">
-      <w:start w:val="1"/>
-      <w:numFmt w:val="upperLetter"/>
-      <w:lvlText w:val="%1."/>
-      <w:lvlJc w:val="left"/>
-      <w:pPr>
-        <w:ind w:left="720" w:hanging="360"/>
-      </w:pPr>
-    </w:lvl>
-    <w:lvl w:ilvl="1" w:tplc="04090019" w:tentative="1">
-      <w:start w:val="1"/>
-      <w:numFmt w:val="lowerLetter"/>
-      <w:lvlText w:val="%2."/>
-      <w:lvlJc w:val="left"/>
-      <w:pPr>
-        <w:ind w:left="1440" w:hanging="360"/>
-      </w:pPr>
-    </w:lvl>
-    <w:lvl w:ilvl="2" w:tplc="0409001B" w:tentative="1">
-      <w:start w:val="1"/>
-      <w:numFmt w:val="lowerRoman"/>
-      <w:lvlText w:val="%3."/>
-      <w:lvlJc w:val="right"/>
-      <w:pPr>
-        <w:ind w:left="2160" w:hanging="180"/>
-      </w:pPr>
-    </w:lvl>
-    <w:lvl w:ilvl="3" w:tplc="0409000F" w:tentative="1">
-      <w:start w:val="1"/>
-      <w:numFmt w:val="decimal"/>
-      <w:lvlText w:val="%4."/>
-      <w:lvlJc w:val="left"/>
-      <w:pPr>
-        <w:ind w:left="2880" w:hanging="360"/>
-      </w:pPr>
-    </w:lvl>
-    <w:lvl w:ilvl="4" w:tplc="04090019" w:tentative="1">
-      <w:start w:val="1"/>
-      <w:numFmt w:val="lowerLetter"/>
-      <w:lvlText w:val="%5."/>
-      <w:lvlJc w:val="left"/>
-      <w:pPr>
-        <w:ind w:left="3600" w:hanging="360"/>
-      </w:pPr>
-    </w:lvl>
-    <w:lvl w:ilvl="5" w:tplc="0409001B" w:tentative="1">
-      <w:start w:val="1"/>
-      <w:numFmt w:val="lowerRoman"/>
-      <w:lvlText w:val="%6."/>
-      <w:lvlJc w:val="right"/>
-      <w:pPr>
-        <w:ind w:left="4320" w:hanging="180"/>
-      </w:pPr>
-    </w:lvl>
-    <w:lvl w:ilvl="6" w:tplc="0409000F" w:tentative="1">
-      <w:start w:val="1"/>
-      <w:numFmt w:val="decimal"/>
-      <w:lvlText w:val="%7."/>
-      <w:lvlJc w:val="left"/>
-      <w:pPr>
-        <w:ind w:left="5040" w:hanging="360"/>
-      </w:pPr>
-    </w:lvl>
-    <w:lvl w:ilvl="7" w:tplc="04090019" w:tentative="1">
-      <w:start w:val="1"/>
-      <w:numFmt w:val="lowerLetter"/>
-      <w:lvlText w:val="%8."/>
-      <w:lvlJc w:val="left"/>
-      <w:pPr>
-        <w:ind w:left="5760" w:hanging="360"/>
-      </w:pPr>
-    </w:lvl>
-    <w:lvl w:ilvl="8" w:tplc="0409001B" w:tentative="1">
-      <w:start w:val="1"/>
-      <w:numFmt w:val="lowerRoman"/>
-      <w:lvlText w:val="%9."/>
-      <w:lvlJc w:val="right"/>
-      <w:pPr>
-        <w:ind w:left="6480" w:hanging="180"/>
-      </w:pPr>
-    </w:lvl>
-  </w:abstractNum>
-  <w:abstractNum w:abstractNumId="30" w15:restartNumberingAfterBreak="0">
-    <w:nsid w:val="750A417B"/>
-    <w:multiLevelType w:val="hybridMultilevel"/>
-    <w:tmpl w:val="78D28260"/>
-    <w:lvl w:ilvl="0" w:tplc="04090015">
-      <w:start w:val="1"/>
-      <w:numFmt w:val="upperLetter"/>
-      <w:lvlText w:val="%1."/>
-      <w:lvlJc w:val="left"/>
-      <w:pPr>
-        <w:ind w:left="720" w:hanging="360"/>
-      </w:pPr>
-    </w:lvl>
-    <w:lvl w:ilvl="1" w:tplc="04090019" w:tentative="1">
-      <w:start w:val="1"/>
-      <w:numFmt w:val="lowerLetter"/>
-      <w:lvlText w:val="%2."/>
-      <w:lvlJc w:val="left"/>
-      <w:pPr>
-        <w:ind w:left="1440" w:hanging="360"/>
-      </w:pPr>
-    </w:lvl>
-    <w:lvl w:ilvl="2" w:tplc="0409001B" w:tentative="1">
-      <w:start w:val="1"/>
-      <w:numFmt w:val="lowerRoman"/>
-      <w:lvlText w:val="%3."/>
-      <w:lvlJc w:val="right"/>
-      <w:pPr>
-        <w:ind w:left="2160" w:hanging="180"/>
-      </w:pPr>
-    </w:lvl>
-    <w:lvl w:ilvl="3" w:tplc="0409000F" w:tentative="1">
-      <w:start w:val="1"/>
-      <w:numFmt w:val="decimal"/>
-      <w:lvlText w:val="%4."/>
-      <w:lvlJc w:val="left"/>
-      <w:pPr>
-        <w:ind w:left="2880" w:hanging="360"/>
-      </w:pPr>
-    </w:lvl>
-    <w:lvl w:ilvl="4" w:tplc="04090019" w:tentative="1">
-      <w:start w:val="1"/>
-      <w:numFmt w:val="lowerLetter"/>
-      <w:lvlText w:val="%5."/>
-      <w:lvlJc w:val="left"/>
-      <w:pPr>
-        <w:ind w:left="3600" w:hanging="360"/>
-      </w:pPr>
-    </w:lvl>
-    <w:lvl w:ilvl="5" w:tplc="0409001B" w:tentative="1">
-      <w:start w:val="1"/>
-      <w:numFmt w:val="lowerRoman"/>
-      <w:lvlText w:val="%6."/>
-      <w:lvlJc w:val="right"/>
-      <w:pPr>
-        <w:ind w:left="4320" w:hanging="180"/>
-      </w:pPr>
-    </w:lvl>
-    <w:lvl w:ilvl="6" w:tplc="0409000F" w:tentative="1">
-      <w:start w:val="1"/>
-      <w:numFmt w:val="decimal"/>
-      <w:lvlText w:val="%7."/>
-      <w:lvlJc w:val="left"/>
-      <w:pPr>
-        <w:ind w:left="5040" w:hanging="360"/>
-      </w:pPr>
-    </w:lvl>
-    <w:lvl w:ilvl="7" w:tplc="04090019" w:tentative="1">
-      <w:start w:val="1"/>
-      <w:numFmt w:val="lowerLetter"/>
-      <w:lvlText w:val="%8."/>
-      <w:lvlJc w:val="left"/>
-      <w:pPr>
-        <w:ind w:left="5760" w:hanging="360"/>
-      </w:pPr>
-    </w:lvl>
-    <w:lvl w:ilvl="8" w:tplc="0409001B" w:tentative="1">
-      <w:start w:val="1"/>
-      <w:numFmt w:val="lowerRoman"/>
-      <w:lvlText w:val="%9."/>
-      <w:lvlJc w:val="right"/>
-      <w:pPr>
-        <w:ind w:left="6480" w:hanging="180"/>
-      </w:pPr>
-    </w:lvl>
-  </w:abstractNum>
-  <w:abstractNum w:abstractNumId="31" w15:restartNumberingAfterBreak="0">
-    <w:nsid w:val="75CE3AEE"/>
-    <w:multiLevelType w:val="hybridMultilevel"/>
-    <w:tmpl w:val="A03C883C"/>
-    <w:lvl w:ilvl="0" w:tplc="DC96F9CC">
-      <w:start w:val="1"/>
-      <w:numFmt w:val="upperLetter"/>
-      <w:lvlText w:val="%1."/>
-      <w:lvlJc w:val="left"/>
-      <w:pPr>
-        <w:ind w:left="720" w:hanging="360"/>
-      </w:pPr>
-      <w:rPr>
-        <w:i/>
-      </w:rPr>
-    </w:lvl>
-    <w:lvl w:ilvl="1" w:tplc="04090019" w:tentative="1">
-      <w:start w:val="1"/>
-      <w:numFmt w:val="lowerLetter"/>
-      <w:lvlText w:val="%2."/>
-      <w:lvlJc w:val="left"/>
-      <w:pPr>
-        <w:ind w:left="1440" w:hanging="360"/>
-      </w:pPr>
-    </w:lvl>
-    <w:lvl w:ilvl="2" w:tplc="0409001B" w:tentative="1">
-      <w:start w:val="1"/>
-      <w:numFmt w:val="lowerRoman"/>
-      <w:lvlText w:val="%3."/>
-      <w:lvlJc w:val="right"/>
-      <w:pPr>
-        <w:ind w:left="2160" w:hanging="180"/>
-      </w:pPr>
-    </w:lvl>
-    <w:lvl w:ilvl="3" w:tplc="0409000F" w:tentative="1">
-      <w:start w:val="1"/>
-      <w:numFmt w:val="decimal"/>
-      <w:lvlText w:val="%4."/>
-      <w:lvlJc w:val="left"/>
-      <w:pPr>
-        <w:ind w:left="2880" w:hanging="360"/>
-      </w:pPr>
-    </w:lvl>
-    <w:lvl w:ilvl="4" w:tplc="04090019" w:tentative="1">
-      <w:start w:val="1"/>
-      <w:numFmt w:val="lowerLetter"/>
-      <w:lvlText w:val="%5."/>
-      <w:lvlJc w:val="left"/>
-      <w:pPr>
-        <w:ind w:left="3600" w:hanging="360"/>
-      </w:pPr>
-    </w:lvl>
-    <w:lvl w:ilvl="5" w:tplc="0409001B" w:tentative="1">
-      <w:start w:val="1"/>
-      <w:numFmt w:val="lowerRoman"/>
-      <w:lvlText w:val="%6."/>
-      <w:lvlJc w:val="right"/>
-      <w:pPr>
-        <w:ind w:left="4320" w:hanging="180"/>
-      </w:pPr>
-    </w:lvl>
-    <w:lvl w:ilvl="6" w:tplc="0409000F" w:tentative="1">
-      <w:start w:val="1"/>
-      <w:numFmt w:val="decimal"/>
-      <w:lvlText w:val="%7."/>
-      <w:lvlJc w:val="left"/>
-      <w:pPr>
-        <w:ind w:left="5040" w:hanging="360"/>
-      </w:pPr>
-    </w:lvl>
-    <w:lvl w:ilvl="7" w:tplc="04090019" w:tentative="1">
-      <w:start w:val="1"/>
-      <w:numFmt w:val="lowerLetter"/>
-      <w:lvlText w:val="%8."/>
-      <w:lvlJc w:val="left"/>
-      <w:pPr>
-        <w:ind w:left="5760" w:hanging="360"/>
-      </w:pPr>
-    </w:lvl>
-    <w:lvl w:ilvl="8" w:tplc="0409001B" w:tentative="1">
-      <w:start w:val="1"/>
-      <w:numFmt w:val="lowerRoman"/>
-      <w:lvlText w:val="%9."/>
-      <w:lvlJc w:val="right"/>
-      <w:pPr>
-        <w:ind w:left="6480" w:hanging="180"/>
-      </w:pPr>
-    </w:lvl>
-  </w:abstractNum>
-  <w:abstractNum w:abstractNumId="32" w15:restartNumberingAfterBreak="0">
-    <w:nsid w:val="77E315E9"/>
-    <w:multiLevelType w:val="singleLevel"/>
-    <w:tmpl w:val="0BEC9FB0"/>
-    <w:lvl w:ilvl="0">
-      <w:start w:val="1"/>
-      <w:numFmt w:val="none"/>
-      <w:lvlText w:val=""/>
-      <w:legacy w:legacy="1" w:legacySpace="0" w:legacyIndent="0"/>
-      <w:lvlJc w:val="left"/>
-      <w:pPr>
-        <w:ind w:left="288"/>
-      </w:pPr>
+      <w:rPr>
+        <w:rFonts w:ascii="Courier New" w:hAnsi="Courier New" w:cs="Courier New" w:hint="default"/>
+      </w:rPr>
+    </w:lvl>
+    <w:lvl w:ilvl="8" w:tplc="04100005" w:tentative="1">
+      <w:start w:val="1"/>
+      <w:numFmt w:val="bullet"/>
+      <w:lvlText w:val=""/>
+      <w:lvlJc w:val="left"/>
+      <w:pPr>
+        <w:ind w:left="6480" w:hanging="360"/>
+      </w:pPr>
+      <w:rPr>
+        <w:rFonts w:ascii="Wingdings" w:hAnsi="Wingdings" w:hint="default"/>
+      </w:rPr>
     </w:lvl>
   </w:abstractNum>
   <w:num w:numId="1">
+    <w:abstractNumId w:val="0"/>
+  </w:num>
+  <w:num w:numId="2">
+    <w:abstractNumId w:val="5"/>
+  </w:num>
+  <w:num w:numId="3">
+    <w:abstractNumId w:val="8"/>
+  </w:num>
+  <w:num w:numId="4">
+    <w:abstractNumId w:val="4"/>
+  </w:num>
+  <w:num w:numId="5">
+    <w:abstractNumId w:val="3"/>
+  </w:num>
+  <w:num w:numId="6">
+    <w:abstractNumId w:val="6"/>
+  </w:num>
+  <w:num w:numId="7">
+    <w:abstractNumId w:val="7"/>
+  </w:num>
+  <w:num w:numId="8">
+    <w:abstractNumId w:val="2"/>
+  </w:num>
+  <w:num w:numId="9">
+    <w:abstractNumId w:val="9"/>
+  </w:num>
+  <w:num w:numId="10">
+    <w:abstractNumId w:val="10"/>
+  </w:num>
+  <w:num w:numId="11">
     <w:abstractNumId w:val="11"/>
   </w:num>
-  <w:num w:numId="2">
-    <w:abstractNumId w:val="17"/>
-  </w:num>
-  <w:num w:numId="3">
-    <w:abstractNumId w:val="17"/>
-    <w:lvlOverride w:ilvl="0">
-      <w:lvl w:ilvl="0">
-        <w:start w:val="1"/>
-        <w:numFmt w:val="decimal"/>
-        <w:lvlText w:val="%1."/>
-        <w:legacy w:legacy="1" w:legacySpace="0" w:legacyIndent="360"/>
-        <w:lvlJc w:val="left"/>
-        <w:pPr>
-          <w:ind w:left="360" w:hanging="360"/>
-        </w:pPr>
-      </w:lvl>
-    </w:lvlOverride>
-  </w:num>
-  <w:num w:numId="4">
-    <w:abstractNumId w:val="17"/>
-    <w:lvlOverride w:ilvl="0">
-      <w:lvl w:ilvl="0">
-        <w:start w:val="1"/>
-        <w:numFmt w:val="decimal"/>
-        <w:lvlText w:val="%1."/>
-        <w:legacy w:legacy="1" w:legacySpace="0" w:legacyIndent="360"/>
-        <w:lvlJc w:val="left"/>
-        <w:pPr>
-          <w:ind w:left="360" w:hanging="360"/>
-        </w:pPr>
-      </w:lvl>
-    </w:lvlOverride>
-  </w:num>
-  <w:num w:numId="5">
-    <w:abstractNumId w:val="17"/>
-    <w:lvlOverride w:ilvl="0">
-      <w:lvl w:ilvl="0">
-        <w:start w:val="1"/>
-        <w:numFmt w:val="decimal"/>
-        <w:lvlText w:val="%1."/>
-        <w:legacy w:legacy="1" w:legacySpace="0" w:legacyIndent="360"/>
-        <w:lvlJc w:val="left"/>
-        <w:pPr>
-          <w:ind w:left="360" w:hanging="360"/>
-        </w:pPr>
-      </w:lvl>
-    </w:lvlOverride>
-  </w:num>
-  <w:num w:numId="6">
-    <w:abstractNumId w:val="22"/>
-  </w:num>
-  <w:num w:numId="7">
-    <w:abstractNumId w:val="22"/>
-    <w:lvlOverride w:ilvl="0">
-      <w:lvl w:ilvl="0">
-        <w:start w:val="1"/>
-        <w:numFmt w:val="decimal"/>
-        <w:lvlText w:val="%1."/>
-        <w:legacy w:legacy="1" w:legacySpace="0" w:legacyIndent="360"/>
-        <w:lvlJc w:val="left"/>
-        <w:pPr>
-          <w:ind w:left="360" w:hanging="360"/>
-        </w:pPr>
-      </w:lvl>
-    </w:lvlOverride>
-  </w:num>
-  <w:num w:numId="8">
-    <w:abstractNumId w:val="22"/>
-    <w:lvlOverride w:ilvl="0">
-      <w:lvl w:ilvl="0">
-        <w:start w:val="1"/>
-        <w:numFmt w:val="decimal"/>
-        <w:lvlText w:val="%1."/>
-        <w:legacy w:legacy="1" w:legacySpace="0" w:legacyIndent="360"/>
-        <w:lvlJc w:val="left"/>
-        <w:pPr>
-          <w:ind w:left="360" w:hanging="360"/>
-        </w:pPr>
-      </w:lvl>
-    </w:lvlOverride>
-  </w:num>
-  <w:num w:numId="9">
-    <w:abstractNumId w:val="22"/>
-    <w:lvlOverride w:ilvl="0">
-      <w:lvl w:ilvl="0">
-        <w:start w:val="1"/>
-        <w:numFmt w:val="decimal"/>
-        <w:lvlText w:val="%1."/>
-        <w:legacy w:legacy="1" w:legacySpace="0" w:legacyIndent="360"/>
-        <w:lvlJc w:val="left"/>
-        <w:pPr>
-          <w:ind w:left="360" w:hanging="360"/>
-        </w:pPr>
-      </w:lvl>
-    </w:lvlOverride>
-  </w:num>
-  <w:num w:numId="10">
-    <w:abstractNumId w:val="22"/>
-    <w:lvlOverride w:ilvl="0">
-      <w:lvl w:ilvl="0">
-        <w:start w:val="1"/>
-        <w:numFmt w:val="decimal"/>
-        <w:lvlText w:val="%1."/>
-        <w:legacy w:legacy="1" w:legacySpace="0" w:legacyIndent="360"/>
-        <w:lvlJc w:val="left"/>
-        <w:pPr>
-          <w:ind w:left="360" w:hanging="360"/>
-        </w:pPr>
-      </w:lvl>
-    </w:lvlOverride>
-  </w:num>
-  <w:num w:numId="11">
-    <w:abstractNumId w:val="22"/>
-    <w:lvlOverride w:ilvl="0">
-      <w:lvl w:ilvl="0">
-        <w:start w:val="1"/>
-        <w:numFmt w:val="decimal"/>
-        <w:lvlText w:val="%1."/>
-        <w:legacy w:legacy="1" w:legacySpace="0" w:legacyIndent="360"/>
-        <w:lvlJc w:val="left"/>
-        <w:pPr>
-          <w:ind w:left="360" w:hanging="360"/>
-        </w:pPr>
-      </w:lvl>
-    </w:lvlOverride>
-  </w:num>
   <w:num w:numId="12">
-    <w:abstractNumId w:val="19"/>
-  </w:num>
-  <w:num w:numId="13">
-    <w:abstractNumId w:val="14"/>
-  </w:num>
-  <w:num w:numId="14">
-    <w:abstractNumId w:val="26"/>
-  </w:num>
-  <w:num w:numId="15">
-    <w:abstractNumId w:val="24"/>
-  </w:num>
-  <w:num w:numId="16">
-    <w:abstractNumId w:val="32"/>
-  </w:num>
-  <w:num w:numId="17">
-    <w:abstractNumId w:val="16"/>
-  </w:num>
-  <w:num w:numId="18">
-    <w:abstractNumId w:val="15"/>
-  </w:num>
-  <w:num w:numId="19">
-    <w:abstractNumId w:val="27"/>
-  </w:num>
-  <w:num w:numId="20">
-    <w:abstractNumId w:val="20"/>
-  </w:num>
-  <w:num w:numId="21">
-    <w:abstractNumId w:val="11"/>
-    <w:lvlOverride w:ilvl="0">
-      <w:startOverride w:val="1"/>
-    </w:lvlOverride>
-    <w:lvlOverride w:ilvl="1">
-      <w:startOverride w:val="1"/>
-    </w:lvlOverride>
-    <w:lvlOverride w:ilvl="2">
-      <w:startOverride w:val="1"/>
-    </w:lvlOverride>
-    <w:lvlOverride w:ilvl="3">
-      <w:startOverride w:val="1"/>
-    </w:lvlOverride>
-    <w:lvlOverride w:ilvl="4">
-      <w:startOverride w:val="1"/>
-    </w:lvlOverride>
-    <w:lvlOverride w:ilvl="5">
-      <w:startOverride w:val="1"/>
-    </w:lvlOverride>
-    <w:lvlOverride w:ilvl="6">
-      <w:startOverride w:val="1"/>
-    </w:lvlOverride>
-    <w:lvlOverride w:ilvl="7">
-      <w:startOverride w:val="1"/>
-    </w:lvlOverride>
-    <w:lvlOverride w:ilvl="8">
-      <w:startOverride w:val="1"/>
-    </w:lvlOverride>
-  </w:num>
-  <w:num w:numId="22">
-    <w:abstractNumId w:val="31"/>
-  </w:num>
-  <w:num w:numId="23">
-    <w:abstractNumId w:val="30"/>
-  </w:num>
-  <w:num w:numId="24">
-    <w:abstractNumId w:val="23"/>
-  </w:num>
-  <w:num w:numId="25">
-    <w:abstractNumId w:val="29"/>
-  </w:num>
-  <w:num w:numId="26">
-    <w:abstractNumId w:val="12"/>
-  </w:num>
-  <w:num w:numId="27">
-    <w:abstractNumId w:val="28"/>
-  </w:num>
-  <w:num w:numId="28">
-    <w:abstractNumId w:val="18"/>
-  </w:num>
-  <w:num w:numId="29">
-    <w:abstractNumId w:val="21"/>
-  </w:num>
-  <w:num w:numId="30">
-    <w:abstractNumId w:val="10"/>
-  </w:num>
-  <w:num w:numId="31">
-    <w:abstractNumId w:val="8"/>
-  </w:num>
-  <w:num w:numId="32">
-    <w:abstractNumId w:val="7"/>
-  </w:num>
-  <w:num w:numId="33">
-    <w:abstractNumId w:val="6"/>
-  </w:num>
-  <w:num w:numId="34">
-    <w:abstractNumId w:val="5"/>
-  </w:num>
-  <w:num w:numId="35">
-    <w:abstractNumId w:val="9"/>
-  </w:num>
-  <w:num w:numId="36">
-    <w:abstractNumId w:val="4"/>
-  </w:num>
-  <w:num w:numId="37">
-    <w:abstractNumId w:val="3"/>
-  </w:num>
-  <w:num w:numId="38">
-    <w:abstractNumId w:val="2"/>
-  </w:num>
-  <w:num w:numId="39">
     <w:abstractNumId w:val="1"/>
   </w:num>
-  <w:num w:numId="40">
-    <w:abstractNumId w:val="0"/>
-  </w:num>
-  <w:num w:numId="41">
-    <w:abstractNumId w:val="25"/>
-  </w:num>
-  <w:num w:numId="42">
-    <w:abstractNumId w:val="13"/>
-  </w:num>
+  <w:numIdMacAtCleanup w:val="12"/>
 </w:numbering>
 </file>
 
@@ -4013,7 +5069,7 @@
     <w:basedOn w:val="Normale"/>
     <w:pPr>
       <w:numPr>
-        <w:numId w:val="12"/>
+        <w:numId w:val="2"/>
       </w:numPr>
       <w:jc w:val="both"/>
     </w:pPr>
@@ -4778,7 +5834,7 @@
 </file>
 
 <file path=customXml/itemProps1.xml><?xml version="1.0" encoding="utf-8"?>
-<ds:datastoreItem xmlns:ds="http://schemas.openxmlformats.org/officeDocument/2006/customXml" ds:itemID="{A4539C28-60B9-4931-B79E-08DC45690A5F}">
+<ds:datastoreItem xmlns:ds="http://schemas.openxmlformats.org/officeDocument/2006/customXml" ds:itemID="{63186DA9-C462-4342-9930-1E7297185F3C}">
   <ds:schemaRefs>
     <ds:schemaRef ds:uri="http://schemas.openxmlformats.org/officeDocument/2006/bibliography"/>
   </ds:schemaRefs>

</xml_diff>

<commit_message>
report close to the end
</commit_message>
<xml_diff>
--- a/FrancescoFrassineti_Report.docx
+++ b/FrancescoFrassineti_Report.docx
@@ -5,6 +5,7 @@
     <w:p>
       <w:pPr>
         <w:pStyle w:val="Text"/>
+        <w:spacing w:line="240" w:lineRule="auto"/>
         <w:ind w:firstLine="0"/>
         <w:rPr>
           <w:sz w:val="18"/>
@@ -93,22 +94,68 @@
       </w:r>
       <w:bookmarkStart w:id="0" w:name="PointTmp"/>
       <w:r>
-        <w:t>In this paper I iterate o the work done on the Fruit</w:t>
+        <w:t>In this paper I iterate o the work done</w:t>
+      </w:r>
+      <w:r>
+        <w:t xml:space="preserve"> by </w:t>
+      </w:r>
+      <w:proofErr w:type="spellStart"/>
+      <w:r>
+        <w:rPr>
+          <w:i/>
+          <w:iCs/>
+        </w:rPr>
+        <w:t>Mureșan</w:t>
+      </w:r>
+      <w:proofErr w:type="spellEnd"/>
+      <w:r>
+        <w:rPr>
+          <w:i/>
+          <w:iCs/>
+        </w:rPr>
+        <w:t xml:space="preserve">, H., &amp; </w:t>
+      </w:r>
+      <w:proofErr w:type="spellStart"/>
+      <w:r>
+        <w:rPr>
+          <w:i/>
+          <w:iCs/>
+        </w:rPr>
+        <w:t>Oltean</w:t>
+      </w:r>
+      <w:proofErr w:type="spellEnd"/>
+      <w:r>
+        <w:rPr>
+          <w:i/>
+          <w:iCs/>
+        </w:rPr>
+        <w:t>, M. (2018)</w:t>
+      </w:r>
+      <w:r>
+        <w:t xml:space="preserve"> on the Fruit</w:t>
       </w:r>
       <w:r>
         <w:t>-</w:t>
       </w:r>
       <w:r>
-        <w:t xml:space="preserve">360 dataset available on Kaggle </w:t>
-      </w:r>
-      <w:r>
-        <w:rPr>
-          <w:highlight w:val="magenta"/>
-        </w:rPr>
-        <w:t>()</w:t>
-      </w:r>
-      <w:r>
-        <w:t xml:space="preserve"> to create a classifier of fruit and vegetables using convolutional </w:t>
+        <w:t xml:space="preserve">360 dataset available </w:t>
+      </w:r>
+      <w:r>
+        <w:t xml:space="preserve">at </w:t>
+      </w:r>
+      <w:hyperlink r:id="rId9" w:history="1">
+        <w:r>
+          <w:rPr>
+            <w:rStyle w:val="Collegamentoipertestuale"/>
+          </w:rPr>
+          <w:t>https://www.kaggle.com/moltean/fruits</w:t>
+        </w:r>
+      </w:hyperlink>
+      <w:r>
+        <w:t xml:space="preserve"> </w:t>
+      </w:r>
+      <w:r>
+        <w:t xml:space="preserve">to create a classifier of fruit and vegetables using convolutional </w:t>
       </w:r>
       <w:r>
         <w:t>neural</w:t>
@@ -182,7 +229,7 @@
         <w:pStyle w:val="Text"/>
         <w:keepNext/>
         <w:framePr w:dropCap="drop" w:lines="2" w:wrap="auto" w:vAnchor="text" w:hAnchor="text"/>
-        <w:spacing w:line="480" w:lineRule="exact"/>
+        <w:spacing w:line="240" w:lineRule="auto"/>
         <w:ind w:firstLine="0"/>
         <w:rPr>
           <w:smallCaps/>
@@ -203,6 +250,7 @@
     <w:p>
       <w:pPr>
         <w:pStyle w:val="Text"/>
+        <w:spacing w:line="240" w:lineRule="auto"/>
         <w:ind w:firstLine="0"/>
       </w:pPr>
       <w:r>
@@ -217,12 +265,14 @@
       <w:r>
         <w:t xml:space="preserve">dataset used in this project is called Fruit-360 and can be downloaded from </w:t>
       </w:r>
-      <w:r>
-        <w:rPr>
-          <w:highlight w:val="magenta"/>
-        </w:rPr>
-        <w:t>the addresses pointed by references</w:t>
-      </w:r>
+      <w:hyperlink r:id="rId10" w:history="1">
+        <w:r>
+          <w:rPr>
+            <w:rStyle w:val="Collegamentoipertestuale"/>
+          </w:rPr>
+          <w:t>www.kaggle.com/moltean/fruits</w:t>
+        </w:r>
+      </w:hyperlink>
       <w:r>
         <w:t xml:space="preserve">. Currently, the dataset contains </w:t>
       </w:r>
@@ -274,21 +324,53 @@
       </w:r>
       <w:bookmarkEnd w:id="1"/>
       <w:r>
-        <w:t>, only 82213 images of 120 fruits and vegetables were available. The authors invite the reader to access the latest version of the dataset from the above indicated addresses.</w:t>
+        <w:t>, only 82213 images of 120 fruits and vegetables were available. The authors invite the reader to access the latest version of the dataset from the address</w:t>
+      </w:r>
+      <w:r>
+        <w:t xml:space="preserve"> indicated above</w:t>
+      </w:r>
+      <w:r>
+        <w:t>.</w:t>
       </w:r>
     </w:p>
     <w:p>
       <w:pPr>
         <w:pStyle w:val="Text"/>
+        <w:spacing w:line="240" w:lineRule="auto"/>
         <w:ind w:firstLine="0"/>
       </w:pPr>
       <w:r>
-        <w:t>The images were obtained by filming the fruits while they are rotated by a motor and then extracting the frames. A white sheet of paper was placed behind the fruits as background. Further work has been put to make sure the background was independent of the lighting conditions. Finally, fruits were scaled to fit a 100x100 pixels image. Each image contains one and only one fruit.</w:t>
+        <w:t xml:space="preserve">The images were obtained by filming fruits </w:t>
+      </w:r>
+      <w:r>
+        <w:t xml:space="preserve">and vegetables </w:t>
+      </w:r>
+      <w:r>
+        <w:t xml:space="preserve">while they </w:t>
+      </w:r>
+      <w:r>
+        <w:t xml:space="preserve">were being </w:t>
+      </w:r>
+      <w:r>
+        <w:t xml:space="preserve">rotated by a motor and </w:t>
+      </w:r>
+      <w:r>
+        <w:t>by</w:t>
+      </w:r>
+      <w:r>
+        <w:t xml:space="preserve"> extracting the frames</w:t>
+      </w:r>
+      <w:r>
+        <w:t xml:space="preserve"> afterwards</w:t>
+      </w:r>
+      <w:r>
+        <w:t>. A white sheet of paper was placed behind the fruits as background. Further work has been put to make sure the background was independent of the lighting conditions. Finally, fruits were scaled to fit a 100x100 pixels image. Each image contains one and only one fruit.</w:t>
       </w:r>
     </w:p>
     <w:p>
       <w:pPr>
         <w:pStyle w:val="Text"/>
+        <w:spacing w:line="240" w:lineRule="auto"/>
         <w:ind w:firstLine="0"/>
       </w:pPr>
       <w:r>
@@ -332,6 +414,7 @@
           <w:ilvl w:val="0"/>
           <w:numId w:val="3"/>
         </w:numPr>
+        <w:spacing w:line="240" w:lineRule="auto"/>
       </w:pPr>
       <w:r>
         <w:t>Images</w:t>
@@ -344,6 +427,7 @@
           <w:ilvl w:val="1"/>
           <w:numId w:val="3"/>
         </w:numPr>
+        <w:spacing w:line="240" w:lineRule="auto"/>
       </w:pPr>
       <w:r>
         <w:t>Training</w:t>
@@ -356,6 +440,7 @@
           <w:ilvl w:val="2"/>
           <w:numId w:val="3"/>
         </w:numPr>
+        <w:spacing w:line="240" w:lineRule="auto"/>
       </w:pPr>
       <w:r>
         <w:t>Apple Braeburn</w:t>
@@ -368,6 +453,7 @@
           <w:ilvl w:val="2"/>
           <w:numId w:val="3"/>
         </w:numPr>
+        <w:spacing w:line="240" w:lineRule="auto"/>
       </w:pPr>
       <w:r>
         <w:t>Apple Crimson Snow</w:t>
@@ -380,6 +466,7 @@
           <w:ilvl w:val="2"/>
           <w:numId w:val="3"/>
         </w:numPr>
+        <w:spacing w:line="240" w:lineRule="auto"/>
       </w:pPr>
       <w:r>
         <w:t>…</w:t>
@@ -392,6 +479,7 @@
           <w:ilvl w:val="2"/>
           <w:numId w:val="3"/>
         </w:numPr>
+        <w:spacing w:line="240" w:lineRule="auto"/>
       </w:pPr>
       <w:r>
         <w:t>Watermelon</w:t>
@@ -404,6 +492,7 @@
           <w:ilvl w:val="1"/>
           <w:numId w:val="3"/>
         </w:numPr>
+        <w:spacing w:line="240" w:lineRule="auto"/>
       </w:pPr>
       <w:r>
         <w:t>Test</w:t>
@@ -416,6 +505,7 @@
           <w:ilvl w:val="2"/>
           <w:numId w:val="3"/>
         </w:numPr>
+        <w:spacing w:line="240" w:lineRule="auto"/>
       </w:pPr>
       <w:r>
         <w:t>Apple Braeburn</w:t>
@@ -428,6 +518,7 @@
           <w:ilvl w:val="2"/>
           <w:numId w:val="3"/>
         </w:numPr>
+        <w:spacing w:line="240" w:lineRule="auto"/>
       </w:pPr>
       <w:r>
         <w:t>Apple Crimson Snow</w:t>
@@ -440,6 +531,7 @@
           <w:ilvl w:val="2"/>
           <w:numId w:val="3"/>
         </w:numPr>
+        <w:spacing w:line="240" w:lineRule="auto"/>
       </w:pPr>
       <w:r>
         <w:t>…</w:t>
@@ -452,6 +544,7 @@
           <w:ilvl w:val="2"/>
           <w:numId w:val="3"/>
         </w:numPr>
+        <w:spacing w:line="240" w:lineRule="auto"/>
       </w:pPr>
       <w:r>
         <w:t>Watermelon</w:t>
@@ -459,6 +552,16 @@
     </w:p>
     <w:p>
       <w:pPr>
+        <w:pStyle w:val="Text"/>
+        <w:numPr>
+          <w:ilvl w:val="0"/>
+          <w:numId w:val="3"/>
+        </w:numPr>
+        <w:spacing w:line="240" w:lineRule="auto"/>
+      </w:pPr>
+    </w:p>
+    <w:p>
+      <w:pPr>
         <w:pStyle w:val="Titolo2"/>
       </w:pPr>
       <w:r>
@@ -485,185 +588,218 @@
         <w:t>starting from good quality data so that I could focus on the implementation, tuning and training of the machine learning model</w:t>
       </w:r>
       <w:r>
+        <w:t>s</w:t>
+      </w:r>
+      <w:r>
         <w:t xml:space="preserve">. Specifically, I wanted to work </w:t>
       </w:r>
       <w:r>
         <w:t xml:space="preserve">on </w:t>
       </w:r>
-      <w:commentRangeStart w:id="2"/>
       <w:r>
         <w:t>Convolutional Neural Networks</w:t>
       </w:r>
-      <w:commentRangeEnd w:id="2"/>
+      <w:r>
+        <w:t xml:space="preserve"> (CNNs)</w:t>
+      </w:r>
+      <w:r>
+        <w:t xml:space="preserve"> </w:t>
+      </w:r>
+      <w:r>
+        <w:t xml:space="preserve">as </w:t>
+      </w:r>
+      <w:r>
+        <w:t xml:space="preserve">they currently </w:t>
+      </w:r>
+      <w:r>
+        <w:t xml:space="preserve">are </w:t>
+      </w:r>
+      <w:r>
+        <w:t>the state-of-the-art classes of algorithms for image classification and detection.</w:t>
+      </w:r>
+      <w:r>
+        <w:t xml:space="preserve"> I also wanted to experiment with transfer learning, so I decided to train a network from scratch and compare it to a network that I could train from a pre-trained lightweight model such as </w:t>
+      </w:r>
+      <w:proofErr w:type="spellStart"/>
+      <w:r>
+        <w:t>MobileNet</w:t>
+      </w:r>
+      <w:proofErr w:type="spellEnd"/>
+      <w:r>
+        <w:t xml:space="preserve"> V2. I chose </w:t>
+      </w:r>
+      <w:proofErr w:type="spellStart"/>
+      <w:r>
+        <w:t>MobileNet</w:t>
+      </w:r>
+      <w:proofErr w:type="spellEnd"/>
+      <w:r>
+        <w:t xml:space="preserve"> V2 for its small size yet good performance, as I wanted my models to be small enough to work on mobile devices. Lastly, I decided to work on this dataset because, by reading </w:t>
+      </w:r>
+      <w:proofErr w:type="spellStart"/>
+      <w:r>
+        <w:rPr>
+          <w:i/>
+          <w:iCs/>
+        </w:rPr>
+        <w:t>Mureșan</w:t>
+      </w:r>
+      <w:proofErr w:type="spellEnd"/>
+      <w:r>
+        <w:rPr>
+          <w:i/>
+          <w:iCs/>
+        </w:rPr>
+        <w:t xml:space="preserve">, H., &amp; </w:t>
+      </w:r>
+      <w:proofErr w:type="spellStart"/>
+      <w:r>
+        <w:rPr>
+          <w:i/>
+          <w:iCs/>
+        </w:rPr>
+        <w:t>Oltean</w:t>
+      </w:r>
+      <w:proofErr w:type="spellEnd"/>
+      <w:r>
+        <w:rPr>
+          <w:i/>
+          <w:iCs/>
+        </w:rPr>
+        <w:t>, M. (2018)</w:t>
+      </w:r>
+      <w:r>
+        <w:t xml:space="preserve">, I realized that the authors did not use certain techniques in their model architecture that are </w:t>
+      </w:r>
+      <w:r>
+        <w:t>recognized as useful</w:t>
+      </w:r>
+      <w:r>
+        <w:t xml:space="preserve"> to improve generalization, so I wanted to see if</w:t>
+      </w:r>
+      <w:r>
+        <w:t>,</w:t>
+      </w:r>
+      <w:r>
+        <w:t xml:space="preserve"> by introducing them</w:t>
+      </w:r>
+      <w:r>
+        <w:t>,</w:t>
+      </w:r>
+      <w:r>
+        <w:t xml:space="preserve"> there would be improvements in the performance of the classifiers. Specifically, I’m referring to adding Dropout layers between each couple of consecutive fully connected layers.</w:t>
+      </w:r>
+      <w:bookmarkStart w:id="2" w:name="_GoBack"/>
+      <w:bookmarkEnd w:id="2"/>
+    </w:p>
+    <w:p>
+      <w:r>
+        <w:t xml:space="preserve">My work </w:t>
+      </w:r>
+      <w:r>
+        <w:t>may</w:t>
+      </w:r>
+      <w:r>
+        <w:t xml:space="preserve"> be applied across multiple domains. For example, </w:t>
+      </w:r>
+      <w:r>
+        <w:t xml:space="preserve">the trained models could be inserted into a portable device to be used </w:t>
+      </w:r>
+      <w:r>
+        <w:t xml:space="preserve">by visually impaired people to get help to recognize </w:t>
+      </w:r>
+      <w:r>
+        <w:t>between different fruits and vegetables</w:t>
+      </w:r>
+      <w:r>
+        <w:t xml:space="preserve">. It may also be applied to autonomous fruit harvesting in </w:t>
+      </w:r>
+      <w:r>
+        <w:t>greenhouses or to the identification of out of place items in the aisles of stores.</w:t>
+      </w:r>
+    </w:p>
+    <w:p>
+      <w:pPr>
+        <w:pStyle w:val="Titolo1"/>
+      </w:pPr>
+      <w:r>
+        <w:t>Theory</w:t>
+      </w:r>
+    </w:p>
+    <w:p>
+      <w:r>
+        <w:t xml:space="preserve">In this section I will briefly explain the key aspects of the theory used to back my work. For the sake of brevity, I will </w:t>
+      </w:r>
+      <w:r>
+        <w:t>try to</w:t>
+      </w:r>
+      <w:r>
+        <w:t xml:space="preserve"> focus on the aspects of deep learning that are related to CNNs and image </w:t>
+      </w:r>
+      <w:r>
+        <w:t>classification.</w:t>
+      </w:r>
+    </w:p>
+    <w:p>
+      <w:pPr>
+        <w:pStyle w:val="Titolo2"/>
+      </w:pPr>
+      <w:r>
+        <w:t>Convolutional Neural Networks</w:t>
+      </w:r>
+    </w:p>
+    <w:p>
+      <w:r>
+        <w:t xml:space="preserve">Convolutional Neural Networks are a specialized kind of neural network for processing data with a grid-like topology </w:t>
+      </w:r>
+      <w:commentRangeStart w:id="3"/>
+      <w:r>
+        <w:t>(Goodfellow</w:t>
+      </w:r>
+      <w:r>
+        <w:t xml:space="preserve">, </w:t>
+      </w:r>
+      <w:proofErr w:type="spellStart"/>
+      <w:r>
+        <w:t>Bengio</w:t>
+      </w:r>
+      <w:proofErr w:type="spellEnd"/>
+      <w:r>
+        <w:t>, &amp; Courville, A. (2016</w:t>
+      </w:r>
+      <w:r>
+        <w:t>))</w:t>
+      </w:r>
+      <w:r>
+        <w:t>.</w:t>
+      </w:r>
+      <w:commentRangeEnd w:id="3"/>
       <w:r>
         <w:rPr>
           <w:rStyle w:val="Rimandocommento"/>
         </w:rPr>
-        <w:commentReference w:id="2"/>
-      </w:r>
-      <w:r>
-        <w:t xml:space="preserve"> (CNNs)</w:t>
-      </w:r>
-      <w:r>
-        <w:t xml:space="preserve"> </w:t>
-      </w:r>
-      <w:r>
-        <w:t xml:space="preserve">as </w:t>
-      </w:r>
-      <w:r>
-        <w:t xml:space="preserve">they currently </w:t>
-      </w:r>
-      <w:r>
-        <w:t xml:space="preserve">are </w:t>
-      </w:r>
-      <w:r>
-        <w:t>the state-of-the-art classes of algorithms for image classification and detection.</w:t>
-      </w:r>
-      <w:r>
-        <w:t xml:space="preserve"> I also wanted to experiment with transfer learning, so I decided to train a network from scratch and compare it to a network that I could train from a pre-trained lightweight model such as </w:t>
-      </w:r>
-      <w:proofErr w:type="spellStart"/>
-      <w:r>
-        <w:t>MobileNet</w:t>
-      </w:r>
-      <w:proofErr w:type="spellEnd"/>
-      <w:r>
-        <w:t xml:space="preserve"> V2. I chose </w:t>
-      </w:r>
-      <w:proofErr w:type="spellStart"/>
-      <w:r>
-        <w:t>MobileNet</w:t>
-      </w:r>
-      <w:proofErr w:type="spellEnd"/>
-      <w:r>
-        <w:t xml:space="preserve"> V2 for its small size yet good performance, as I wanted my models to be small enough to work on mobile devices. Lastly, I decided to work on this dataset because, by reading </w:t>
-      </w:r>
-      <w:proofErr w:type="spellStart"/>
-      <w:r>
-        <w:rPr>
-          <w:i/>
-          <w:iCs/>
-        </w:rPr>
-        <w:t>Mureșan</w:t>
-      </w:r>
-      <w:proofErr w:type="spellEnd"/>
-      <w:r>
-        <w:rPr>
-          <w:i/>
-          <w:iCs/>
-        </w:rPr>
-        <w:t xml:space="preserve">, H., &amp; </w:t>
-      </w:r>
-      <w:proofErr w:type="spellStart"/>
-      <w:r>
-        <w:rPr>
-          <w:i/>
-          <w:iCs/>
-        </w:rPr>
-        <w:t>Oltean</w:t>
-      </w:r>
-      <w:proofErr w:type="spellEnd"/>
-      <w:r>
-        <w:rPr>
-          <w:i/>
-          <w:iCs/>
-        </w:rPr>
-        <w:t>, M. (2018)</w:t>
-      </w:r>
-      <w:r>
-        <w:t>, I realized that the authors did not use certain techniques in their model architecture that are known to improve generalization, so I wanted to see if by introducing them there would be improvements in the performance of the classifiers. Specifically, I’m referring to adding Dropout layers between each couple of consecutive fully connected layers.</w:t>
-      </w:r>
-    </w:p>
-    <w:p>
-      <w:r>
-        <w:t xml:space="preserve">My work </w:t>
-      </w:r>
-      <w:r>
-        <w:t>may</w:t>
-      </w:r>
-      <w:r>
-        <w:t xml:space="preserve"> be applied across multiple domains. For example, </w:t>
-      </w:r>
-      <w:r>
-        <w:t xml:space="preserve">the trained models could be inserted into a portable device to be used </w:t>
-      </w:r>
-      <w:r>
-        <w:t xml:space="preserve">by visually impaired people to get help to recognize </w:t>
-      </w:r>
-      <w:r>
-        <w:t>between different fruits and vegetables</w:t>
-      </w:r>
-      <w:r>
-        <w:t xml:space="preserve">. It may also be applied to autonomous fruit harvesting in </w:t>
-      </w:r>
-      <w:r>
-        <w:t>greenhouses or to the identification of out of place items in the aisles of stores.</w:t>
-      </w:r>
-    </w:p>
-    <w:p>
-      <w:pPr>
-        <w:pStyle w:val="Titolo1"/>
-      </w:pPr>
-      <w:r>
-        <w:t>Theory</w:t>
-      </w:r>
-    </w:p>
-    <w:p>
-      <w:r>
-        <w:t xml:space="preserve">In this section I will briefly explain the key aspects of the theory used to back my work. For the sake of brevity, I will </w:t>
-      </w:r>
-      <w:r>
-        <w:t>try to</w:t>
-      </w:r>
-      <w:r>
-        <w:t xml:space="preserve"> focus on the aspects of deep learning that are related to CNNs and image </w:t>
-      </w:r>
-      <w:r>
-        <w:t>classification.</w:t>
-      </w:r>
-    </w:p>
-    <w:p>
-      <w:pPr>
-        <w:pStyle w:val="Titolo2"/>
-      </w:pPr>
-      <w:r>
-        <w:t>Convolutional Neural Networks</w:t>
-      </w:r>
-    </w:p>
-    <w:p>
-      <w:r>
-        <w:t xml:space="preserve">Convolutional Neural Networks are a specialized kind of neural network for processing data with a grid-like topology </w:t>
-      </w:r>
-      <w:commentRangeStart w:id="3"/>
-      <w:r>
-        <w:rPr>
-          <w:highlight w:val="magenta"/>
-        </w:rPr>
-        <w:t xml:space="preserve">(Goodfellow, I., </w:t>
-      </w:r>
-      <w:proofErr w:type="spellStart"/>
-      <w:r>
-        <w:rPr>
-          <w:highlight w:val="magenta"/>
-        </w:rPr>
-        <w:t>Bengio</w:t>
-      </w:r>
-      <w:proofErr w:type="spellEnd"/>
-      <w:r>
-        <w:rPr>
-          <w:highlight w:val="magenta"/>
-        </w:rPr>
-        <w:t>, Y., &amp; Courville, A. (2016). Deep learning. MIT press.).</w:t>
-      </w:r>
-      <w:commentRangeEnd w:id="3"/>
-      <w:r>
-        <w:rPr>
-          <w:rStyle w:val="Rimandocommento"/>
-        </w:rPr>
         <w:commentReference w:id="3"/>
       </w:r>
       <w:r>
-        <w:t xml:space="preserve"> The most common application on CNNs is image classification and detection. Typical CNN architectures follow the following pattern:</w:t>
+        <w:t xml:space="preserve"> The most common application</w:t>
+      </w:r>
+      <w:r>
+        <w:t>s</w:t>
+      </w:r>
+      <w:r>
+        <w:t xml:space="preserve"> o</w:t>
+      </w:r>
+      <w:r>
+        <w:t>f</w:t>
+      </w:r>
+      <w:r>
+        <w:t xml:space="preserve"> CNNs </w:t>
+      </w:r>
+      <w:r>
+        <w:t>are</w:t>
+      </w:r>
+      <w:r>
+        <w:t xml:space="preserve"> image classification and detection. Typical CNN architectures follow the following pattern:</w:t>
       </w:r>
     </w:p>
     <w:p>
@@ -686,15 +822,13 @@
       <w:proofErr w:type="spellStart"/>
       <w:r>
         <w:rPr>
-          <w:color w:val="7030A0"/>
+          <w:i/>
+          <w:iCs/>
         </w:rPr>
         <w:t>ReLU</w:t>
       </w:r>
       <w:proofErr w:type="spellEnd"/>
       <w:r>
-        <w:rPr>
-          <w:color w:val="7030A0"/>
-        </w:rPr>
         <w:t xml:space="preserve"> </w:t>
       </w:r>
       <w:r>
@@ -743,16 +877,13 @@
         <w:pStyle w:val="Titolo3"/>
       </w:pPr>
       <w:r>
+        <w:lastRenderedPageBreak/>
         <w:t>Convolutional Layer</w:t>
       </w:r>
     </w:p>
     <w:p>
       <w:r>
-        <w:t xml:space="preserve">Convolutional Layers are named after the convolution operation. A convolutional layer consists of groups of neurons </w:t>
-      </w:r>
-      <w:r>
-        <w:lastRenderedPageBreak/>
-        <w:t>that make up kernels. The kernels have a small size and they slide across the width and height of the input, extract high level features and produce a 2-dimensional activation map to be used as the input of the following layer.</w:t>
+        <w:t>Convolutional Layers are named after the convolution operation. A convolutional layer consists of groups of neurons that make up kernels. The kernels have a small size and they slide across the width and height of the input, extract high level features and produce a 2-dimensional activation map to be used as the input of the following layer.</w:t>
       </w:r>
     </w:p>
     <w:p>
@@ -835,6 +966,183 @@
         <w:pStyle w:val="Titolo2"/>
       </w:pPr>
       <w:r>
+        <w:t>Rectified Linear Unit (</w:t>
+      </w:r>
+      <w:proofErr w:type="spellStart"/>
+      <w:r>
+        <w:t>ReLU</w:t>
+      </w:r>
+      <w:proofErr w:type="spellEnd"/>
+      <w:r>
+        <w:t>)</w:t>
+      </w:r>
+    </w:p>
+    <w:p>
+      <w:r>
+        <w:t>The Rectified Linear Unit is an activation function defined as</w:t>
+      </w:r>
+    </w:p>
+    <w:p>
+      <m:oMath>
+        <m:r>
+          <w:rPr>
+            <w:rFonts w:ascii="Cambria Math" w:hAnsi="Cambria Math"/>
+          </w:rPr>
+          <m:t>f</m:t>
+        </m:r>
+        <m:d>
+          <m:dPr>
+            <m:ctrlPr>
+              <w:rPr>
+                <w:rFonts w:ascii="Cambria Math" w:hAnsi="Cambria Math"/>
+                <w:i/>
+              </w:rPr>
+            </m:ctrlPr>
+          </m:dPr>
+          <m:e>
+            <m:r>
+              <w:rPr>
+                <w:rFonts w:ascii="Cambria Math" w:hAnsi="Cambria Math"/>
+              </w:rPr>
+              <m:t>x</m:t>
+            </m:r>
+          </m:e>
+        </m:d>
+        <m:r>
+          <w:rPr>
+            <w:rFonts w:ascii="Cambria Math" w:hAnsi="Cambria Math"/>
+          </w:rPr>
+          <m:t>=</m:t>
+        </m:r>
+        <m:sSup>
+          <m:sSupPr>
+            <m:ctrlPr>
+              <w:rPr>
+                <w:rFonts w:ascii="Cambria Math" w:hAnsi="Cambria Math"/>
+                <w:i/>
+              </w:rPr>
+            </m:ctrlPr>
+          </m:sSupPr>
+          <m:e>
+            <m:r>
+              <w:rPr>
+                <w:rFonts w:ascii="Cambria Math" w:hAnsi="Cambria Math"/>
+              </w:rPr>
+              <m:t>x</m:t>
+            </m:r>
+          </m:e>
+          <m:sup>
+            <m:r>
+              <w:rPr>
+                <w:rFonts w:ascii="Cambria Math" w:hAnsi="Cambria Math"/>
+              </w:rPr>
+              <m:t>+</m:t>
+            </m:r>
+          </m:sup>
+        </m:sSup>
+        <m:r>
+          <w:rPr>
+            <w:rFonts w:ascii="Cambria Math" w:hAnsi="Cambria Math"/>
+          </w:rPr>
+          <m:t>=</m:t>
+        </m:r>
+        <m:r>
+          <m:rPr>
+            <m:sty m:val="p"/>
+          </m:rPr>
+          <w:rPr>
+            <w:rFonts w:ascii="Cambria Math" w:hAnsi="Cambria Math"/>
+          </w:rPr>
+          <m:t>max⁡</m:t>
+        </m:r>
+        <m:r>
+          <w:rPr>
+            <w:rFonts w:ascii="Cambria Math" w:hAnsi="Cambria Math"/>
+          </w:rPr>
+          <m:t>(0,x)</m:t>
+        </m:r>
+      </m:oMath>
+      <w:r>
+        <w:t xml:space="preserve">. Compared to </w:t>
+      </w:r>
+      <w:r>
+        <w:rPr>
+          <w:i/>
+          <w:iCs/>
+        </w:rPr>
+        <w:t>sigmoid</w:t>
+      </w:r>
+      <w:r>
+        <w:t xml:space="preserve"> and other activation functions, </w:t>
+      </w:r>
+      <w:proofErr w:type="spellStart"/>
+      <w:r>
+        <w:rPr>
+          <w:i/>
+          <w:iCs/>
+        </w:rPr>
+        <w:t>ReLU</w:t>
+      </w:r>
+      <w:proofErr w:type="spellEnd"/>
+      <w:r>
+        <w:t xml:space="preserve"> is demonstrated to be enable better training of deep neural network (</w:t>
+      </w:r>
+      <w:commentRangeStart w:id="4"/>
+      <w:proofErr w:type="spellStart"/>
+      <w:r>
+        <w:t>Glorot</w:t>
+      </w:r>
+      <w:proofErr w:type="spellEnd"/>
+      <w:r>
+        <w:t>,</w:t>
+      </w:r>
+      <w:r>
+        <w:t xml:space="preserve"> </w:t>
+      </w:r>
+      <w:proofErr w:type="spellStart"/>
+      <w:r>
+        <w:t>Bordes</w:t>
+      </w:r>
+      <w:proofErr w:type="spellEnd"/>
+      <w:r>
+        <w:t xml:space="preserve">, &amp; </w:t>
+      </w:r>
+      <w:proofErr w:type="spellStart"/>
+      <w:r>
+        <w:t>Bengio</w:t>
+      </w:r>
+      <w:proofErr w:type="spellEnd"/>
+      <w:r>
+        <w:t xml:space="preserve"> </w:t>
+      </w:r>
+      <w:r>
+        <w:t>(2011</w:t>
+      </w:r>
+      <w:r>
+        <w:t>)</w:t>
+      </w:r>
+      <w:commentRangeEnd w:id="4"/>
+      <w:r>
+        <w:rPr>
+          <w:rStyle w:val="Rimandocommento"/>
+        </w:rPr>
+        <w:commentReference w:id="4"/>
+      </w:r>
+      <w:r>
+        <w:t>)</w:t>
+      </w:r>
+      <w:r>
+        <w:t xml:space="preserve"> and it’s the activation function of choice for the hidden layers of CNNs</w:t>
+      </w:r>
+      <w:r>
+        <w:t xml:space="preserve">. </w:t>
+      </w:r>
+    </w:p>
+    <w:p>
+      <w:pPr>
+        <w:pStyle w:val="Titolo2"/>
+      </w:pPr>
+      <w:r>
         <w:t>Dropout</w:t>
       </w:r>
     </w:p>
@@ -847,7 +1155,7 @@
       <w:r>
         <w:t xml:space="preserve">Overfitting is a very common problem when training a classifier and </w:t>
       </w:r>
-      <w:commentRangeStart w:id="4"/>
+      <w:commentRangeStart w:id="5"/>
       <w:r>
         <w:rPr>
           <w:i/>
@@ -903,12 +1211,12 @@
         </w:rPr>
         <w:t>, R. (2014)</w:t>
       </w:r>
-      <w:commentRangeEnd w:id="4"/>
+      <w:commentRangeEnd w:id="5"/>
       <w:r>
         <w:rPr>
           <w:rStyle w:val="Rimandocommento"/>
         </w:rPr>
-        <w:commentReference w:id="4"/>
+        <w:commentReference w:id="5"/>
       </w:r>
       <w:r>
         <w:rPr>
@@ -962,11 +1270,9 @@
       <w:r>
         <w:t xml:space="preserve"> As a rule of thumb, when introducing dropout to the network, it’s suggested to double the </w:t>
       </w:r>
-      <w:proofErr w:type="gramStart"/>
-      <w:r>
-        <w:t>amount</w:t>
-      </w:r>
-      <w:proofErr w:type="gramEnd"/>
+      <w:r>
+        <w:t>number</w:t>
+      </w:r>
       <w:r>
         <w:t xml:space="preserve"> of neurons in the layer and use a </w:t>
       </w:r>
@@ -1002,7 +1308,7 @@
                     <pic:cNvPicPr/>
                   </pic:nvPicPr>
                   <pic:blipFill>
-                    <a:blip r:embed="rId12"/>
+                    <a:blip r:embed="rId14"/>
                     <a:stretch>
                       <a:fillRect/>
                     </a:stretch>
@@ -1045,59 +1351,6 @@
     </w:p>
     <w:p>
       <w:pPr>
-        <w:pStyle w:val="Titolo2"/>
-        <w:rPr>
-          <w:color w:val="7030A0"/>
-        </w:rPr>
-      </w:pPr>
-      <w:proofErr w:type="spellStart"/>
-      <w:r>
-        <w:rPr>
-          <w:color w:val="7030A0"/>
-        </w:rPr>
-        <w:t>ReLU</w:t>
-      </w:r>
-      <w:proofErr w:type="spellEnd"/>
-    </w:p>
-    <w:p>
-      <w:pPr>
-        <w:rPr>
-          <w:color w:val="7030A0"/>
-        </w:rPr>
-      </w:pPr>
-      <w:proofErr w:type="spellStart"/>
-      <w:r>
-        <w:rPr>
-          <w:color w:val="7030A0"/>
-        </w:rPr>
-        <w:t>ReLU</w:t>
-      </w:r>
-      <w:proofErr w:type="spellEnd"/>
-      <w:r>
-        <w:rPr>
-          <w:color w:val="7030A0"/>
-        </w:rPr>
-        <w:t xml:space="preserve"> </w:t>
-      </w:r>
-      <w:proofErr w:type="spellStart"/>
-      <w:r>
-        <w:rPr>
-          <w:color w:val="7030A0"/>
-        </w:rPr>
-        <w:t>djfhsjdfhsdfjshdbf</w:t>
-      </w:r>
-      <w:proofErr w:type="spellEnd"/>
-    </w:p>
-    <w:p>
-      <w:pPr>
-        <w:rPr>
-          <w:color w:val="7030A0"/>
-        </w:rPr>
-      </w:pPr>
-    </w:p>
-    <w:p/>
-    <w:p>
-      <w:pPr>
         <w:pStyle w:val="Titolo1"/>
       </w:pPr>
       <w:r>
@@ -1135,7 +1388,13 @@
         </w:numPr>
       </w:pPr>
       <w:r>
-        <w:t>The CNNs trained from scratch, referred as Model As</w:t>
+        <w:t xml:space="preserve">The CNNs trained from scratch, referred as </w:t>
+      </w:r>
+      <w:r>
+        <w:t>type</w:t>
+      </w:r>
+      <w:r>
+        <w:t xml:space="preserve"> A</w:t>
       </w:r>
     </w:p>
     <w:p>
@@ -1155,7 +1414,13 @@
       </w:r>
       <w:proofErr w:type="spellEnd"/>
       <w:r>
-        <w:t xml:space="preserve"> V2, referred as Model Bs</w:t>
+        <w:t xml:space="preserve"> V2, referred as </w:t>
+      </w:r>
+      <w:r>
+        <w:t xml:space="preserve">type </w:t>
+      </w:r>
+      <w:r>
+        <w:t>B</w:t>
       </w:r>
     </w:p>
     <w:p>
@@ -1167,7 +1432,13 @@
         </w:numPr>
       </w:pPr>
       <w:r>
-        <w:t>Logistic Regression as the baseline algorithm (Model C)</w:t>
+        <w:t>Logistic Regression as the baseline algorithm (</w:t>
+      </w:r>
+      <w:r>
+        <w:t xml:space="preserve">type </w:t>
+      </w:r>
+      <w:r>
+        <w:t>C)</w:t>
       </w:r>
     </w:p>
     <w:p>
@@ -1255,7 +1526,26 @@
       </w:r>
       <w:proofErr w:type="spellEnd"/>
       <w:r>
-        <w:t>: an end-to-end open source machine learning platform.</w:t>
+        <w:t xml:space="preserve">: </w:t>
+      </w:r>
+      <w:r>
+        <w:t>the</w:t>
+      </w:r>
+      <w:r>
+        <w:t xml:space="preserve"> end-to-end open source machine learning platform</w:t>
+      </w:r>
+      <w:r>
+        <w:t xml:space="preserve"> by </w:t>
+      </w:r>
+      <w:r>
+        <w:rPr>
+          <w:i/>
+          <w:iCs/>
+        </w:rPr>
+        <w:t>Google</w:t>
+      </w:r>
+      <w:r>
+        <w:t>.</w:t>
       </w:r>
     </w:p>
     <w:p>
@@ -1322,7 +1612,13 @@
       </w:r>
       <w:proofErr w:type="spellEnd"/>
       <w:r>
-        <w:t>: library for plotting charts.</w:t>
+        <w:t>: library for plot</w:t>
+      </w:r>
+      <w:r>
+        <w:t>s and</w:t>
+      </w:r>
+      <w:r>
+        <w:t xml:space="preserve"> charts.</w:t>
       </w:r>
     </w:p>
     <w:p>
@@ -1372,15 +1668,17 @@
       <w:r>
         <w:t xml:space="preserve">: library to do operations at </w:t>
       </w:r>
-      <w:proofErr w:type="spellStart"/>
-      <w:proofErr w:type="gramStart"/>
-      <w:r>
-        <w:t>a</w:t>
-      </w:r>
-      <w:proofErr w:type="spellEnd"/>
-      <w:proofErr w:type="gramEnd"/>
-      <w:r>
-        <w:t xml:space="preserve"> operative system level.</w:t>
+      <w:r>
+        <w:t>level of the</w:t>
+      </w:r>
+      <w:r>
+        <w:t xml:space="preserve"> operative syste</w:t>
+      </w:r>
+      <w:r>
+        <w:t>m</w:t>
+      </w:r>
+      <w:r>
+        <w:t>.</w:t>
       </w:r>
     </w:p>
     <w:p>
@@ -1566,11 +1864,18 @@
       </w:r>
       <w:proofErr w:type="spellEnd"/>
       <w:r>
-        <w:t>=True: flip the image with a probability of 50%.</w:t>
-      </w:r>
-    </w:p>
-    <w:p>
-      <w:r>
+        <w:t xml:space="preserve">=True: flip the image </w:t>
+      </w:r>
+      <w:r>
+        <w:t xml:space="preserve">horizontally </w:t>
+      </w:r>
+      <w:r>
+        <w:t>with a probability of 50%.</w:t>
+      </w:r>
+    </w:p>
+    <w:p>
+      <w:r>
+        <w:lastRenderedPageBreak/>
         <w:t xml:space="preserve">The last step of the preprocessing consisted in splitting the training set into the actual training set (80% of the training images) and a validation </w:t>
       </w:r>
       <w:r>
@@ -1655,7 +1960,6 @@
         <w:pStyle w:val="Titolo2"/>
       </w:pPr>
       <w:r>
-        <w:lastRenderedPageBreak/>
         <w:t>Definition of the Model Architecture</w:t>
       </w:r>
     </w:p>
@@ -1914,13 +2218,11 @@
           <w:numId w:val="9"/>
         </w:numPr>
       </w:pPr>
-      <w:proofErr w:type="gramStart"/>
-      <w:r>
-        <w:t>Flatten(</w:t>
-      </w:r>
-      <w:proofErr w:type="gramEnd"/>
-      <w:r>
-        <w:t>)</w:t>
+      <w:r>
+        <w:t>Flatten</w:t>
+      </w:r>
+      <w:r>
+        <w:t xml:space="preserve"> Layer</w:t>
       </w:r>
     </w:p>
     <w:p>
@@ -2185,7 +2487,19 @@
         <w:t>False</w:t>
       </w:r>
       <w:r>
-        <w:t xml:space="preserve"> so that I could drop the pre-trained output layer and add my custom layers on top of the pretrained model to adapt the model to predict my 131 classes. These were the layers </w:t>
+        <w:t xml:space="preserve"> so that I could drop the pre-trained output layer and add my custom layers on top of the pretrained model to adapt the model to predict </w:t>
+      </w:r>
+      <w:r>
+        <w:t>the</w:t>
+      </w:r>
+      <w:r>
+        <w:t xml:space="preserve"> 131 classes</w:t>
+      </w:r>
+      <w:r>
+        <w:t xml:space="preserve"> of fruits and vegetables</w:t>
+      </w:r>
+      <w:r>
+        <w:t xml:space="preserve">. These were the layers </w:t>
       </w:r>
       <w:r>
         <w:t>that I added to the pre-trained model:</w:t>
@@ -2255,15 +2569,13 @@
         </w:numPr>
       </w:pPr>
       <w:r>
-        <w:t xml:space="preserve">Dense </w:t>
-      </w:r>
-      <w:proofErr w:type="gramStart"/>
-      <w:r>
-        <w:t>Layer(</w:t>
-      </w:r>
-      <w:proofErr w:type="gramEnd"/>
-      <w:r>
-        <w:t xml:space="preserve">131 output neurons, </w:t>
+        <w:t>Dense Layer</w:t>
+      </w:r>
+      <w:r>
+        <w:t xml:space="preserve"> </w:t>
+      </w:r>
+      <w:r>
+        <w:t xml:space="preserve">(131 output neurons, </w:t>
       </w:r>
       <w:proofErr w:type="spellStart"/>
       <w:r>
@@ -2288,33 +2600,21 @@
         <w:t>Resulting Model Size</w:t>
       </w:r>
       <w:r>
+        <w:t>: 60.929 MB</w:t>
+      </w:r>
+    </w:p>
+    <w:p>
+      <w:r>
+        <w:rPr>
+          <w:i/>
+          <w:iCs/>
+        </w:rPr>
+        <w:t>Number of Parameters</w:t>
+      </w:r>
+      <w:r>
         <w:t xml:space="preserve">: </w:t>
       </w:r>
       <w:r>
-        <w:t>60</w:t>
-      </w:r>
-      <w:r>
-        <w:t>.</w:t>
-      </w:r>
-      <w:r>
-        <w:t>929</w:t>
-      </w:r>
-      <w:r>
-        <w:t xml:space="preserve"> MB</w:t>
-      </w:r>
-    </w:p>
-    <w:p>
-      <w:r>
-        <w:rPr>
-          <w:i/>
-          <w:iCs/>
-        </w:rPr>
-        <w:t>Number of Parameters</w:t>
-      </w:r>
-      <w:r>
-        <w:t xml:space="preserve">: </w:t>
-      </w:r>
-      <w:r>
         <w:t>5149891</w:t>
       </w:r>
     </w:p>
@@ -2329,7 +2629,19 @@
     </w:p>
     <w:p>
       <w:r>
-        <w:t xml:space="preserve">Model C simply consisted in a model based on logistic regression in order to have a comparison with a baseline algorithm. The </w:t>
+        <w:t xml:space="preserve">Model C </w:t>
+      </w:r>
+      <w:r>
+        <w:t>is</w:t>
+      </w:r>
+      <w:r>
+        <w:t xml:space="preserve"> a model based on logistic regression</w:t>
+      </w:r>
+      <w:r>
+        <w:t>. I chose to train it</w:t>
+      </w:r>
+      <w:r>
+        <w:t xml:space="preserve"> in order to have a comparison with a baseline algorithm. The </w:t>
       </w:r>
       <w:proofErr w:type="spellStart"/>
       <w:r>
@@ -2386,27 +2698,21 @@
         <w:t>Resulting Model Size</w:t>
       </w:r>
       <w:r>
+        <w:t>: 46.074 MB</w:t>
+      </w:r>
+    </w:p>
+    <w:p>
+      <w:r>
+        <w:rPr>
+          <w:i/>
+          <w:iCs/>
+        </w:rPr>
+        <w:t>Number of Parameters</w:t>
+      </w:r>
+      <w:r>
         <w:t xml:space="preserve">: </w:t>
       </w:r>
       <w:r>
-        <w:t>46.074</w:t>
-      </w:r>
-      <w:r>
-        <w:t xml:space="preserve"> MB</w:t>
-      </w:r>
-    </w:p>
-    <w:p>
-      <w:r>
-        <w:rPr>
-          <w:i/>
-          <w:iCs/>
-        </w:rPr>
-        <w:t>Number of Parameters</w:t>
-      </w:r>
-      <w:r>
-        <w:t xml:space="preserve">: </w:t>
-      </w:r>
-      <w:r>
         <w:t>3939131</w:t>
       </w:r>
     </w:p>
@@ -2462,7 +2768,7 @@
       <w:r>
         <w:t xml:space="preserve">. The model was compiled to evaluate both </w:t>
       </w:r>
-      <w:commentRangeStart w:id="5"/>
+      <w:commentRangeStart w:id="6"/>
       <w:r>
         <w:rPr>
           <w:i/>
@@ -2480,12 +2786,12 @@
         </w:rPr>
         <w:t>accuracy</w:t>
       </w:r>
-      <w:commentRangeEnd w:id="5"/>
+      <w:commentRangeEnd w:id="6"/>
       <w:r>
         <w:rPr>
           <w:rStyle w:val="Rimandocommento"/>
         </w:rPr>
-        <w:commentReference w:id="5"/>
+        <w:commentReference w:id="6"/>
       </w:r>
       <w:r>
         <w:rPr>
@@ -2526,7 +2832,13 @@
       </w:r>
       <w:proofErr w:type="spellEnd"/>
       <w:r>
-        <w:t>: this callback will stop training when the chosen performance measure (</w:t>
+        <w:t>: this callback stop</w:t>
+      </w:r>
+      <w:r>
+        <w:t>s</w:t>
+      </w:r>
+      <w:r>
+        <w:t xml:space="preserve"> training when the chosen performance measure (</w:t>
       </w:r>
       <w:r>
         <w:rPr>
@@ -2593,7 +2905,29 @@
     </w:p>
     <w:p>
       <w:r>
-        <w:t xml:space="preserve">Once the two callbacks are defined, I start the training by feeding them to the </w:t>
+        <w:t xml:space="preserve">Once the two callbacks are </w:t>
+      </w:r>
+      <w:r>
+        <w:t>ready</w:t>
+      </w:r>
+      <w:r>
+        <w:t xml:space="preserve">, I start the training </w:t>
+      </w:r>
+      <w:r>
+        <w:t xml:space="preserve">session on a </w:t>
+      </w:r>
+      <w:r>
+        <w:rPr>
+          <w:i/>
+          <w:iCs/>
+        </w:rPr>
+        <w:t>GeForce GTX 1060</w:t>
+      </w:r>
+      <w:r>
+        <w:t xml:space="preserve"> </w:t>
+      </w:r>
+      <w:r>
+        <w:t xml:space="preserve">by feeding them to the </w:t>
       </w:r>
       <w:r>
         <w:t>fit</w:t>
@@ -2699,13 +3033,7 @@
     </w:p>
     <w:p>
       <w:r>
-        <w:t xml:space="preserve">After the training, the last iteration of </w:t>
-      </w:r>
-      <w:r>
-        <w:t xml:space="preserve">the </w:t>
-      </w:r>
-      <w:r>
-        <w:t xml:space="preserve">classifier and the one with the best </w:t>
+        <w:t xml:space="preserve">After the training, the last iteration of the classifier and the one with the best </w:t>
       </w:r>
       <w:r>
         <w:rPr>
@@ -2741,10 +3069,7 @@
         <w:t>&gt;</w:t>
       </w:r>
       <w:r>
-        <w:t xml:space="preserve"> folder</w:t>
-      </w:r>
-      <w:r>
-        <w:t>. On top of that, a text file with the summary of the model architecture, its hyper-parameters and training information is saved in the same folder.</w:t>
+        <w:t xml:space="preserve"> folder. On top of that, a text file with the summary of the model architecture, its hyper-parameters and training information is saved in the same folder.</w:t>
       </w:r>
     </w:p>
     <w:p>
@@ -2842,18 +3167,6 @@
       </w:r>
     </w:p>
     <w:p>
-      <w:pPr>
-        <w:pStyle w:val="Paragrafoelenco"/>
-        <w:numPr>
-          <w:ilvl w:val="0"/>
-          <w:numId w:val="14"/>
-        </w:numPr>
-      </w:pPr>
-      <w:r>
-        <w:t>Validation Accuracy</w:t>
-      </w:r>
-    </w:p>
-    <w:p>
       <w:r>
         <w:t>Lastly, the following two charts are saved:</w:t>
       </w:r>
@@ -2895,7 +3208,7 @@
         <w:t xml:space="preserve">After the training, </w:t>
       </w:r>
       <w:r>
-        <w:t xml:space="preserve">I proceed to load the model with the best </w:t>
+        <w:t xml:space="preserve">the model with the best </w:t>
       </w:r>
       <w:r>
         <w:rPr>
@@ -2905,73 +3218,1065 @@
         <w:t>validation accuracy</w:t>
       </w:r>
       <w:r>
+        <w:t xml:space="preserve"> </w:t>
+      </w:r>
+      <w:r>
+        <w:t xml:space="preserve">is loaded </w:t>
+      </w:r>
+      <w:r>
+        <w:t xml:space="preserve">and </w:t>
+      </w:r>
+      <w:r>
+        <w:t xml:space="preserve">its accuracy </w:t>
+      </w:r>
+      <w:r>
+        <w:t xml:space="preserve">is evaluated </w:t>
+      </w:r>
+      <w:r>
+        <w:t>against the test set</w:t>
+      </w:r>
+      <w:r>
+        <w:t>.</w:t>
+      </w:r>
+      <w:r>
+        <w:t xml:space="preserve"> The </w:t>
+      </w:r>
+      <w:r>
+        <w:lastRenderedPageBreak/>
+        <w:t>evaluated metric is then appended to the previously mentioned summary file.</w:t>
+      </w:r>
+    </w:p>
+    <w:p>
+      <w:pPr>
+        <w:pStyle w:val="Titolo1"/>
+      </w:pPr>
+      <w:r>
+        <w:t xml:space="preserve">Numerical Experiments and </w:t>
+      </w:r>
+      <w:r>
+        <w:t>Results</w:t>
+      </w:r>
+    </w:p>
+    <w:p>
+      <w:pPr>
+        <w:pStyle w:val="Titolo2"/>
+      </w:pPr>
+      <w:r>
+        <w:t>Previous Work</w:t>
+      </w:r>
+    </w:p>
+    <w:p>
+      <w:r>
+        <w:t xml:space="preserve">Before writing about the actual results, let’s briefly introduce the models from </w:t>
+      </w:r>
+      <w:proofErr w:type="spellStart"/>
+      <w:r>
+        <w:rPr>
+          <w:i/>
+          <w:iCs/>
+        </w:rPr>
+        <w:t>Mureșan</w:t>
+      </w:r>
+      <w:proofErr w:type="spellEnd"/>
+      <w:r>
+        <w:rPr>
+          <w:i/>
+          <w:iCs/>
+        </w:rPr>
+        <w:t xml:space="preserve">, H., &amp; </w:t>
+      </w:r>
+      <w:proofErr w:type="spellStart"/>
+      <w:r>
+        <w:rPr>
+          <w:i/>
+          <w:iCs/>
+        </w:rPr>
+        <w:t>Oltean</w:t>
+      </w:r>
+      <w:proofErr w:type="spellEnd"/>
+      <w:r>
+        <w:rPr>
+          <w:i/>
+          <w:iCs/>
+        </w:rPr>
+        <w:t>, M. (2018)</w:t>
+      </w:r>
+      <w:r>
+        <w:t>.</w:t>
+      </w:r>
+      <w:r>
+        <w:t xml:space="preserve"> They all are CNNs with a kernel size of 5x5. In order to differentiate them from the models trained in the current project, I will name them Z1, Z7 and Z2 respectively. The numbers are taken from the </w:t>
+      </w:r>
+      <w:r>
+        <w:rPr>
+          <w:i/>
+          <w:iCs/>
+        </w:rPr>
+        <w:t>“Nr.”</w:t>
+      </w:r>
+      <w:r>
+        <w:t xml:space="preserve"> column in </w:t>
+      </w:r>
+      <w:r>
+        <w:rPr>
+          <w:i/>
+          <w:iCs/>
+        </w:rPr>
+        <w:t>Table 4</w:t>
+      </w:r>
+      <w:r>
+        <w:t xml:space="preserve"> of pag.23 of</w:t>
+      </w:r>
+      <w:r>
+        <w:t xml:space="preserve"> </w:t>
+      </w:r>
+      <w:bookmarkStart w:id="7" w:name="_Hlk44957986"/>
+      <w:proofErr w:type="spellStart"/>
+      <w:r>
+        <w:rPr>
+          <w:i/>
+          <w:iCs/>
+        </w:rPr>
+        <w:t>Mureșan</w:t>
+      </w:r>
+      <w:proofErr w:type="spellEnd"/>
+      <w:r>
+        <w:rPr>
+          <w:i/>
+          <w:iCs/>
+        </w:rPr>
+        <w:t xml:space="preserve">, H., &amp; </w:t>
+      </w:r>
+      <w:proofErr w:type="spellStart"/>
+      <w:r>
+        <w:rPr>
+          <w:i/>
+          <w:iCs/>
+        </w:rPr>
+        <w:t>Oltean</w:t>
+      </w:r>
+      <w:proofErr w:type="spellEnd"/>
+      <w:r>
+        <w:rPr>
+          <w:i/>
+          <w:iCs/>
+        </w:rPr>
+        <w:t>, M. (2018)</w:t>
+      </w:r>
+      <w:r>
+        <w:t>.</w:t>
+      </w:r>
+      <w:bookmarkEnd w:id="7"/>
+    </w:p>
+    <w:p/>
+    <w:tbl>
+      <w:tblPr>
+        <w:tblStyle w:val="Grigliatabella"/>
+        <w:tblW w:w="0" w:type="auto"/>
+        <w:tblLook w:val="04A0" w:firstRow="1" w:lastRow="0" w:firstColumn="1" w:lastColumn="0" w:noHBand="0" w:noVBand="1"/>
+      </w:tblPr>
+      <w:tblGrid>
+        <w:gridCol w:w="1409"/>
+        <w:gridCol w:w="2101"/>
+        <w:gridCol w:w="993"/>
+        <w:gridCol w:w="753"/>
+      </w:tblGrid>
+      <w:tr>
+        <w:tc>
+          <w:tcPr>
+            <w:tcW w:w="1409" w:type="dxa"/>
+          </w:tcPr>
+          <w:p>
+            <w:pPr>
+              <w:rPr>
+                <w:b/>
+                <w:bCs/>
+              </w:rPr>
+            </w:pPr>
+            <w:r>
+              <w:rPr>
+                <w:b/>
+                <w:bCs/>
+              </w:rPr>
+              <w:t>Model</w:t>
+            </w:r>
+          </w:p>
+        </w:tc>
+        <w:tc>
+          <w:tcPr>
+            <w:tcW w:w="3847" w:type="dxa"/>
+            <w:gridSpan w:val="3"/>
+          </w:tcPr>
+          <w:p>
+            <w:pPr>
+              <w:rPr>
+                <w:b/>
+                <w:bCs/>
+              </w:rPr>
+            </w:pPr>
+            <w:r>
+              <w:rPr>
+                <w:b/>
+                <w:bCs/>
+              </w:rPr>
+              <w:t>Configuration</w:t>
+            </w:r>
+          </w:p>
+        </w:tc>
+      </w:tr>
+      <w:tr>
+        <w:tc>
+          <w:tcPr>
+            <w:tcW w:w="1409" w:type="dxa"/>
+            <w:vMerge w:val="restart"/>
+          </w:tcPr>
+          <w:p>
+            <w:bookmarkStart w:id="8" w:name="_Hlk44957760"/>
+            <w:r>
+              <w:t>Z1</w:t>
+            </w:r>
+          </w:p>
+        </w:tc>
+        <w:tc>
+          <w:tcPr>
+            <w:tcW w:w="2101" w:type="dxa"/>
+          </w:tcPr>
+          <w:p>
+            <w:r>
+              <w:t>Convolutional</w:t>
+            </w:r>
+          </w:p>
+        </w:tc>
+        <w:tc>
+          <w:tcPr>
+            <w:tcW w:w="993" w:type="dxa"/>
+          </w:tcPr>
+          <w:p>
+            <w:r>
+              <w:t>5 x 5</w:t>
+            </w:r>
+          </w:p>
+        </w:tc>
+        <w:tc>
+          <w:tcPr>
+            <w:tcW w:w="753" w:type="dxa"/>
+          </w:tcPr>
+          <w:p>
+            <w:r>
+              <w:t>16</w:t>
+            </w:r>
+          </w:p>
+        </w:tc>
+      </w:tr>
+      <w:tr>
+        <w:tc>
+          <w:tcPr>
+            <w:tcW w:w="1409" w:type="dxa"/>
+            <w:vMerge/>
+          </w:tcPr>
+          <w:p/>
+        </w:tc>
+        <w:tc>
+          <w:tcPr>
+            <w:tcW w:w="2101" w:type="dxa"/>
+          </w:tcPr>
+          <w:p>
+            <w:r>
+              <w:t>Convolutional</w:t>
+            </w:r>
+          </w:p>
+        </w:tc>
+        <w:tc>
+          <w:tcPr>
+            <w:tcW w:w="993" w:type="dxa"/>
+          </w:tcPr>
+          <w:p>
+            <w:r>
+              <w:t>5 x 5</w:t>
+            </w:r>
+          </w:p>
+        </w:tc>
+        <w:tc>
+          <w:tcPr>
+            <w:tcW w:w="753" w:type="dxa"/>
+          </w:tcPr>
+          <w:p>
+            <w:r>
+              <w:t>32</w:t>
+            </w:r>
+          </w:p>
+        </w:tc>
+      </w:tr>
+      <w:tr>
+        <w:tc>
+          <w:tcPr>
+            <w:tcW w:w="1409" w:type="dxa"/>
+            <w:vMerge/>
+          </w:tcPr>
+          <w:p/>
+        </w:tc>
+        <w:tc>
+          <w:tcPr>
+            <w:tcW w:w="2101" w:type="dxa"/>
+          </w:tcPr>
+          <w:p>
+            <w:r>
+              <w:t>Convolutional</w:t>
+            </w:r>
+          </w:p>
+        </w:tc>
+        <w:tc>
+          <w:tcPr>
+            <w:tcW w:w="993" w:type="dxa"/>
+          </w:tcPr>
+          <w:p>
+            <w:r>
+              <w:t>5 x 5</w:t>
+            </w:r>
+          </w:p>
+        </w:tc>
+        <w:tc>
+          <w:tcPr>
+            <w:tcW w:w="753" w:type="dxa"/>
+          </w:tcPr>
+          <w:p>
+            <w:r>
+              <w:t>64</w:t>
+            </w:r>
+          </w:p>
+        </w:tc>
+      </w:tr>
+      <w:tr>
+        <w:tc>
+          <w:tcPr>
+            <w:tcW w:w="1409" w:type="dxa"/>
+            <w:vMerge/>
+          </w:tcPr>
+          <w:p/>
+        </w:tc>
+        <w:tc>
+          <w:tcPr>
+            <w:tcW w:w="2101" w:type="dxa"/>
+          </w:tcPr>
+          <w:p>
+            <w:r>
+              <w:t>Convolutional</w:t>
+            </w:r>
+          </w:p>
+        </w:tc>
+        <w:tc>
+          <w:tcPr>
+            <w:tcW w:w="993" w:type="dxa"/>
+          </w:tcPr>
+          <w:p>
+            <w:r>
+              <w:t>5 x 5</w:t>
+            </w:r>
+          </w:p>
+        </w:tc>
+        <w:tc>
+          <w:tcPr>
+            <w:tcW w:w="753" w:type="dxa"/>
+          </w:tcPr>
+          <w:p>
+            <w:r>
+              <w:t>128</w:t>
+            </w:r>
+          </w:p>
+        </w:tc>
+      </w:tr>
+      <w:tr>
+        <w:tc>
+          <w:tcPr>
+            <w:tcW w:w="1409" w:type="dxa"/>
+            <w:vMerge/>
+          </w:tcPr>
+          <w:p/>
+        </w:tc>
+        <w:tc>
+          <w:tcPr>
+            <w:tcW w:w="2101" w:type="dxa"/>
+          </w:tcPr>
+          <w:p>
+            <w:r>
+              <w:t>Fully Connected</w:t>
+            </w:r>
+          </w:p>
+        </w:tc>
+        <w:tc>
+          <w:tcPr>
+            <w:tcW w:w="993" w:type="dxa"/>
+          </w:tcPr>
+          <w:p>
+            <w:r>
+              <w:t>-</w:t>
+            </w:r>
+          </w:p>
+        </w:tc>
+        <w:tc>
+          <w:tcPr>
+            <w:tcW w:w="753" w:type="dxa"/>
+          </w:tcPr>
+          <w:p>
+            <w:r>
+              <w:t>1024</w:t>
+            </w:r>
+          </w:p>
+        </w:tc>
+      </w:tr>
+      <w:tr>
+        <w:tc>
+          <w:tcPr>
+            <w:tcW w:w="1409" w:type="dxa"/>
+            <w:vMerge/>
+          </w:tcPr>
+          <w:p/>
+        </w:tc>
+        <w:tc>
+          <w:tcPr>
+            <w:tcW w:w="2101" w:type="dxa"/>
+          </w:tcPr>
+          <w:p>
+            <w:r>
+              <w:t>Fully Connected</w:t>
+            </w:r>
+          </w:p>
+        </w:tc>
+        <w:tc>
+          <w:tcPr>
+            <w:tcW w:w="993" w:type="dxa"/>
+          </w:tcPr>
+          <w:p>
+            <w:r>
+              <w:t>-</w:t>
+            </w:r>
+          </w:p>
+        </w:tc>
+        <w:tc>
+          <w:tcPr>
+            <w:tcW w:w="753" w:type="dxa"/>
+          </w:tcPr>
+          <w:p>
+            <w:r>
+              <w:t>256</w:t>
+            </w:r>
+          </w:p>
+        </w:tc>
+      </w:tr>
+      <w:bookmarkEnd w:id="8"/>
+      <w:tr>
+        <w:tc>
+          <w:tcPr>
+            <w:tcW w:w="1409" w:type="dxa"/>
+            <w:vMerge w:val="restart"/>
+          </w:tcPr>
+          <w:p>
+            <w:r>
+              <w:t>Z7</w:t>
+            </w:r>
+          </w:p>
+        </w:tc>
+        <w:tc>
+          <w:tcPr>
+            <w:tcW w:w="2101" w:type="dxa"/>
+          </w:tcPr>
+          <w:p>
+            <w:r>
+              <w:t>Convolutional</w:t>
+            </w:r>
+          </w:p>
+        </w:tc>
+        <w:tc>
+          <w:tcPr>
+            <w:tcW w:w="993" w:type="dxa"/>
+          </w:tcPr>
+          <w:p>
+            <w:r>
+              <w:t>5 x 5</w:t>
+            </w:r>
+          </w:p>
+        </w:tc>
+        <w:tc>
+          <w:tcPr>
+            <w:tcW w:w="753" w:type="dxa"/>
+          </w:tcPr>
+          <w:p>
+            <w:r>
+              <w:t>16</w:t>
+            </w:r>
+          </w:p>
+        </w:tc>
+      </w:tr>
+      <w:tr>
+        <w:tc>
+          <w:tcPr>
+            <w:tcW w:w="1409" w:type="dxa"/>
+            <w:vMerge/>
+          </w:tcPr>
+          <w:p/>
+        </w:tc>
+        <w:tc>
+          <w:tcPr>
+            <w:tcW w:w="2101" w:type="dxa"/>
+          </w:tcPr>
+          <w:p>
+            <w:r>
+              <w:t>Convolutional</w:t>
+            </w:r>
+          </w:p>
+        </w:tc>
+        <w:tc>
+          <w:tcPr>
+            <w:tcW w:w="993" w:type="dxa"/>
+          </w:tcPr>
+          <w:p>
+            <w:r>
+              <w:t>5 x 5</w:t>
+            </w:r>
+          </w:p>
+        </w:tc>
+        <w:tc>
+          <w:tcPr>
+            <w:tcW w:w="753" w:type="dxa"/>
+          </w:tcPr>
+          <w:p>
+            <w:r>
+              <w:t>32</w:t>
+            </w:r>
+          </w:p>
+        </w:tc>
+      </w:tr>
+      <w:tr>
+        <w:tc>
+          <w:tcPr>
+            <w:tcW w:w="1409" w:type="dxa"/>
+            <w:vMerge/>
+          </w:tcPr>
+          <w:p/>
+        </w:tc>
+        <w:tc>
+          <w:tcPr>
+            <w:tcW w:w="2101" w:type="dxa"/>
+          </w:tcPr>
+          <w:p>
+            <w:r>
+              <w:t>Convolutional</w:t>
+            </w:r>
+          </w:p>
+        </w:tc>
+        <w:tc>
+          <w:tcPr>
+            <w:tcW w:w="993" w:type="dxa"/>
+          </w:tcPr>
+          <w:p>
+            <w:r>
+              <w:t>5 x 5</w:t>
+            </w:r>
+          </w:p>
+        </w:tc>
+        <w:tc>
+          <w:tcPr>
+            <w:tcW w:w="753" w:type="dxa"/>
+          </w:tcPr>
+          <w:p>
+            <w:r>
+              <w:t>128</w:t>
+            </w:r>
+          </w:p>
+        </w:tc>
+      </w:tr>
+      <w:tr>
+        <w:tc>
+          <w:tcPr>
+            <w:tcW w:w="1409" w:type="dxa"/>
+            <w:vMerge/>
+          </w:tcPr>
+          <w:p/>
+        </w:tc>
+        <w:tc>
+          <w:tcPr>
+            <w:tcW w:w="2101" w:type="dxa"/>
+          </w:tcPr>
+          <w:p>
+            <w:r>
+              <w:t>Convolutional</w:t>
+            </w:r>
+          </w:p>
+        </w:tc>
+        <w:tc>
+          <w:tcPr>
+            <w:tcW w:w="993" w:type="dxa"/>
+          </w:tcPr>
+          <w:p>
+            <w:r>
+              <w:t>5 x 5</w:t>
+            </w:r>
+          </w:p>
+        </w:tc>
+        <w:tc>
+          <w:tcPr>
+            <w:tcW w:w="753" w:type="dxa"/>
+          </w:tcPr>
+          <w:p>
+            <w:r>
+              <w:t>128</w:t>
+            </w:r>
+          </w:p>
+        </w:tc>
+      </w:tr>
+      <w:tr>
+        <w:tc>
+          <w:tcPr>
+            <w:tcW w:w="1409" w:type="dxa"/>
+            <w:vMerge/>
+          </w:tcPr>
+          <w:p/>
+        </w:tc>
+        <w:tc>
+          <w:tcPr>
+            <w:tcW w:w="2101" w:type="dxa"/>
+          </w:tcPr>
+          <w:p>
+            <w:r>
+              <w:t>Fully Connected</w:t>
+            </w:r>
+          </w:p>
+        </w:tc>
+        <w:tc>
+          <w:tcPr>
+            <w:tcW w:w="993" w:type="dxa"/>
+          </w:tcPr>
+          <w:p>
+            <w:r>
+              <w:t>-</w:t>
+            </w:r>
+          </w:p>
+        </w:tc>
+        <w:tc>
+          <w:tcPr>
+            <w:tcW w:w="753" w:type="dxa"/>
+          </w:tcPr>
+          <w:p>
+            <w:r>
+              <w:t>1024</w:t>
+            </w:r>
+          </w:p>
+        </w:tc>
+      </w:tr>
+      <w:tr>
+        <w:tc>
+          <w:tcPr>
+            <w:tcW w:w="1409" w:type="dxa"/>
+            <w:vMerge/>
+          </w:tcPr>
+          <w:p/>
+        </w:tc>
+        <w:tc>
+          <w:tcPr>
+            <w:tcW w:w="2101" w:type="dxa"/>
+          </w:tcPr>
+          <w:p>
+            <w:r>
+              <w:t>Fully Connected</w:t>
+            </w:r>
+          </w:p>
+        </w:tc>
+        <w:tc>
+          <w:tcPr>
+            <w:tcW w:w="993" w:type="dxa"/>
+          </w:tcPr>
+          <w:p>
+            <w:r>
+              <w:t>-</w:t>
+            </w:r>
+          </w:p>
+        </w:tc>
+        <w:tc>
+          <w:tcPr>
+            <w:tcW w:w="753" w:type="dxa"/>
+          </w:tcPr>
+          <w:p>
+            <w:r>
+              <w:t>256</w:t>
+            </w:r>
+          </w:p>
+        </w:tc>
+      </w:tr>
+      <w:tr>
+        <w:tc>
+          <w:tcPr>
+            <w:tcW w:w="1409" w:type="dxa"/>
+            <w:vMerge w:val="restart"/>
+          </w:tcPr>
+          <w:p>
+            <w:r>
+              <w:t>Z2</w:t>
+            </w:r>
+          </w:p>
+        </w:tc>
+        <w:tc>
+          <w:tcPr>
+            <w:tcW w:w="2101" w:type="dxa"/>
+          </w:tcPr>
+          <w:p>
+            <w:r>
+              <w:t>Convolutional</w:t>
+            </w:r>
+          </w:p>
+        </w:tc>
+        <w:tc>
+          <w:tcPr>
+            <w:tcW w:w="993" w:type="dxa"/>
+          </w:tcPr>
+          <w:p>
+            <w:r>
+              <w:t>5 x 5</w:t>
+            </w:r>
+          </w:p>
+        </w:tc>
+        <w:tc>
+          <w:tcPr>
+            <w:tcW w:w="753" w:type="dxa"/>
+          </w:tcPr>
+          <w:p>
+            <w:r>
+              <w:t>8</w:t>
+            </w:r>
+          </w:p>
+        </w:tc>
+      </w:tr>
+      <w:tr>
+        <w:tc>
+          <w:tcPr>
+            <w:tcW w:w="1409" w:type="dxa"/>
+            <w:vMerge/>
+          </w:tcPr>
+          <w:p/>
+        </w:tc>
+        <w:tc>
+          <w:tcPr>
+            <w:tcW w:w="2101" w:type="dxa"/>
+          </w:tcPr>
+          <w:p>
+            <w:r>
+              <w:t>Convolutional</w:t>
+            </w:r>
+          </w:p>
+        </w:tc>
+        <w:tc>
+          <w:tcPr>
+            <w:tcW w:w="993" w:type="dxa"/>
+          </w:tcPr>
+          <w:p>
+            <w:r>
+              <w:t>5 x 5</w:t>
+            </w:r>
+          </w:p>
+        </w:tc>
+        <w:tc>
+          <w:tcPr>
+            <w:tcW w:w="753" w:type="dxa"/>
+          </w:tcPr>
+          <w:p>
+            <w:r>
+              <w:t>32</w:t>
+            </w:r>
+          </w:p>
+        </w:tc>
+      </w:tr>
+      <w:tr>
+        <w:tc>
+          <w:tcPr>
+            <w:tcW w:w="1409" w:type="dxa"/>
+            <w:vMerge/>
+          </w:tcPr>
+          <w:p/>
+        </w:tc>
+        <w:tc>
+          <w:tcPr>
+            <w:tcW w:w="2101" w:type="dxa"/>
+          </w:tcPr>
+          <w:p>
+            <w:r>
+              <w:t>Convolutional</w:t>
+            </w:r>
+          </w:p>
+        </w:tc>
+        <w:tc>
+          <w:tcPr>
+            <w:tcW w:w="993" w:type="dxa"/>
+          </w:tcPr>
+          <w:p>
+            <w:r>
+              <w:t>5 x 5</w:t>
+            </w:r>
+          </w:p>
+        </w:tc>
+        <w:tc>
+          <w:tcPr>
+            <w:tcW w:w="753" w:type="dxa"/>
+          </w:tcPr>
+          <w:p>
+            <w:r>
+              <w:t>64</w:t>
+            </w:r>
+          </w:p>
+        </w:tc>
+      </w:tr>
+      <w:tr>
+        <w:tc>
+          <w:tcPr>
+            <w:tcW w:w="1409" w:type="dxa"/>
+            <w:vMerge/>
+          </w:tcPr>
+          <w:p/>
+        </w:tc>
+        <w:tc>
+          <w:tcPr>
+            <w:tcW w:w="2101" w:type="dxa"/>
+          </w:tcPr>
+          <w:p>
+            <w:r>
+              <w:t>Convolutional</w:t>
+            </w:r>
+          </w:p>
+        </w:tc>
+        <w:tc>
+          <w:tcPr>
+            <w:tcW w:w="993" w:type="dxa"/>
+          </w:tcPr>
+          <w:p>
+            <w:r>
+              <w:t>5 x 5</w:t>
+            </w:r>
+          </w:p>
+        </w:tc>
+        <w:tc>
+          <w:tcPr>
+            <w:tcW w:w="753" w:type="dxa"/>
+          </w:tcPr>
+          <w:p>
+            <w:r>
+              <w:t>128</w:t>
+            </w:r>
+          </w:p>
+        </w:tc>
+      </w:tr>
+      <w:tr>
+        <w:tc>
+          <w:tcPr>
+            <w:tcW w:w="1409" w:type="dxa"/>
+            <w:vMerge/>
+          </w:tcPr>
+          <w:p/>
+        </w:tc>
+        <w:tc>
+          <w:tcPr>
+            <w:tcW w:w="2101" w:type="dxa"/>
+          </w:tcPr>
+          <w:p>
+            <w:r>
+              <w:t>Fully Connected</w:t>
+            </w:r>
+          </w:p>
+        </w:tc>
+        <w:tc>
+          <w:tcPr>
+            <w:tcW w:w="993" w:type="dxa"/>
+          </w:tcPr>
+          <w:p>
+            <w:r>
+              <w:t>-</w:t>
+            </w:r>
+          </w:p>
+        </w:tc>
+        <w:tc>
+          <w:tcPr>
+            <w:tcW w:w="753" w:type="dxa"/>
+          </w:tcPr>
+          <w:p>
+            <w:r>
+              <w:t>1024</w:t>
+            </w:r>
+          </w:p>
+        </w:tc>
+      </w:tr>
+      <w:tr>
+        <w:tc>
+          <w:tcPr>
+            <w:tcW w:w="1409" w:type="dxa"/>
+            <w:vMerge/>
+          </w:tcPr>
+          <w:p/>
+        </w:tc>
+        <w:tc>
+          <w:tcPr>
+            <w:tcW w:w="2101" w:type="dxa"/>
+          </w:tcPr>
+          <w:p>
+            <w:r>
+              <w:t>Fully Connected</w:t>
+            </w:r>
+          </w:p>
+        </w:tc>
+        <w:tc>
+          <w:tcPr>
+            <w:tcW w:w="993" w:type="dxa"/>
+          </w:tcPr>
+          <w:p>
+            <w:r>
+              <w:t>-</w:t>
+            </w:r>
+          </w:p>
+        </w:tc>
+        <w:tc>
+          <w:tcPr>
+            <w:tcW w:w="753" w:type="dxa"/>
+          </w:tcPr>
+          <w:p>
+            <w:pPr>
+              <w:keepNext/>
+            </w:pPr>
+            <w:r>
+              <w:t>256</w:t>
+            </w:r>
+          </w:p>
+        </w:tc>
+      </w:tr>
+    </w:tbl>
+    <w:p>
+      <w:pPr>
+        <w:pStyle w:val="Didascalia"/>
+      </w:pPr>
+      <w:r>
+        <w:t xml:space="preserve">Table </w:t>
+      </w:r>
+      <w:fldSimple w:instr=" SEQ Table \* ARABIC ">
+        <w:r>
+          <w:rPr>
+            <w:noProof/>
+          </w:rPr>
+          <w:t>1</w:t>
+        </w:r>
+      </w:fldSimple>
+      <w:r>
+        <w:t xml:space="preserve">: Top-3 models from </w:t>
+      </w:r>
+      <w:proofErr w:type="spellStart"/>
+      <w:r>
+        <w:t>Mureșan</w:t>
+      </w:r>
+      <w:proofErr w:type="spellEnd"/>
+      <w:r>
+        <w:t xml:space="preserve">, H., &amp; </w:t>
+      </w:r>
+      <w:proofErr w:type="spellStart"/>
+      <w:r>
+        <w:t>Oltean</w:t>
+      </w:r>
+      <w:proofErr w:type="spellEnd"/>
+      <w:r>
+        <w:t>, M. (2018).</w:t>
+      </w:r>
+    </w:p>
+    <w:p>
+      <w:pPr>
+        <w:pStyle w:val="Titolo2"/>
+      </w:pPr>
+      <w:r>
+        <w:t>Results</w:t>
+      </w:r>
+    </w:p>
+    <w:p>
+      <w:r>
+        <w:t xml:space="preserve">In order to try to achieve the best test accuracy, models </w:t>
+      </w:r>
+      <w:r>
+        <w:t xml:space="preserve">were trained </w:t>
+      </w:r>
+      <w:r>
+        <w:t xml:space="preserve">by </w:t>
+      </w:r>
+      <w:r>
+        <w:t xml:space="preserve">experimenting with different hyper-parameters. </w:t>
+      </w:r>
+      <w:r>
+        <w:t xml:space="preserve">Specifically, models </w:t>
+      </w:r>
+      <w:r>
+        <w:t xml:space="preserve">were trained </w:t>
+      </w:r>
+      <w:r>
+        <w:t xml:space="preserve">with different learning rates. </w:t>
+      </w:r>
+      <w:r>
+        <w:rPr>
+          <w:i/>
+          <w:iCs/>
+        </w:rPr>
+        <w:t>Table 1</w:t>
+      </w:r>
+      <w:r>
+        <w:t xml:space="preserve"> shows the results of training models of type A (CNN with Dropout), B (pre-trained CNN from </w:t>
+      </w:r>
+      <w:proofErr w:type="spellStart"/>
+      <w:r>
+        <w:t>MobileNet</w:t>
+      </w:r>
+      <w:proofErr w:type="spellEnd"/>
+      <w:r>
+        <w:t xml:space="preserve"> V2 with Dropout) and C (Logistic Regression). The results are compared with the 3 best classifiers (</w:t>
+      </w:r>
+      <w:r>
+        <w:rPr>
+          <w:i/>
+          <w:iCs/>
+        </w:rPr>
+        <w:t>Z</w:t>
+      </w:r>
+      <w:r>
+        <w:rPr>
+          <w:i/>
+          <w:iCs/>
+        </w:rPr>
+        <w:t>1</w:t>
+      </w:r>
+      <w:r>
+        <w:t xml:space="preserve">, </w:t>
+      </w:r>
+      <w:r>
+        <w:rPr>
+          <w:i/>
+          <w:iCs/>
+        </w:rPr>
+        <w:t>Z</w:t>
+      </w:r>
+      <w:r>
+        <w:rPr>
+          <w:i/>
+          <w:iCs/>
+        </w:rPr>
+        <w:t>7</w:t>
+      </w:r>
+      <w:r>
         <w:t xml:space="preserve"> and </w:t>
       </w:r>
       <w:r>
-        <w:t>evaluate its accuracy against the test set</w:t>
-      </w:r>
-      <w:r>
-        <w:t>.</w:t>
-      </w:r>
-      <w:r>
-        <w:t xml:space="preserve"> The evaluated metric is then appended to the previously mentioned summary file.</w:t>
-      </w:r>
-    </w:p>
-    <w:p>
-      <w:pPr>
-        <w:pStyle w:val="Titolo1"/>
-      </w:pPr>
-      <w:r>
-        <w:t xml:space="preserve">Numerical Experiments and </w:t>
-      </w:r>
-      <w:r>
-        <w:t>Results</w:t>
-      </w:r>
-    </w:p>
-    <w:p>
-      <w:r>
-        <w:t xml:space="preserve">In order to try to achieve the best test accuracy, I trained training models experimenting with different hyper-parameters. </w:t>
-      </w:r>
-      <w:r>
-        <w:t xml:space="preserve">Specifically, I trained models with different learning rates. </w:t>
-      </w:r>
-      <w:r>
-        <w:rPr>
-          <w:i/>
-          <w:iCs/>
-        </w:rPr>
-        <w:t>Table 1</w:t>
-      </w:r>
-      <w:r>
-        <w:t xml:space="preserve"> shows the results of training models of type A (</w:t>
-      </w:r>
-      <w:proofErr w:type="spellStart"/>
-      <w:r>
-        <w:t>non pre-</w:t>
-      </w:r>
-      <w:proofErr w:type="spellEnd"/>
-      <w:r>
-        <w:t xml:space="preserve">trained CNN with Dropout), B (pre-trained </w:t>
-      </w:r>
-      <w:r>
-        <w:lastRenderedPageBreak/>
-        <w:t xml:space="preserve">CNN from </w:t>
-      </w:r>
-      <w:proofErr w:type="spellStart"/>
-      <w:r>
-        <w:t>MobileNet</w:t>
-      </w:r>
-      <w:proofErr w:type="spellEnd"/>
-      <w:r>
-        <w:t xml:space="preserve"> V2 with Dropout) and C (Logistic Regression). The results are compared with the 3 best classifiers (Prev1, </w:t>
-      </w:r>
-      <w:proofErr w:type="spellStart"/>
-      <w:r>
-        <w:t>Prev</w:t>
-      </w:r>
-      <w:proofErr w:type="spellEnd"/>
-      <w:r>
-        <w:t xml:space="preserve"> 7 and Prev2) from </w:t>
+        <w:rPr>
+          <w:i/>
+          <w:iCs/>
+        </w:rPr>
+        <w:t>Z</w:t>
+      </w:r>
+      <w:r>
+        <w:rPr>
+          <w:i/>
+          <w:iCs/>
+        </w:rPr>
+        <w:t>2</w:t>
+      </w:r>
+      <w:r>
+        <w:t xml:space="preserve">) from </w:t>
       </w:r>
       <w:proofErr w:type="spellStart"/>
       <w:r>
@@ -3418,6 +4723,34 @@
                 <w:szCs w:val="14"/>
               </w:rPr>
             </w:pPr>
+            <w:r>
+              <w:rPr>
+                <w:sz w:val="14"/>
+                <w:szCs w:val="14"/>
+              </w:rPr>
+              <w:t>99</w:t>
+            </w:r>
+            <w:r>
+              <w:rPr>
+                <w:sz w:val="14"/>
+                <w:szCs w:val="14"/>
+              </w:rPr>
+              <w:t>.</w:t>
+            </w:r>
+            <w:r>
+              <w:rPr>
+                <w:sz w:val="14"/>
+                <w:szCs w:val="14"/>
+              </w:rPr>
+              <w:t>942</w:t>
+            </w:r>
+            <w:r>
+              <w:rPr>
+                <w:sz w:val="14"/>
+                <w:szCs w:val="14"/>
+              </w:rPr>
+              <w:t>%</w:t>
+            </w:r>
           </w:p>
         </w:tc>
         <w:tc>
@@ -3432,6 +4765,34 @@
                 <w:szCs w:val="14"/>
               </w:rPr>
             </w:pPr>
+            <w:r>
+              <w:rPr>
+                <w:sz w:val="14"/>
+                <w:szCs w:val="14"/>
+              </w:rPr>
+              <w:t>95</w:t>
+            </w:r>
+            <w:r>
+              <w:rPr>
+                <w:sz w:val="14"/>
+                <w:szCs w:val="14"/>
+              </w:rPr>
+              <w:t>.</w:t>
+            </w:r>
+            <w:r>
+              <w:rPr>
+                <w:sz w:val="14"/>
+                <w:szCs w:val="14"/>
+              </w:rPr>
+              <w:t>363</w:t>
+            </w:r>
+            <w:r>
+              <w:rPr>
+                <w:sz w:val="14"/>
+                <w:szCs w:val="14"/>
+              </w:rPr>
+              <w:t>%</w:t>
+            </w:r>
           </w:p>
         </w:tc>
         <w:tc>
@@ -3446,6 +4807,13 @@
                 <w:szCs w:val="14"/>
               </w:rPr>
             </w:pPr>
+            <w:r>
+              <w:rPr>
+                <w:sz w:val="14"/>
+                <w:szCs w:val="14"/>
+              </w:rPr>
+              <w:t>5594.06</w:t>
+            </w:r>
           </w:p>
         </w:tc>
       </w:tr>
@@ -3457,7 +4825,7 @@
           <w:tcPr>
             <w:cnfStyle w:val="001000000000" w:firstRow="0" w:lastRow="0" w:firstColumn="1" w:lastColumn="0" w:oddVBand="0" w:evenVBand="0" w:oddHBand="0" w:evenHBand="0" w:firstRowFirstColumn="0" w:firstRowLastColumn="0" w:lastRowFirstColumn="0" w:lastRowLastColumn="0"/>
             <w:tcW w:w="664" w:type="dxa"/>
-            <w:shd w:val="clear" w:color="auto" w:fill="DAEEF3" w:themeFill="accent5" w:themeFillTint="33"/>
+            <w:shd w:val="clear" w:color="auto" w:fill="auto"/>
           </w:tcPr>
           <w:p>
             <w:pPr>
@@ -3478,7 +4846,7 @@
         <w:tc>
           <w:tcPr>
             <w:tcW w:w="709" w:type="dxa"/>
-            <w:shd w:val="clear" w:color="auto" w:fill="DAEEF3" w:themeFill="accent5" w:themeFillTint="33"/>
+            <w:shd w:val="clear" w:color="auto" w:fill="auto"/>
           </w:tcPr>
           <w:p>
             <w:pPr>
@@ -3500,7 +4868,7 @@
         <w:tc>
           <w:tcPr>
             <w:tcW w:w="903" w:type="dxa"/>
-            <w:shd w:val="clear" w:color="auto" w:fill="DAEEF3" w:themeFill="accent5" w:themeFillTint="33"/>
+            <w:shd w:val="clear" w:color="auto" w:fill="auto"/>
           </w:tcPr>
           <w:p>
             <w:pPr>
@@ -3522,20 +4890,18 @@
         <w:tc>
           <w:tcPr>
             <w:tcW w:w="787" w:type="dxa"/>
-            <w:shd w:val="clear" w:color="auto" w:fill="DAEEF3" w:themeFill="accent5" w:themeFillTint="33"/>
+            <w:shd w:val="clear" w:color="auto" w:fill="auto"/>
           </w:tcPr>
           <w:p>
             <w:pPr>
               <w:cnfStyle w:val="000000000000" w:firstRow="0" w:lastRow="0" w:firstColumn="0" w:lastColumn="0" w:oddVBand="0" w:evenVBand="0" w:oddHBand="0" w:evenHBand="0" w:firstRowFirstColumn="0" w:firstRowLastColumn="0" w:lastRowFirstColumn="0" w:lastRowLastColumn="0"/>
               <w:rPr>
-                <w:color w:val="31849B" w:themeColor="accent5" w:themeShade="BF"/>
                 <w:sz w:val="14"/>
                 <w:szCs w:val="14"/>
               </w:rPr>
             </w:pPr>
             <w:r>
               <w:rPr>
-                <w:color w:val="31849B" w:themeColor="accent5" w:themeShade="BF"/>
                 <w:sz w:val="14"/>
                 <w:szCs w:val="14"/>
               </w:rPr>
@@ -3546,7 +4912,7 @@
         <w:tc>
           <w:tcPr>
             <w:tcW w:w="753" w:type="dxa"/>
-            <w:shd w:val="clear" w:color="auto" w:fill="DAEEF3" w:themeFill="accent5" w:themeFillTint="33"/>
+            <w:shd w:val="clear" w:color="auto" w:fill="auto"/>
           </w:tcPr>
           <w:p>
             <w:pPr>
@@ -3846,6 +5212,34 @@
                 <w:szCs w:val="14"/>
               </w:rPr>
             </w:pPr>
+            <w:r>
+              <w:rPr>
+                <w:sz w:val="14"/>
+                <w:szCs w:val="14"/>
+              </w:rPr>
+              <w:t>99</w:t>
+            </w:r>
+            <w:r>
+              <w:rPr>
+                <w:sz w:val="14"/>
+                <w:szCs w:val="14"/>
+              </w:rPr>
+              <w:t>.</w:t>
+            </w:r>
+            <w:r>
+              <w:rPr>
+                <w:sz w:val="14"/>
+                <w:szCs w:val="14"/>
+              </w:rPr>
+              <w:t>878</w:t>
+            </w:r>
+            <w:r>
+              <w:rPr>
+                <w:sz w:val="14"/>
+                <w:szCs w:val="14"/>
+              </w:rPr>
+              <w:t>%</w:t>
+            </w:r>
           </w:p>
         </w:tc>
         <w:tc>
@@ -3860,6 +5254,38 @@
                 <w:szCs w:val="14"/>
               </w:rPr>
             </w:pPr>
+            <w:r>
+              <w:rPr>
+                <w:color w:val="00B050"/>
+                <w:sz w:val="14"/>
+                <w:szCs w:val="14"/>
+              </w:rPr>
+              <w:t>98</w:t>
+            </w:r>
+            <w:r>
+              <w:rPr>
+                <w:color w:val="00B050"/>
+                <w:sz w:val="14"/>
+                <w:szCs w:val="14"/>
+              </w:rPr>
+              <w:t>.</w:t>
+            </w:r>
+            <w:r>
+              <w:rPr>
+                <w:color w:val="00B050"/>
+                <w:sz w:val="14"/>
+                <w:szCs w:val="14"/>
+              </w:rPr>
+              <w:t>57</w:t>
+            </w:r>
+            <w:r>
+              <w:rPr>
+                <w:color w:val="00B050"/>
+                <w:sz w:val="14"/>
+                <w:szCs w:val="14"/>
+              </w:rPr>
+              <w:t>2%</w:t>
+            </w:r>
           </w:p>
         </w:tc>
         <w:tc>
@@ -3874,6 +5300,13 @@
                 <w:szCs w:val="14"/>
               </w:rPr>
             </w:pPr>
+            <w:r>
+              <w:rPr>
+                <w:sz w:val="14"/>
+                <w:szCs w:val="14"/>
+              </w:rPr>
+              <w:t>11994.77</w:t>
+            </w:r>
           </w:p>
         </w:tc>
       </w:tr>
@@ -3898,7 +5331,7 @@
                 <w:sz w:val="14"/>
                 <w:szCs w:val="14"/>
               </w:rPr>
-              <w:t>C1</w:t>
+              <w:t>B3</w:t>
             </w:r>
           </w:p>
         </w:tc>
@@ -3919,7 +5352,7 @@
                 <w:sz w:val="14"/>
                 <w:szCs w:val="14"/>
               </w:rPr>
-              <w:t>5e-2</w:t>
+              <w:t>3e-5</w:t>
             </w:r>
           </w:p>
         </w:tc>
@@ -3935,13 +5368,6 @@
                 <w:szCs w:val="14"/>
               </w:rPr>
             </w:pPr>
-            <w:r>
-              <w:rPr>
-                <w:sz w:val="14"/>
-                <w:szCs w:val="14"/>
-              </w:rPr>
-              <w:t>97.07%</w:t>
-            </w:r>
           </w:p>
         </w:tc>
         <w:tc>
@@ -3952,18 +5378,11 @@
             <w:pPr>
               <w:cnfStyle w:val="000000000000" w:firstRow="0" w:lastRow="0" w:firstColumn="0" w:lastColumn="0" w:oddVBand="0" w:evenVBand="0" w:oddHBand="0" w:evenHBand="0" w:firstRowFirstColumn="0" w:firstRowLastColumn="0" w:lastRowFirstColumn="0" w:lastRowLastColumn="0"/>
               <w:rPr>
+                <w:color w:val="00B050"/>
                 <w:sz w:val="14"/>
                 <w:szCs w:val="14"/>
               </w:rPr>
             </w:pPr>
-            <w:r>
-              <w:rPr>
-                <w:color w:val="FF0000"/>
-                <w:sz w:val="14"/>
-                <w:szCs w:val="14"/>
-              </w:rPr>
-              <w:t>88.11%</w:t>
-            </w:r>
           </w:p>
         </w:tc>
         <w:tc>
@@ -3978,13 +5397,6 @@
                 <w:szCs w:val="14"/>
               </w:rPr>
             </w:pPr>
-            <w:r>
-              <w:rPr>
-                <w:sz w:val="14"/>
-                <w:szCs w:val="14"/>
-              </w:rPr>
-              <w:t>10961.2</w:t>
-            </w:r>
           </w:p>
         </w:tc>
       </w:tr>
@@ -3997,7 +5409,6 @@
           <w:tcPr>
             <w:cnfStyle w:val="001000000000" w:firstRow="0" w:lastRow="0" w:firstColumn="1" w:lastColumn="0" w:oddVBand="0" w:evenVBand="0" w:oddHBand="0" w:evenHBand="0" w:firstRowFirstColumn="0" w:firstRowLastColumn="0" w:lastRowFirstColumn="0" w:lastRowLastColumn="0"/>
             <w:tcW w:w="664" w:type="dxa"/>
-            <w:shd w:val="clear" w:color="auto" w:fill="D9D9D9" w:themeFill="background1" w:themeFillShade="D9"/>
           </w:tcPr>
           <w:p>
             <w:pPr>
@@ -4011,14 +5422,13 @@
                 <w:sz w:val="14"/>
                 <w:szCs w:val="14"/>
               </w:rPr>
-              <w:t>Prev1</w:t>
+              <w:t>C1</w:t>
             </w:r>
           </w:p>
         </w:tc>
         <w:tc>
           <w:tcPr>
             <w:tcW w:w="709" w:type="dxa"/>
-            <w:shd w:val="clear" w:color="auto" w:fill="D9D9D9" w:themeFill="background1" w:themeFillShade="D9"/>
           </w:tcPr>
           <w:p>
             <w:pPr>
@@ -4033,14 +5443,13 @@
                 <w:sz w:val="14"/>
                 <w:szCs w:val="14"/>
               </w:rPr>
-              <w:t>-</w:t>
+              <w:t>5e-2</w:t>
             </w:r>
           </w:p>
         </w:tc>
         <w:tc>
           <w:tcPr>
             <w:tcW w:w="903" w:type="dxa"/>
-            <w:shd w:val="clear" w:color="auto" w:fill="D9D9D9" w:themeFill="background1" w:themeFillShade="D9"/>
           </w:tcPr>
           <w:p>
             <w:pPr>
@@ -4055,14 +5464,13 @@
                 <w:sz w:val="14"/>
                 <w:szCs w:val="14"/>
               </w:rPr>
-              <w:t>99.58%</w:t>
+              <w:t>97.07%</w:t>
             </w:r>
           </w:p>
         </w:tc>
         <w:tc>
           <w:tcPr>
             <w:tcW w:w="787" w:type="dxa"/>
-            <w:shd w:val="clear" w:color="auto" w:fill="D9D9D9" w:themeFill="background1" w:themeFillShade="D9"/>
           </w:tcPr>
           <w:p>
             <w:pPr>
@@ -4074,17 +5482,17 @@
             </w:pPr>
             <w:r>
               <w:rPr>
-                <w:sz w:val="14"/>
-                <w:szCs w:val="14"/>
-              </w:rPr>
-              <w:t>95.23%</w:t>
+                <w:color w:val="FF0000"/>
+                <w:sz w:val="14"/>
+                <w:szCs w:val="14"/>
+              </w:rPr>
+              <w:t>88.11%</w:t>
             </w:r>
           </w:p>
         </w:tc>
         <w:tc>
           <w:tcPr>
             <w:tcW w:w="753" w:type="dxa"/>
-            <w:shd w:val="clear" w:color="auto" w:fill="D9D9D9" w:themeFill="background1" w:themeFillShade="D9"/>
           </w:tcPr>
           <w:p>
             <w:pPr>
@@ -4099,7 +5507,7 @@
                 <w:sz w:val="14"/>
                 <w:szCs w:val="14"/>
               </w:rPr>
-              <w:t>-</w:t>
+              <w:t>10961.2</w:t>
             </w:r>
           </w:p>
         </w:tc>
@@ -4126,7 +5534,14 @@
                 <w:sz w:val="14"/>
                 <w:szCs w:val="14"/>
               </w:rPr>
-              <w:t>Prev7</w:t>
+              <w:t>Z</w:t>
+            </w:r>
+            <w:r>
+              <w:rPr>
+                <w:sz w:val="14"/>
+                <w:szCs w:val="14"/>
+              </w:rPr>
+              <w:t>1</w:t>
             </w:r>
           </w:p>
         </w:tc>
@@ -4170,7 +5585,7 @@
                 <w:sz w:val="14"/>
                 <w:szCs w:val="14"/>
               </w:rPr>
-              <w:t>99.55%</w:t>
+              <w:t>99.58%</w:t>
             </w:r>
           </w:p>
         </w:tc>
@@ -4192,7 +5607,7 @@
                 <w:sz w:val="14"/>
                 <w:szCs w:val="14"/>
               </w:rPr>
-              <w:t>95.09%</w:t>
+              <w:t>95.23%</w:t>
             </w:r>
           </w:p>
         </w:tc>
@@ -4242,7 +5657,14 @@
                 <w:sz w:val="14"/>
                 <w:szCs w:val="14"/>
               </w:rPr>
-              <w:t>Prev2</w:t>
+              <w:t>Z</w:t>
+            </w:r>
+            <w:r>
+              <w:rPr>
+                <w:sz w:val="14"/>
+                <w:szCs w:val="14"/>
+              </w:rPr>
+              <w:t>7</w:t>
             </w:r>
           </w:p>
         </w:tc>
@@ -4286,7 +5708,7 @@
                 <w:sz w:val="14"/>
                 <w:szCs w:val="14"/>
               </w:rPr>
-              <w:t>99.68%</w:t>
+              <w:t>99.55%</w:t>
             </w:r>
           </w:p>
         </w:tc>
@@ -4308,7 +5730,7 @@
                 <w:sz w:val="14"/>
                 <w:szCs w:val="14"/>
               </w:rPr>
-              <w:t>95.02%</w:t>
+              <w:t>95.09%</w:t>
             </w:r>
           </w:p>
         </w:tc>
@@ -4319,8 +5741,130 @@
           </w:tcPr>
           <w:p>
             <w:pPr>
+              <w:cnfStyle w:val="000000100000" w:firstRow="0" w:lastRow="0" w:firstColumn="0" w:lastColumn="0" w:oddVBand="0" w:evenVBand="0" w:oddHBand="1" w:evenHBand="0" w:firstRowFirstColumn="0" w:firstRowLastColumn="0" w:lastRowFirstColumn="0" w:lastRowLastColumn="0"/>
+              <w:rPr>
+                <w:sz w:val="14"/>
+                <w:szCs w:val="14"/>
+              </w:rPr>
+            </w:pPr>
+            <w:r>
+              <w:rPr>
+                <w:sz w:val="14"/>
+                <w:szCs w:val="14"/>
+              </w:rPr>
+              <w:t>-</w:t>
+            </w:r>
+          </w:p>
+        </w:tc>
+      </w:tr>
+      <w:tr>
+        <w:trPr>
+          <w:jc w:val="center"/>
+        </w:trPr>
+        <w:tc>
+          <w:tcPr>
+            <w:cnfStyle w:val="001000000000" w:firstRow="0" w:lastRow="0" w:firstColumn="1" w:lastColumn="0" w:oddVBand="0" w:evenVBand="0" w:oddHBand="0" w:evenHBand="0" w:firstRowFirstColumn="0" w:firstRowLastColumn="0" w:lastRowFirstColumn="0" w:lastRowLastColumn="0"/>
+            <w:tcW w:w="664" w:type="dxa"/>
+            <w:shd w:val="clear" w:color="auto" w:fill="D9D9D9" w:themeFill="background1" w:themeFillShade="D9"/>
+          </w:tcPr>
+          <w:p>
+            <w:pPr>
+              <w:rPr>
+                <w:sz w:val="14"/>
+                <w:szCs w:val="14"/>
+              </w:rPr>
+            </w:pPr>
+            <w:r>
+              <w:rPr>
+                <w:sz w:val="14"/>
+                <w:szCs w:val="14"/>
+              </w:rPr>
+              <w:t>Z</w:t>
+            </w:r>
+            <w:r>
+              <w:rPr>
+                <w:sz w:val="14"/>
+                <w:szCs w:val="14"/>
+              </w:rPr>
+              <w:t>2</w:t>
+            </w:r>
+          </w:p>
+        </w:tc>
+        <w:tc>
+          <w:tcPr>
+            <w:tcW w:w="709" w:type="dxa"/>
+            <w:shd w:val="clear" w:color="auto" w:fill="D9D9D9" w:themeFill="background1" w:themeFillShade="D9"/>
+          </w:tcPr>
+          <w:p>
+            <w:pPr>
+              <w:cnfStyle w:val="000000000000" w:firstRow="0" w:lastRow="0" w:firstColumn="0" w:lastColumn="0" w:oddVBand="0" w:evenVBand="0" w:oddHBand="0" w:evenHBand="0" w:firstRowFirstColumn="0" w:firstRowLastColumn="0" w:lastRowFirstColumn="0" w:lastRowLastColumn="0"/>
+              <w:rPr>
+                <w:sz w:val="14"/>
+                <w:szCs w:val="14"/>
+              </w:rPr>
+            </w:pPr>
+            <w:r>
+              <w:rPr>
+                <w:sz w:val="14"/>
+                <w:szCs w:val="14"/>
+              </w:rPr>
+              <w:t>-</w:t>
+            </w:r>
+          </w:p>
+        </w:tc>
+        <w:tc>
+          <w:tcPr>
+            <w:tcW w:w="903" w:type="dxa"/>
+            <w:shd w:val="clear" w:color="auto" w:fill="D9D9D9" w:themeFill="background1" w:themeFillShade="D9"/>
+          </w:tcPr>
+          <w:p>
+            <w:pPr>
+              <w:cnfStyle w:val="000000000000" w:firstRow="0" w:lastRow="0" w:firstColumn="0" w:lastColumn="0" w:oddVBand="0" w:evenVBand="0" w:oddHBand="0" w:evenHBand="0" w:firstRowFirstColumn="0" w:firstRowLastColumn="0" w:lastRowFirstColumn="0" w:lastRowLastColumn="0"/>
+              <w:rPr>
+                <w:sz w:val="14"/>
+                <w:szCs w:val="14"/>
+              </w:rPr>
+            </w:pPr>
+            <w:r>
+              <w:rPr>
+                <w:sz w:val="14"/>
+                <w:szCs w:val="14"/>
+              </w:rPr>
+              <w:t>99.68%</w:t>
+            </w:r>
+          </w:p>
+        </w:tc>
+        <w:tc>
+          <w:tcPr>
+            <w:tcW w:w="787" w:type="dxa"/>
+            <w:shd w:val="clear" w:color="auto" w:fill="D9D9D9" w:themeFill="background1" w:themeFillShade="D9"/>
+          </w:tcPr>
+          <w:p>
+            <w:pPr>
+              <w:cnfStyle w:val="000000000000" w:firstRow="0" w:lastRow="0" w:firstColumn="0" w:lastColumn="0" w:oddVBand="0" w:evenVBand="0" w:oddHBand="0" w:evenHBand="0" w:firstRowFirstColumn="0" w:firstRowLastColumn="0" w:lastRowFirstColumn="0" w:lastRowLastColumn="0"/>
+              <w:rPr>
+                <w:sz w:val="14"/>
+                <w:szCs w:val="14"/>
+              </w:rPr>
+            </w:pPr>
+            <w:r>
+              <w:rPr>
+                <w:sz w:val="14"/>
+                <w:szCs w:val="14"/>
+              </w:rPr>
+              <w:t>95.02%</w:t>
+            </w:r>
+          </w:p>
+        </w:tc>
+        <w:tc>
+          <w:tcPr>
+            <w:tcW w:w="753" w:type="dxa"/>
+            <w:shd w:val="clear" w:color="auto" w:fill="D9D9D9" w:themeFill="background1" w:themeFillShade="D9"/>
+          </w:tcPr>
+          <w:p>
+            <w:pPr>
               <w:keepNext/>
-              <w:cnfStyle w:val="000000100000" w:firstRow="0" w:lastRow="0" w:firstColumn="0" w:lastColumn="0" w:oddVBand="0" w:evenVBand="0" w:oddHBand="1" w:evenHBand="0" w:firstRowFirstColumn="0" w:firstRowLastColumn="0" w:lastRowFirstColumn="0" w:lastRowLastColumn="0"/>
+              <w:cnfStyle w:val="000000000000" w:firstRow="0" w:lastRow="0" w:firstColumn="0" w:lastColumn="0" w:oddVBand="0" w:evenVBand="0" w:oddHBand="0" w:evenHBand="0" w:firstRowFirstColumn="0" w:firstRowLastColumn="0" w:lastRowFirstColumn="0" w:lastRowLastColumn="0"/>
               <w:rPr>
                 <w:sz w:val="14"/>
                 <w:szCs w:val="14"/>
@@ -4349,7 +5893,7 @@
           <w:rPr>
             <w:noProof/>
           </w:rPr>
-          <w:t>1</w:t>
+          <w:t>2</w:t>
         </w:r>
       </w:fldSimple>
       <w:r>
@@ -4382,7 +5926,7 @@
       </w:r>
       <w:proofErr w:type="spellEnd"/>
       <w:r>
-        <w:t xml:space="preserve"> that I trained tend to perform slightly better compared to the ones without dropout by </w:t>
+        <w:t xml:space="preserve"> tend to perform slightly better compared to the ones without dropout by </w:t>
       </w:r>
       <w:proofErr w:type="spellStart"/>
       <w:r>
@@ -4401,7 +5945,13 @@
         <w:t>, M. (2018).</w:t>
       </w:r>
       <w:r>
-        <w:t xml:space="preserve"> There is still some overfitting, as the train accuracies tend to 100% while the test accuracies never reach 97%. As expected, the lower the learning rate, the less overshooting is performed during gradient descent, making the training loss more stable. </w:t>
+        <w:t xml:space="preserve"> There is still some overfitting, as the train accuracies tend to 100% while the test accuracies never reach 97%. As expected, the lower the learning rate, the less overshooting is performed during gradient descent, making the training loss more stable</w:t>
+      </w:r>
+      <w:r>
+        <w:t xml:space="preserve"> and improving generalization</w:t>
+      </w:r>
+      <w:r>
+        <w:t xml:space="preserve">. </w:t>
       </w:r>
       <w:r>
         <w:t>For</w:t>
@@ -4416,7 +5966,7 @@
         <w:t xml:space="preserve"> the learning rate is too high and that causes the validation </w:t>
       </w:r>
       <w:r>
-        <w:t xml:space="preserve">loss to increase over time as a sign of overfitting. The model that suffers most from overfitting, though, is C1, the one based on logistic regression: while the model acceptably fits the training data (training accuracy is 97%), the model highly suffers of overfitting as the test accuracy is barely 88.11%. This was expected, as logistic regression models are conceptually very simple: </w:t>
+        <w:t xml:space="preserve">loss to increase over time as a sign of overfitting. The model that suffers most from overfitting is C1, the one based on logistic regression: while the model acceptably fits the training data (training accuracy is 97%), the model highly suffers of overfitting as the test accuracy is barely 88.11%. This was expected, as logistic regression models are conceptually very simple: </w:t>
       </w:r>
     </w:p>
     <w:p>
@@ -4454,10 +6004,75 @@
         <w:t>That’s why model C1 performed much worse compared to models of type A even if they all had comparable parameter numbers.</w:t>
       </w:r>
     </w:p>
+    <w:p>
+      <w:r>
+        <w:t xml:space="preserve">B1 has a good performance that is comparable with the one of models of type A. By looking at its loss and accuracy history, though, </w:t>
+      </w:r>
+      <w:proofErr w:type="gramStart"/>
+      <w:r>
+        <w:t>it is clear that a</w:t>
+      </w:r>
+      <w:proofErr w:type="gramEnd"/>
+      <w:r>
+        <w:t xml:space="preserve"> better model can be achieved by trying a lower </w:t>
+      </w:r>
+      <w:r>
+        <w:rPr>
+          <w:i/>
+          <w:iCs/>
+        </w:rPr>
+        <w:t>learning rate</w:t>
+      </w:r>
+      <w:r>
+        <w:t xml:space="preserve">. By choosing a </w:t>
+      </w:r>
+      <w:r>
+        <w:rPr>
+          <w:i/>
+          <w:iCs/>
+        </w:rPr>
+        <w:t>learning rate=</w:t>
+      </w:r>
+      <w:r>
+        <w:rPr>
+          <w:i/>
+          <w:iCs/>
+          <w:color w:val="FFC000"/>
+        </w:rPr>
+        <w:t>1e-4</w:t>
+      </w:r>
+      <w:r>
+        <w:t>, we obtain model B</w:t>
+      </w:r>
+      <w:r>
+        <w:rPr>
+          <w:color w:val="FFC000"/>
+        </w:rPr>
+        <w:t>X</w:t>
+      </w:r>
+      <w:r>
+        <w:t>, the model that by far achieved the best classification performance (</w:t>
+      </w:r>
+      <w:r>
+        <w:rPr>
+          <w:i/>
+          <w:iCs/>
+          <w:color w:val="FFC000"/>
+        </w:rPr>
+        <w:t>test accuracy=XX.X%</w:t>
+      </w:r>
+      <w:r>
+        <w:t>).</w:t>
+      </w:r>
+    </w:p>
     <w:p/>
     <w:p>
-      <w:bookmarkStart w:id="6" w:name="_GoBack"/>
-      <w:bookmarkEnd w:id="6"/>
+      <w:r>
+        <w:rPr>
+          <w:highlight w:val="magenta"/>
+        </w:rPr>
+        <w:t xml:space="preserve">Plot </w:t>
+      </w:r>
       <w:r>
         <w:rPr>
           <w:highlight w:val="magenta"/>
@@ -4629,7 +6244,7 @@
                           </pic:cNvPicPr>
                         </pic:nvPicPr>
                         <pic:blipFill>
-                          <a:blip r:embed="rId13">
+                          <a:blip r:embed="rId15">
                             <a:extLst>
                               <a:ext uri="{28A0092B-C50C-407E-A947-70E740481C1C}">
                                 <a14:useLocalDpi xmlns:a14="http://schemas.microsoft.com/office/drawing/2010/main" val="0"/>
@@ -4698,7 +6313,7 @@
                           </pic:cNvPicPr>
                         </pic:nvPicPr>
                         <pic:blipFill>
-                          <a:blip r:embed="rId14">
+                          <a:blip r:embed="rId16">
                             <a:extLst>
                               <a:ext uri="{28A0092B-C50C-407E-A947-70E740481C1C}">
                                 <a14:useLocalDpi xmlns:a14="http://schemas.microsoft.com/office/drawing/2010/main" val="0"/>
@@ -4815,7 +6430,7 @@
                           </pic:cNvPicPr>
                         </pic:nvPicPr>
                         <pic:blipFill>
-                          <a:blip r:embed="rId15">
+                          <a:blip r:embed="rId17">
                             <a:extLst>
                               <a:ext uri="{28A0092B-C50C-407E-A947-70E740481C1C}">
                                 <a14:useLocalDpi xmlns:a14="http://schemas.microsoft.com/office/drawing/2010/main" val="0"/>
@@ -4884,7 +6499,7 @@
                           </pic:cNvPicPr>
                         </pic:nvPicPr>
                         <pic:blipFill>
-                          <a:blip r:embed="rId16">
+                          <a:blip r:embed="rId18">
                             <a:extLst>
                               <a:ext uri="{28A0092B-C50C-407E-A947-70E740481C1C}">
                                 <a14:useLocalDpi xmlns:a14="http://schemas.microsoft.com/office/drawing/2010/main" val="0"/>
@@ -4978,17 +6593,62 @@
                 <w:highlight w:val="magenta"/>
               </w:rPr>
             </w:pPr>
-            <w:commentRangeStart w:id="7"/>
-            <w:proofErr w:type="spellStart"/>
-            <w:r>
-              <w:rPr>
+            <w:r>
+              <w:rPr>
+                <w:noProof/>
                 <w:sz w:val="20"/>
                 <w:szCs w:val="20"/>
                 <w:highlight w:val="magenta"/>
               </w:rPr>
-              <w:t>sdasdasd</w:t>
-            </w:r>
-            <w:proofErr w:type="spellEnd"/>
+              <w:drawing>
+                <wp:inline distT="0" distB="0" distL="0" distR="0" wp14:anchorId="53DE9582" wp14:editId="41ECD95F">
+                  <wp:extent cx="1223379" cy="869192"/>
+                  <wp:effectExtent l="0" t="0" r="0" b="7620"/>
+                  <wp:docPr id="23" name="Immagine 23"/>
+                  <wp:cNvGraphicFramePr>
+                    <a:graphicFrameLocks xmlns:a="http://schemas.openxmlformats.org/drawingml/2006/main" noChangeAspect="1"/>
+                  </wp:cNvGraphicFramePr>
+                  <a:graphic xmlns:a="http://schemas.openxmlformats.org/drawingml/2006/main">
+                    <a:graphicData uri="http://schemas.openxmlformats.org/drawingml/2006/picture">
+                      <pic:pic xmlns:pic="http://schemas.openxmlformats.org/drawingml/2006/picture">
+                        <pic:nvPicPr>
+                          <pic:cNvPr id="0" name="Picture 22"/>
+                          <pic:cNvPicPr>
+                            <a:picLocks noChangeAspect="1" noChangeArrowheads="1"/>
+                          </pic:cNvPicPr>
+                        </pic:nvPicPr>
+                        <pic:blipFill>
+                          <a:blip r:embed="rId19">
+                            <a:extLst>
+                              <a:ext uri="{28A0092B-C50C-407E-A947-70E740481C1C}">
+                                <a14:useLocalDpi xmlns:a14="http://schemas.microsoft.com/office/drawing/2010/main" val="0"/>
+                              </a:ext>
+                            </a:extLst>
+                          </a:blip>
+                          <a:srcRect/>
+                          <a:stretch>
+                            <a:fillRect/>
+                          </a:stretch>
+                        </pic:blipFill>
+                        <pic:spPr bwMode="auto">
+                          <a:xfrm>
+                            <a:off x="0" y="0"/>
+                            <a:ext cx="1235591" cy="877868"/>
+                          </a:xfrm>
+                          <a:prstGeom prst="rect">
+                            <a:avLst/>
+                          </a:prstGeom>
+                          <a:noFill/>
+                          <a:ln>
+                            <a:noFill/>
+                          </a:ln>
+                        </pic:spPr>
+                      </pic:pic>
+                    </a:graphicData>
+                  </a:graphic>
+                </wp:inline>
+              </w:drawing>
+            </w:r>
           </w:p>
         </w:tc>
         <w:tc>
@@ -5004,22 +6664,61 @@
                 <w:highlight w:val="magenta"/>
               </w:rPr>
             </w:pPr>
-            <w:proofErr w:type="spellStart"/>
-            <w:r>
-              <w:rPr>
+            <w:r>
+              <w:rPr>
+                <w:noProof/>
                 <w:sz w:val="20"/>
                 <w:szCs w:val="20"/>
                 <w:highlight w:val="magenta"/>
               </w:rPr>
-              <w:t>asdasdas</w:t>
-            </w:r>
-            <w:commentRangeEnd w:id="7"/>
-            <w:proofErr w:type="spellEnd"/>
-            <w:r>
-              <w:rPr>
-                <w:rStyle w:val="Rimandocommento"/>
-              </w:rPr>
-              <w:commentReference w:id="7"/>
+              <w:drawing>
+                <wp:inline distT="0" distB="0" distL="0" distR="0" wp14:anchorId="38F819F2" wp14:editId="5D4873A5">
+                  <wp:extent cx="1191404" cy="846474"/>
+                  <wp:effectExtent l="0" t="0" r="8890" b="0"/>
+                  <wp:docPr id="24" name="Immagine 24"/>
+                  <wp:cNvGraphicFramePr>
+                    <a:graphicFrameLocks xmlns:a="http://schemas.openxmlformats.org/drawingml/2006/main" noChangeAspect="1"/>
+                  </wp:cNvGraphicFramePr>
+                  <a:graphic xmlns:a="http://schemas.openxmlformats.org/drawingml/2006/main">
+                    <a:graphicData uri="http://schemas.openxmlformats.org/drawingml/2006/picture">
+                      <pic:pic xmlns:pic="http://schemas.openxmlformats.org/drawingml/2006/picture">
+                        <pic:nvPicPr>
+                          <pic:cNvPr id="0" name="Picture 23"/>
+                          <pic:cNvPicPr>
+                            <a:picLocks noChangeAspect="1" noChangeArrowheads="1"/>
+                          </pic:cNvPicPr>
+                        </pic:nvPicPr>
+                        <pic:blipFill>
+                          <a:blip r:embed="rId20">
+                            <a:extLst>
+                              <a:ext uri="{28A0092B-C50C-407E-A947-70E740481C1C}">
+                                <a14:useLocalDpi xmlns:a14="http://schemas.microsoft.com/office/drawing/2010/main" val="0"/>
+                              </a:ext>
+                            </a:extLst>
+                          </a:blip>
+                          <a:srcRect/>
+                          <a:stretch>
+                            <a:fillRect/>
+                          </a:stretch>
+                        </pic:blipFill>
+                        <pic:spPr bwMode="auto">
+                          <a:xfrm>
+                            <a:off x="0" y="0"/>
+                            <a:ext cx="1198490" cy="851508"/>
+                          </a:xfrm>
+                          <a:prstGeom prst="rect">
+                            <a:avLst/>
+                          </a:prstGeom>
+                          <a:noFill/>
+                          <a:ln>
+                            <a:noFill/>
+                          </a:ln>
+                        </pic:spPr>
+                      </pic:pic>
+                    </a:graphicData>
+                  </a:graphic>
+                </wp:inline>
+              </w:drawing>
             </w:r>
           </w:p>
         </w:tc>
@@ -5107,7 +6806,7 @@
                           </pic:cNvPicPr>
                         </pic:nvPicPr>
                         <pic:blipFill>
-                          <a:blip r:embed="rId17">
+                          <a:blip r:embed="rId21">
                             <a:extLst>
                               <a:ext uri="{28A0092B-C50C-407E-A947-70E740481C1C}">
                                 <a14:useLocalDpi xmlns:a14="http://schemas.microsoft.com/office/drawing/2010/main" val="0"/>
@@ -5176,7 +6875,7 @@
                           </pic:cNvPicPr>
                         </pic:nvPicPr>
                         <pic:blipFill>
-                          <a:blip r:embed="rId18">
+                          <a:blip r:embed="rId22">
                             <a:extLst>
                               <a:ext uri="{28A0092B-C50C-407E-A947-70E740481C1C}">
                                 <a14:useLocalDpi xmlns:a14="http://schemas.microsoft.com/office/drawing/2010/main" val="0"/>
@@ -5232,6 +6931,7 @@
                 <w:sz w:val="12"/>
                 <w:szCs w:val="12"/>
               </w:rPr>
+              <w:lastRenderedPageBreak/>
               <w:t>A5</w:t>
             </w:r>
           </w:p>
@@ -5293,7 +6993,7 @@
                           </pic:cNvPicPr>
                         </pic:nvPicPr>
                         <pic:blipFill>
-                          <a:blip r:embed="rId19">
+                          <a:blip r:embed="rId23">
                             <a:extLst>
                               <a:ext uri="{28A0092B-C50C-407E-A947-70E740481C1C}">
                                 <a14:useLocalDpi xmlns:a14="http://schemas.microsoft.com/office/drawing/2010/main" val="0"/>
@@ -5362,7 +7062,7 @@
                           </pic:cNvPicPr>
                         </pic:nvPicPr>
                         <pic:blipFill>
-                          <a:blip r:embed="rId20">
+                          <a:blip r:embed="rId24">
                             <a:extLst>
                               <a:ext uri="{28A0092B-C50C-407E-A947-70E740481C1C}">
                                 <a14:useLocalDpi xmlns:a14="http://schemas.microsoft.com/office/drawing/2010/main" val="0"/>
@@ -5479,7 +7179,7 @@
                           </pic:cNvPicPr>
                         </pic:nvPicPr>
                         <pic:blipFill>
-                          <a:blip r:embed="rId21">
+                          <a:blip r:embed="rId25">
                             <a:extLst>
                               <a:ext uri="{28A0092B-C50C-407E-A947-70E740481C1C}">
                                 <a14:useLocalDpi xmlns:a14="http://schemas.microsoft.com/office/drawing/2010/main" val="0"/>
@@ -5548,7 +7248,7 @@
                           </pic:cNvPicPr>
                         </pic:nvPicPr>
                         <pic:blipFill>
-                          <a:blip r:embed="rId22">
+                          <a:blip r:embed="rId26">
                             <a:extLst>
                               <a:ext uri="{28A0092B-C50C-407E-A947-70E740481C1C}">
                                 <a14:useLocalDpi xmlns:a14="http://schemas.microsoft.com/office/drawing/2010/main" val="0"/>
@@ -5647,9 +7347,55 @@
                 <w:noProof/>
                 <w:sz w:val="20"/>
                 <w:szCs w:val="20"/>
-                <w:highlight w:val="magenta"/>
-              </w:rPr>
-              <w:t>asdasdasd</w:t>
+              </w:rPr>
+              <w:drawing>
+                <wp:inline distT="0" distB="0" distL="0" distR="0" wp14:anchorId="7031F236" wp14:editId="6363542B">
+                  <wp:extent cx="1199398" cy="852154"/>
+                  <wp:effectExtent l="0" t="0" r="1270" b="5715"/>
+                  <wp:docPr id="25" name="Immagine 25"/>
+                  <wp:cNvGraphicFramePr>
+                    <a:graphicFrameLocks xmlns:a="http://schemas.openxmlformats.org/drawingml/2006/main" noChangeAspect="1"/>
+                  </wp:cNvGraphicFramePr>
+                  <a:graphic xmlns:a="http://schemas.openxmlformats.org/drawingml/2006/main">
+                    <a:graphicData uri="http://schemas.openxmlformats.org/drawingml/2006/picture">
+                      <pic:pic xmlns:pic="http://schemas.openxmlformats.org/drawingml/2006/picture">
+                        <pic:nvPicPr>
+                          <pic:cNvPr id="0" name="Picture 24"/>
+                          <pic:cNvPicPr>
+                            <a:picLocks noChangeAspect="1" noChangeArrowheads="1"/>
+                          </pic:cNvPicPr>
+                        </pic:nvPicPr>
+                        <pic:blipFill>
+                          <a:blip r:embed="rId27">
+                            <a:extLst>
+                              <a:ext uri="{28A0092B-C50C-407E-A947-70E740481C1C}">
+                                <a14:useLocalDpi xmlns:a14="http://schemas.microsoft.com/office/drawing/2010/main" val="0"/>
+                              </a:ext>
+                            </a:extLst>
+                          </a:blip>
+                          <a:srcRect/>
+                          <a:stretch>
+                            <a:fillRect/>
+                          </a:stretch>
+                        </pic:blipFill>
+                        <pic:spPr bwMode="auto">
+                          <a:xfrm>
+                            <a:off x="0" y="0"/>
+                            <a:ext cx="1214820" cy="863111"/>
+                          </a:xfrm>
+                          <a:prstGeom prst="rect">
+                            <a:avLst/>
+                          </a:prstGeom>
+                          <a:noFill/>
+                          <a:ln>
+                            <a:noFill/>
+                          </a:ln>
+                        </pic:spPr>
+                      </pic:pic>
+                    </a:graphicData>
+                  </a:graphic>
+                </wp:inline>
+              </w:drawing>
             </w:r>
           </w:p>
         </w:tc>
@@ -5667,13 +7413,157 @@
               </w:rPr>
             </w:pPr>
             <w:r>
+              <w:rPr>
+                <w:noProof/>
+                <w:sz w:val="20"/>
+                <w:szCs w:val="20"/>
+              </w:rPr>
+              <w:drawing>
+                <wp:inline distT="0" distB="0" distL="0" distR="0" wp14:anchorId="209A55D9" wp14:editId="007E8D4D">
+                  <wp:extent cx="1179854" cy="823508"/>
+                  <wp:effectExtent l="0" t="0" r="1270" b="0"/>
+                  <wp:docPr id="26" name="Immagine 26"/>
+                  <wp:cNvGraphicFramePr>
+                    <a:graphicFrameLocks xmlns:a="http://schemas.openxmlformats.org/drawingml/2006/main" noChangeAspect="1"/>
+                  </wp:cNvGraphicFramePr>
+                  <a:graphic xmlns:a="http://schemas.openxmlformats.org/drawingml/2006/main">
+                    <a:graphicData uri="http://schemas.openxmlformats.org/drawingml/2006/picture">
+                      <pic:pic xmlns:pic="http://schemas.openxmlformats.org/drawingml/2006/picture">
+                        <pic:nvPicPr>
+                          <pic:cNvPr id="0" name="Picture 25"/>
+                          <pic:cNvPicPr>
+                            <a:picLocks noChangeAspect="1" noChangeArrowheads="1"/>
+                          </pic:cNvPicPr>
+                        </pic:nvPicPr>
+                        <pic:blipFill>
+                          <a:blip r:embed="rId28">
+                            <a:extLst>
+                              <a:ext uri="{28A0092B-C50C-407E-A947-70E740481C1C}">
+                                <a14:useLocalDpi xmlns:a14="http://schemas.microsoft.com/office/drawing/2010/main" val="0"/>
+                              </a:ext>
+                            </a:extLst>
+                          </a:blip>
+                          <a:srcRect/>
+                          <a:stretch>
+                            <a:fillRect/>
+                          </a:stretch>
+                        </pic:blipFill>
+                        <pic:spPr bwMode="auto">
+                          <a:xfrm>
+                            <a:off x="0" y="0"/>
+                            <a:ext cx="1191798" cy="831845"/>
+                          </a:xfrm>
+                          <a:prstGeom prst="rect">
+                            <a:avLst/>
+                          </a:prstGeom>
+                          <a:noFill/>
+                          <a:ln>
+                            <a:noFill/>
+                          </a:ln>
+                        </pic:spPr>
+                      </pic:pic>
+                    </a:graphicData>
+                  </a:graphic>
+                </wp:inline>
+              </w:drawing>
+            </w:r>
+          </w:p>
+        </w:tc>
+      </w:tr>
+      <w:tr>
+        <w:trPr>
+          <w:trHeight w:val="266"/>
+          <w:jc w:val="center"/>
+        </w:trPr>
+        <w:tc>
+          <w:tcPr>
+            <w:tcW w:w="359" w:type="dxa"/>
+          </w:tcPr>
+          <w:p>
+            <w:pPr>
+              <w:pStyle w:val="FigureCaption"/>
+              <w:rPr>
+                <w:sz w:val="12"/>
+                <w:szCs w:val="12"/>
+              </w:rPr>
+            </w:pPr>
+            <w:r>
+              <w:rPr>
+                <w:sz w:val="12"/>
+                <w:szCs w:val="12"/>
+              </w:rPr>
+              <w:t>B3</w:t>
+            </w:r>
+          </w:p>
+        </w:tc>
+        <w:tc>
+          <w:tcPr>
+            <w:tcW w:w="638" w:type="dxa"/>
+          </w:tcPr>
+          <w:p>
+            <w:pPr>
+              <w:pStyle w:val="FigureCaption"/>
+              <w:rPr>
+                <w:sz w:val="12"/>
+                <w:szCs w:val="12"/>
+              </w:rPr>
+            </w:pPr>
+            <w:r>
+              <w:rPr>
+                <w:sz w:val="12"/>
+                <w:szCs w:val="12"/>
+              </w:rPr>
+              <w:t>3e-5</w:t>
+            </w:r>
+          </w:p>
+        </w:tc>
+        <w:tc>
+          <w:tcPr>
+            <w:tcW w:w="2177" w:type="dxa"/>
+          </w:tcPr>
+          <w:p>
+            <w:pPr>
+              <w:pStyle w:val="FigureCaption"/>
               <w:rPr>
                 <w:noProof/>
                 <w:sz w:val="20"/>
                 <w:szCs w:val="20"/>
                 <w:highlight w:val="magenta"/>
               </w:rPr>
-              <w:t>asdasdasda</w:t>
+            </w:pPr>
+            <w:r>
+              <w:rPr>
+                <w:noProof/>
+                <w:sz w:val="20"/>
+                <w:szCs w:val="20"/>
+                <w:highlight w:val="magenta"/>
+              </w:rPr>
+              <w:t>sdfsdfsdfs</w:t>
+            </w:r>
+          </w:p>
+        </w:tc>
+        <w:tc>
+          <w:tcPr>
+            <w:tcW w:w="2082" w:type="dxa"/>
+          </w:tcPr>
+          <w:p>
+            <w:pPr>
+              <w:pStyle w:val="FigureCaption"/>
+              <w:rPr>
+                <w:noProof/>
+                <w:sz w:val="20"/>
+                <w:szCs w:val="20"/>
+                <w:highlight w:val="magenta"/>
+              </w:rPr>
+            </w:pPr>
+            <w:r>
+              <w:rPr>
+                <w:noProof/>
+                <w:sz w:val="20"/>
+                <w:szCs w:val="20"/>
+                <w:highlight w:val="magenta"/>
+              </w:rPr>
+              <w:t>sdfsdfsdfs</w:t>
             </w:r>
           </w:p>
         </w:tc>
@@ -5761,7 +7651,7 @@
                           </pic:cNvPicPr>
                         </pic:nvPicPr>
                         <pic:blipFill>
-                          <a:blip r:embed="rId23">
+                          <a:blip r:embed="rId29">
                             <a:extLst>
                               <a:ext uri="{28A0092B-C50C-407E-A947-70E740481C1C}">
                                 <a14:useLocalDpi xmlns:a14="http://schemas.microsoft.com/office/drawing/2010/main" val="0"/>
@@ -5831,7 +7721,7 @@
                           </pic:cNvPicPr>
                         </pic:nvPicPr>
                         <pic:blipFill>
-                          <a:blip r:embed="rId24">
+                          <a:blip r:embed="rId30">
                             <a:extLst>
                               <a:ext uri="{28A0092B-C50C-407E-A947-70E740481C1C}">
                                 <a14:useLocalDpi xmlns:a14="http://schemas.microsoft.com/office/drawing/2010/main" val="0"/>
@@ -5869,7 +7759,7 @@
     <w:p>
       <w:pPr>
         <w:pStyle w:val="Didascalia"/>
-        <w:framePr w:hSpace="141" w:wrap="around" w:vAnchor="text" w:hAnchor="page" w:x="6450" w:y="16"/>
+        <w:framePr w:hSpace="141" w:wrap="around" w:vAnchor="text" w:hAnchor="page" w:x="933" w:y="61"/>
       </w:pPr>
       <w:r>
         <w:t xml:space="preserve">Table </w:t>
@@ -5879,7 +7769,7 @@
           <w:rPr>
             <w:noProof/>
           </w:rPr>
-          <w:t>2</w:t>
+          <w:t>3</w:t>
         </w:r>
       </w:fldSimple>
       <w:r>
@@ -5947,11 +7837,51 @@
       </w:r>
     </w:p>
     <w:p>
+      <w:r>
+        <w:t xml:space="preserve">My results showed that an improvement over the previously proposed classification models were possible and that adding dropout and starting from a pre-trained model were both good ideas to try to achieve higher classification accuracy. I therefor consider my experiment to have had a successful outcome. Due to the fact that the Fruit-360 dataset was created starting from frames of videos of objects that span around a specific axis, I think further investigation should be done to see if my classifiers and the models proposed by </w:t>
+      </w:r>
       <w:proofErr w:type="spellStart"/>
       <w:r>
-        <w:t>Hsdfjshdfj</w:t>
+        <w:t>Mureșan</w:t>
       </w:r>
       <w:proofErr w:type="spellEnd"/>
+      <w:r>
+        <w:t xml:space="preserve">, H., &amp; </w:t>
+      </w:r>
+      <w:proofErr w:type="spellStart"/>
+      <w:r>
+        <w:t>Oltean</w:t>
+      </w:r>
+      <w:proofErr w:type="spellEnd"/>
+      <w:r>
+        <w:t>, M. (2018)</w:t>
+      </w:r>
+      <w:r>
+        <w:t xml:space="preserve"> can actually generalize to any kind of photo of a single piece of fruit or vegetable.</w:t>
+      </w:r>
+    </w:p>
+    <w:p/>
+    <w:p>
+      <w:pPr>
+        <w:pStyle w:val="Titolo2"/>
+      </w:pPr>
+      <w:r>
+        <w:t>Privacy Aspect</w:t>
+      </w:r>
+    </w:p>
+    <w:p>
+      <w:r>
+        <w:t>Since the dataset is composed of pictures of inanimate objects and at no point users of future applications are supposed to be asked about their personal data related to the dataset itself, I don’t see how my project might raise concerns about privacy</w:t>
+      </w:r>
+      <w:r>
+        <w:t xml:space="preserve"> on its own</w:t>
+      </w:r>
+      <w:r>
+        <w:t>.</w:t>
+      </w:r>
+      <w:r>
+        <w:t xml:space="preserve"> Of course, if the fruit recognition classifier was to be combined with a face recognition model or another kind of personal identification system, it could be possible for a third party to collect information about the habits of their customer.</w:t>
+      </w:r>
     </w:p>
     <w:p>
       <w:pPr>
@@ -6076,7 +8006,7 @@
           <w:rFonts w:ascii="Times-Roman" w:hAnsi="Times-Roman" w:cs="Times-Roman"/>
         </w:rPr>
         <w:sectPr>
-          <w:headerReference w:type="default" r:id="rId25"/>
+          <w:headerReference w:type="default" r:id="rId31"/>
           <w:type w:val="continuous"/>
           <w:pgSz w:w="12240" w:h="15840" w:code="1"/>
           <w:pgMar w:top="1008" w:right="936" w:bottom="1008" w:left="936" w:header="432" w:footer="432" w:gutter="0"/>
@@ -6120,22 +8050,6 @@
 
 <file path=word/comments.xml><?xml version="1.0" encoding="utf-8"?>
 <w:comments xmlns:wpc="http://schemas.microsoft.com/office/word/2010/wordprocessingCanvas" xmlns:cx="http://schemas.microsoft.com/office/drawing/2014/chartex" xmlns:cx1="http://schemas.microsoft.com/office/drawing/2015/9/8/chartex" xmlns:cx2="http://schemas.microsoft.com/office/drawing/2015/10/21/chartex" xmlns:cx3="http://schemas.microsoft.com/office/drawing/2016/5/9/chartex" xmlns:cx4="http://schemas.microsoft.com/office/drawing/2016/5/10/chartex" xmlns:cx5="http://schemas.microsoft.com/office/drawing/2016/5/11/chartex" xmlns:cx6="http://schemas.microsoft.com/office/drawing/2016/5/12/chartex" xmlns:cx7="http://schemas.microsoft.com/office/drawing/2016/5/13/chartex" xmlns:cx8="http://schemas.microsoft.com/office/drawing/2016/5/14/chartex" xmlns:mc="http://schemas.openxmlformats.org/markup-compatibility/2006" xmlns:aink="http://schemas.microsoft.com/office/drawing/2016/ink" xmlns:am3d="http://schemas.microsoft.com/office/drawing/2017/model3d" xmlns:o="urn:schemas-microsoft-com:office:office" xmlns:r="http://schemas.openxmlformats.org/officeDocument/2006/relationships" xmlns:m="http://schemas.openxmlformats.org/officeDocument/2006/math" xmlns:v="urn:schemas-microsoft-com:vml" xmlns:wp14="http://schemas.microsoft.com/office/word/2010/wordprocessingDrawing" xmlns:wp="http://schemas.openxmlformats.org/drawingml/2006/wordprocessingDrawing" xmlns:w10="urn:schemas-microsoft-com:office:word" xmlns:w="http://schemas.openxmlformats.org/wordprocessingml/2006/main" xmlns:w14="http://schemas.microsoft.com/office/word/2010/wordml" xmlns:w15="http://schemas.microsoft.com/office/word/2012/wordml" xmlns:w16cid="http://schemas.microsoft.com/office/word/2016/wordml/cid" xmlns:w16se="http://schemas.microsoft.com/office/word/2015/wordml/symex" xmlns:wpg="http://schemas.microsoft.com/office/word/2010/wordprocessingGroup" xmlns:wpi="http://schemas.microsoft.com/office/word/2010/wordprocessingInk" xmlns:wne="http://schemas.microsoft.com/office/word/2006/wordml" xmlns:wps="http://schemas.microsoft.com/office/word/2010/wordprocessingShape" mc:Ignorable="w14 w15 w16se w16cid wp14">
-  <w:comment w:id="2" w:author="Francesco Frassineti" w:date="2020-07-05T13:38:00Z" w:initials="FF">
-    <w:p>
-      <w:pPr>
-        <w:pStyle w:val="Testocommento"/>
-      </w:pPr>
-      <w:r>
-        <w:rPr>
-          <w:rStyle w:val="Rimandocommento"/>
-        </w:rPr>
-        <w:annotationRef/>
-      </w:r>
-      <w:r>
-        <w:t>Find sources</w:t>
-      </w:r>
-    </w:p>
-  </w:comment>
   <w:comment w:id="3" w:author="Francesco Frassineti" w:date="2020-07-05T15:41:00Z" w:initials="FF">
     <w:p>
       <w:pPr>
@@ -6193,7 +8107,7 @@
       </w:r>
     </w:p>
   </w:comment>
-  <w:comment w:id="4" w:author="Francesco Frassineti" w:date="2020-07-05T16:04:00Z" w:initials="FF">
+  <w:comment w:id="4" w:author="Francesco Frassineti" w:date="2020-07-06T17:29:00Z" w:initials="FF">
     <w:p>
       <w:pPr>
         <w:pStyle w:val="Testocommento"/>
@@ -6204,77 +8118,90 @@
         </w:rPr>
         <w:annotationRef/>
       </w:r>
+      <w:proofErr w:type="spellStart"/>
       <w:r>
         <w:rPr>
           <w:rFonts w:ascii="Arial" w:hAnsi="Arial" w:cs="Arial"/>
           <w:color w:val="222222"/>
           <w:shd w:val="clear" w:color="auto" w:fill="F8F8F8"/>
         </w:rPr>
-        <w:t xml:space="preserve">Srivastava, N., Hinton, G., </w:t>
-      </w:r>
-      <w:proofErr w:type="spellStart"/>
+        <w:t>Glorot</w:t>
+      </w:r>
+      <w:proofErr w:type="spellEnd"/>
       <w:r>
         <w:rPr>
           <w:rFonts w:ascii="Arial" w:hAnsi="Arial" w:cs="Arial"/>
           <w:color w:val="222222"/>
           <w:shd w:val="clear" w:color="auto" w:fill="F8F8F8"/>
         </w:rPr>
-        <w:t>Krizhevsky</w:t>
-      </w:r>
-      <w:proofErr w:type="spellEnd"/>
+        <w:t xml:space="preserve">, X., </w:t>
+      </w:r>
+      <w:proofErr w:type="spellStart"/>
       <w:r>
         <w:rPr>
           <w:rFonts w:ascii="Arial" w:hAnsi="Arial" w:cs="Arial"/>
           <w:color w:val="222222"/>
           <w:shd w:val="clear" w:color="auto" w:fill="F8F8F8"/>
         </w:rPr>
-        <w:t xml:space="preserve">, A., </w:t>
-      </w:r>
-      <w:proofErr w:type="spellStart"/>
+        <w:t>Bordes</w:t>
+      </w:r>
+      <w:proofErr w:type="spellEnd"/>
       <w:r>
         <w:rPr>
           <w:rFonts w:ascii="Arial" w:hAnsi="Arial" w:cs="Arial"/>
           <w:color w:val="222222"/>
           <w:shd w:val="clear" w:color="auto" w:fill="F8F8F8"/>
         </w:rPr>
-        <w:t>Sutskever</w:t>
-      </w:r>
-      <w:proofErr w:type="spellEnd"/>
+        <w:t xml:space="preserve">, A., &amp; </w:t>
+      </w:r>
+      <w:proofErr w:type="spellStart"/>
       <w:r>
         <w:rPr>
           <w:rFonts w:ascii="Arial" w:hAnsi="Arial" w:cs="Arial"/>
           <w:color w:val="222222"/>
           <w:shd w:val="clear" w:color="auto" w:fill="F8F8F8"/>
         </w:rPr>
-        <w:t xml:space="preserve">, I., &amp; </w:t>
-      </w:r>
-      <w:proofErr w:type="spellStart"/>
+        <w:t>Bengio</w:t>
+      </w:r>
+      <w:proofErr w:type="spellEnd"/>
       <w:r>
         <w:rPr>
           <w:rFonts w:ascii="Arial" w:hAnsi="Arial" w:cs="Arial"/>
           <w:color w:val="222222"/>
           <w:shd w:val="clear" w:color="auto" w:fill="F8F8F8"/>
         </w:rPr>
-        <w:t>Salakhutdinov</w:t>
-      </w:r>
-      <w:proofErr w:type="spellEnd"/>
+        <w:t>, Y. (2011, June). Deep sparse rectifier neural networks. In </w:t>
+      </w:r>
+      <w:r>
+        <w:rPr>
+          <w:rFonts w:ascii="Arial" w:hAnsi="Arial" w:cs="Arial"/>
+          <w:i/>
+          <w:iCs/>
+          <w:color w:val="222222"/>
+          <w:shd w:val="clear" w:color="auto" w:fill="F8F8F8"/>
+        </w:rPr>
+        <w:t>Proceedings of the fourteenth international conference on artificial intelligence and statistics</w:t>
+      </w:r>
       <w:r>
         <w:rPr>
           <w:rFonts w:ascii="Arial" w:hAnsi="Arial" w:cs="Arial"/>
           <w:color w:val="222222"/>
           <w:shd w:val="clear" w:color="auto" w:fill="F8F8F8"/>
         </w:rPr>
-        <w:t>, R. (2014). Dropout: a simple way to prevent neural networks from overfitting. </w:t>
-      </w:r>
-      <w:r>
-        <w:rPr>
-          <w:rFonts w:ascii="Arial" w:hAnsi="Arial" w:cs="Arial"/>
-          <w:i/>
-          <w:iCs/>
-          <w:color w:val="222222"/>
-          <w:shd w:val="clear" w:color="auto" w:fill="F8F8F8"/>
-        </w:rPr>
-        <w:t>The journal of machine learning research</w:t>
+        <w:t> (pp. 315-323).</w:t>
+      </w:r>
+    </w:p>
+  </w:comment>
+  <w:comment w:id="5" w:author="Francesco Frassineti" w:date="2020-07-05T16:04:00Z" w:initials="FF">
+    <w:p>
+      <w:pPr>
+        <w:pStyle w:val="Testocommento"/>
+      </w:pPr>
+      <w:r>
+        <w:rPr>
+          <w:rStyle w:val="Rimandocommento"/>
+        </w:rPr>
+        <w:annotationRef/>
       </w:r>
       <w:r>
         <w:rPr>
@@ -6282,29 +8209,101 @@
           <w:color w:val="222222"/>
           <w:shd w:val="clear" w:color="auto" w:fill="F8F8F8"/>
         </w:rPr>
-        <w:t>, </w:t>
-      </w:r>
-      <w:r>
-        <w:rPr>
-          <w:rFonts w:ascii="Arial" w:hAnsi="Arial" w:cs="Arial"/>
-          <w:i/>
-          <w:iCs/>
-          <w:color w:val="222222"/>
-          <w:shd w:val="clear" w:color="auto" w:fill="F8F8F8"/>
-        </w:rPr>
-        <w:t>15</w:t>
-      </w:r>
+        <w:t xml:space="preserve">Srivastava, N., Hinton, G., </w:t>
+      </w:r>
+      <w:proofErr w:type="spellStart"/>
       <w:r>
         <w:rPr>
           <w:rFonts w:ascii="Arial" w:hAnsi="Arial" w:cs="Arial"/>
           <w:color w:val="222222"/>
           <w:shd w:val="clear" w:color="auto" w:fill="F8F8F8"/>
         </w:rPr>
+        <w:t>Krizhevsky</w:t>
+      </w:r>
+      <w:proofErr w:type="spellEnd"/>
+      <w:r>
+        <w:rPr>
+          <w:rFonts w:ascii="Arial" w:hAnsi="Arial" w:cs="Arial"/>
+          <w:color w:val="222222"/>
+          <w:shd w:val="clear" w:color="auto" w:fill="F8F8F8"/>
+        </w:rPr>
+        <w:t xml:space="preserve">, A., </w:t>
+      </w:r>
+      <w:proofErr w:type="spellStart"/>
+      <w:r>
+        <w:rPr>
+          <w:rFonts w:ascii="Arial" w:hAnsi="Arial" w:cs="Arial"/>
+          <w:color w:val="222222"/>
+          <w:shd w:val="clear" w:color="auto" w:fill="F8F8F8"/>
+        </w:rPr>
+        <w:t>Sutskever</w:t>
+      </w:r>
+      <w:proofErr w:type="spellEnd"/>
+      <w:r>
+        <w:rPr>
+          <w:rFonts w:ascii="Arial" w:hAnsi="Arial" w:cs="Arial"/>
+          <w:color w:val="222222"/>
+          <w:shd w:val="clear" w:color="auto" w:fill="F8F8F8"/>
+        </w:rPr>
+        <w:t xml:space="preserve">, I., &amp; </w:t>
+      </w:r>
+      <w:proofErr w:type="spellStart"/>
+      <w:r>
+        <w:rPr>
+          <w:rFonts w:ascii="Arial" w:hAnsi="Arial" w:cs="Arial"/>
+          <w:color w:val="222222"/>
+          <w:shd w:val="clear" w:color="auto" w:fill="F8F8F8"/>
+        </w:rPr>
+        <w:t>Salakhutdinov</w:t>
+      </w:r>
+      <w:proofErr w:type="spellEnd"/>
+      <w:r>
+        <w:rPr>
+          <w:rFonts w:ascii="Arial" w:hAnsi="Arial" w:cs="Arial"/>
+          <w:color w:val="222222"/>
+          <w:shd w:val="clear" w:color="auto" w:fill="F8F8F8"/>
+        </w:rPr>
+        <w:t>, R. (2014). Dropout: a simple way to prevent neural networks from overfitting. </w:t>
+      </w:r>
+      <w:r>
+        <w:rPr>
+          <w:rFonts w:ascii="Arial" w:hAnsi="Arial" w:cs="Arial"/>
+          <w:i/>
+          <w:iCs/>
+          <w:color w:val="222222"/>
+          <w:shd w:val="clear" w:color="auto" w:fill="F8F8F8"/>
+        </w:rPr>
+        <w:t>The journal of machine learning research</w:t>
+      </w:r>
+      <w:r>
+        <w:rPr>
+          <w:rFonts w:ascii="Arial" w:hAnsi="Arial" w:cs="Arial"/>
+          <w:color w:val="222222"/>
+          <w:shd w:val="clear" w:color="auto" w:fill="F8F8F8"/>
+        </w:rPr>
+        <w:t>, </w:t>
+      </w:r>
+      <w:r>
+        <w:rPr>
+          <w:rFonts w:ascii="Arial" w:hAnsi="Arial" w:cs="Arial"/>
+          <w:i/>
+          <w:iCs/>
+          <w:color w:val="222222"/>
+          <w:shd w:val="clear" w:color="auto" w:fill="F8F8F8"/>
+        </w:rPr>
+        <w:t>15</w:t>
+      </w:r>
+      <w:r>
+        <w:rPr>
+          <w:rFonts w:ascii="Arial" w:hAnsi="Arial" w:cs="Arial"/>
+          <w:color w:val="222222"/>
+          <w:shd w:val="clear" w:color="auto" w:fill="F8F8F8"/>
+        </w:rPr>
         <w:t>(1), 1929-1958.</w:t>
       </w:r>
     </w:p>
   </w:comment>
-  <w:comment w:id="5" w:author="Francesco Frassineti" w:date="2020-07-05T18:51:00Z" w:initials="FF">
+  <w:comment w:id="6" w:author="Francesco Frassineti" w:date="2020-07-05T18:51:00Z" w:initials="FF">
     <w:p>
       <w:pPr>
         <w:pStyle w:val="Testocommento"/>
@@ -6317,27 +8316,6 @@
       </w:r>
       <w:r>
         <w:t>Should I say why?</w:t>
-      </w:r>
-    </w:p>
-  </w:comment>
-  <w:comment w:id="7" w:author="Francesco Frassineti" w:date="2020-07-06T16:04:00Z" w:initials="FF">
-    <w:p>
-      <w:pPr>
-        <w:pStyle w:val="Testocommento"/>
-      </w:pPr>
-      <w:r>
-        <w:rPr>
-          <w:rStyle w:val="Rimandocommento"/>
-        </w:rPr>
-        <w:annotationRef/>
-      </w:r>
-      <w:proofErr w:type="spellStart"/>
-      <w:r>
-        <w:t>Aggiungere</w:t>
-      </w:r>
-      <w:proofErr w:type="spellEnd"/>
-      <w:r>
-        <w:t>!</w:t>
       </w:r>
     </w:p>
   </w:comment>
@@ -6346,21 +8324,19 @@
 
 <file path=word/commentsExtended.xml><?xml version="1.0" encoding="utf-8"?>
 <w15:commentsEx xmlns:wpc="http://schemas.microsoft.com/office/word/2010/wordprocessingCanvas" xmlns:cx="http://schemas.microsoft.com/office/drawing/2014/chartex" xmlns:cx1="http://schemas.microsoft.com/office/drawing/2015/9/8/chartex" xmlns:cx2="http://schemas.microsoft.com/office/drawing/2015/10/21/chartex" xmlns:cx3="http://schemas.microsoft.com/office/drawing/2016/5/9/chartex" xmlns:cx4="http://schemas.microsoft.com/office/drawing/2016/5/10/chartex" xmlns:cx5="http://schemas.microsoft.com/office/drawing/2016/5/11/chartex" xmlns:cx6="http://schemas.microsoft.com/office/drawing/2016/5/12/chartex" xmlns:cx7="http://schemas.microsoft.com/office/drawing/2016/5/13/chartex" xmlns:cx8="http://schemas.microsoft.com/office/drawing/2016/5/14/chartex" xmlns:mc="http://schemas.openxmlformats.org/markup-compatibility/2006" xmlns:aink="http://schemas.microsoft.com/office/drawing/2016/ink" xmlns:am3d="http://schemas.microsoft.com/office/drawing/2017/model3d" xmlns:o="urn:schemas-microsoft-com:office:office" xmlns:r="http://schemas.openxmlformats.org/officeDocument/2006/relationships" xmlns:m="http://schemas.openxmlformats.org/officeDocument/2006/math" xmlns:v="urn:schemas-microsoft-com:vml" xmlns:wp14="http://schemas.microsoft.com/office/word/2010/wordprocessingDrawing" xmlns:wp="http://schemas.openxmlformats.org/drawingml/2006/wordprocessingDrawing" xmlns:w10="urn:schemas-microsoft-com:office:word" xmlns:w="http://schemas.openxmlformats.org/wordprocessingml/2006/main" xmlns:w14="http://schemas.microsoft.com/office/word/2010/wordml" xmlns:w15="http://schemas.microsoft.com/office/word/2012/wordml" xmlns:w16cid="http://schemas.microsoft.com/office/word/2016/wordml/cid" xmlns:w16se="http://schemas.microsoft.com/office/word/2015/wordml/symex" xmlns:wpg="http://schemas.microsoft.com/office/word/2010/wordprocessingGroup" xmlns:wpi="http://schemas.microsoft.com/office/word/2010/wordprocessingInk" xmlns:wne="http://schemas.microsoft.com/office/word/2006/wordml" xmlns:wps="http://schemas.microsoft.com/office/word/2010/wordprocessingShape" mc:Ignorable="w14 w15 w16se w16cid wp14">
-  <w15:commentEx w15:paraId="6EFCFC3E" w15:done="0"/>
   <w15:commentEx w15:paraId="4C57C8A3" w15:done="0"/>
+  <w15:commentEx w15:paraId="3BA2A5B4" w15:done="0"/>
   <w15:commentEx w15:paraId="75F2F50A" w15:done="0"/>
   <w15:commentEx w15:paraId="784A938E" w15:done="0"/>
-  <w15:commentEx w15:paraId="70F7347A" w15:done="0"/>
 </w15:commentsEx>
 </file>
 
 <file path=word/commentsIds.xml><?xml version="1.0" encoding="utf-8"?>
 <w16cid:commentsIds xmlns:wpc="http://schemas.microsoft.com/office/word/2010/wordprocessingCanvas" xmlns:cx="http://schemas.microsoft.com/office/drawing/2014/chartex" xmlns:cx1="http://schemas.microsoft.com/office/drawing/2015/9/8/chartex" xmlns:cx2="http://schemas.microsoft.com/office/drawing/2015/10/21/chartex" xmlns:cx3="http://schemas.microsoft.com/office/drawing/2016/5/9/chartex" xmlns:cx4="http://schemas.microsoft.com/office/drawing/2016/5/10/chartex" xmlns:cx5="http://schemas.microsoft.com/office/drawing/2016/5/11/chartex" xmlns:cx6="http://schemas.microsoft.com/office/drawing/2016/5/12/chartex" xmlns:cx7="http://schemas.microsoft.com/office/drawing/2016/5/13/chartex" xmlns:cx8="http://schemas.microsoft.com/office/drawing/2016/5/14/chartex" xmlns:mc="http://schemas.openxmlformats.org/markup-compatibility/2006" xmlns:aink="http://schemas.microsoft.com/office/drawing/2016/ink" xmlns:am3d="http://schemas.microsoft.com/office/drawing/2017/model3d" xmlns:o="urn:schemas-microsoft-com:office:office" xmlns:r="http://schemas.openxmlformats.org/officeDocument/2006/relationships" xmlns:m="http://schemas.openxmlformats.org/officeDocument/2006/math" xmlns:v="urn:schemas-microsoft-com:vml" xmlns:wp14="http://schemas.microsoft.com/office/word/2010/wordprocessingDrawing" xmlns:wp="http://schemas.openxmlformats.org/drawingml/2006/wordprocessingDrawing" xmlns:w10="urn:schemas-microsoft-com:office:word" xmlns:w="http://schemas.openxmlformats.org/wordprocessingml/2006/main" xmlns:w14="http://schemas.microsoft.com/office/word/2010/wordml" xmlns:w15="http://schemas.microsoft.com/office/word/2012/wordml" xmlns:w16cid="http://schemas.microsoft.com/office/word/2016/wordml/cid" xmlns:w16se="http://schemas.microsoft.com/office/word/2015/wordml/symex" xmlns:wpg="http://schemas.microsoft.com/office/word/2010/wordprocessingGroup" xmlns:wpi="http://schemas.microsoft.com/office/word/2010/wordprocessingInk" xmlns:wne="http://schemas.microsoft.com/office/word/2006/wordml" xmlns:wps="http://schemas.microsoft.com/office/word/2010/wordprocessingShape" mc:Ignorable="w14 w15 w16se w16cid wp14">
-  <w16cid:commentId w16cid:paraId="6EFCFC3E" w16cid:durableId="22AC564E"/>
   <w16cid:commentId w16cid:paraId="4C57C8A3" w16cid:durableId="22AC732D"/>
+  <w16cid:commentId w16cid:paraId="3BA2A5B4" w16cid:durableId="22ADDE03"/>
   <w16cid:commentId w16cid:paraId="75F2F50A" w16cid:durableId="22AC787A"/>
   <w16cid:commentId w16cid:paraId="784A938E" w16cid:durableId="22AC9FB7"/>
-  <w16cid:commentId w16cid:paraId="70F7347A" w16cid:durableId="22ADC9FF"/>
 </w16cid:commentsIds>
 </file>
 
@@ -9689,7 +11665,7 @@
 </file>
 
 <file path=customXml/itemProps1.xml><?xml version="1.0" encoding="utf-8"?>
-<ds:datastoreItem xmlns:ds="http://schemas.openxmlformats.org/officeDocument/2006/customXml" ds:itemID="{851C2AF1-D79F-4C45-B4C5-A0BBE5A0E7AD}">
+<ds:datastoreItem xmlns:ds="http://schemas.openxmlformats.org/officeDocument/2006/customXml" ds:itemID="{3D2CA33C-8B9E-41A2-8D03-65305C0C00CF}">
   <ds:schemaRefs>
     <ds:schemaRef ds:uri="http://schemas.openxmlformats.org/officeDocument/2006/bibliography"/>
   </ds:schemaRefs>

</xml_diff>